<commit_message>
report ready for reunion
</commit_message>
<xml_diff>
--- a/TemplateRelatório/TemplatesRelAprv2015/Relatorio/MS_Word/Relatorio_WORD_2010 v0.1.docx
+++ b/TemplateRelatório/TemplatesRelAprv2015/Relatorio/MS_Word/Relatorio_WORD_2010 v0.1.docx
@@ -736,7 +736,7 @@
                 </mc:Choice>
                 <mc:Fallback>
                   <w:pict>
-                    <v:line w14:anchorId="02367E37" id="Straight Connector 4" o:spid="_x0000_s1026" style="position:absolute;flip:y;z-index:251654656;visibility:visible;mso-wrap-style:square;mso-width-percent:0;mso-height-percent:0;mso-wrap-distance-left:9pt;mso-wrap-distance-top:0;mso-wrap-distance-right:9pt;mso-wrap-distance-bottom:0;mso-position-horizontal:absolute;mso-position-horizontal-relative:text;mso-position-vertical:absolute;mso-position-vertical-relative:text;mso-width-percent:0;mso-height-percent:0;mso-width-relative:margin;mso-height-relative:margin" from="-59pt,8.7pt" to="311.75pt,9.35pt" o:gfxdata="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" strokecolor="#d1d1d1 [3044]"/>
+                    <v:line w14:anchorId="21982F6D" id="Straight Connector 4" o:spid="_x0000_s1026" style="position:absolute;flip:y;z-index:251654656;visibility:visible;mso-wrap-style:square;mso-width-percent:0;mso-height-percent:0;mso-wrap-distance-left:9pt;mso-wrap-distance-top:0;mso-wrap-distance-right:9pt;mso-wrap-distance-bottom:0;mso-position-horizontal:absolute;mso-position-horizontal-relative:text;mso-position-vertical:absolute;mso-position-vertical-relative:text;mso-width-percent:0;mso-height-percent:0;mso-width-relative:margin;mso-height-relative:margin" from="-59pt,8.7pt" to="311.75pt,9.35pt" o:gfxdata="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" strokecolor="#d1d1d1 [3044]"/>
                   </w:pict>
                 </mc:Fallback>
               </mc:AlternateContent>
@@ -821,7 +821,7 @@
           </mc:Choice>
           <mc:Fallback>
             <w:pict>
-              <v:line w14:anchorId="49BDE31D" id="Straight Connector 5" o:spid="_x0000_s1026" style="position:absolute;flip:y;z-index:251655680;visibility:visible;mso-wrap-style:square;mso-wrap-distance-left:9pt;mso-wrap-distance-top:0;mso-wrap-distance-right:9pt;mso-wrap-distance-bottom:0;mso-position-horizontal:absolute;mso-position-horizontal-relative:text;mso-position-vertical:absolute;mso-position-vertical-relative:text" from="31.2pt,10.75pt" to="401.95pt,11.4pt" o:gfxdata="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" strokecolor="#d1d1d1 [3044]"/>
+              <v:line w14:anchorId="4D1D2D98" id="Straight Connector 5" o:spid="_x0000_s1026" style="position:absolute;flip:y;z-index:251655680;visibility:visible;mso-wrap-style:square;mso-wrap-distance-left:9pt;mso-wrap-distance-top:0;mso-wrap-distance-right:9pt;mso-wrap-distance-bottom:0;mso-position-horizontal:absolute;mso-position-horizontal-relative:text;mso-position-vertical:absolute;mso-position-vertical-relative:text" from="31.2pt,10.75pt" to="401.95pt,11.4pt" o:gfxdata="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" strokecolor="#d1d1d1 [3044]"/>
             </w:pict>
           </mc:Fallback>
         </mc:AlternateContent>
@@ -1014,7 +1014,7 @@
           </mc:Choice>
           <mc:Fallback>
             <w:pict>
-              <v:line w14:anchorId="347218F4" id="Straight Connector 7" o:spid="_x0000_s1026" style="position:absolute;flip:y;z-index:251660800;visibility:visible;mso-wrap-style:square;mso-wrap-distance-left:9pt;mso-wrap-distance-top:0;mso-wrap-distance-right:9pt;mso-wrap-distance-bottom:0;mso-position-horizontal:absolute;mso-position-horizontal-relative:text;mso-position-vertical:absolute;mso-position-vertical-relative:text" from="31.05pt,.65pt" to="401.8pt,1.3pt" o:gfxdata="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" strokecolor="#4a7ebb"/>
+              <v:line w14:anchorId="63B7E94A" id="Straight Connector 7" o:spid="_x0000_s1026" style="position:absolute;flip:y;z-index:251660800;visibility:visible;mso-wrap-style:square;mso-wrap-distance-left:9pt;mso-wrap-distance-top:0;mso-wrap-distance-right:9pt;mso-wrap-distance-bottom:0;mso-position-horizontal:absolute;mso-position-horizontal-relative:text;mso-position-vertical:absolute;mso-position-vertical-relative:text" from="31.05pt,.65pt" to="401.8pt,1.3pt" o:gfxdata="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" strokecolor="#4a7ebb"/>
             </w:pict>
           </mc:Fallback>
         </mc:AlternateContent>
@@ -1081,7 +1081,7 @@
           </mc:Choice>
           <mc:Fallback>
             <w:pict>
-              <v:line w14:anchorId="2CB38F1B" id="Straight Connector 6" o:spid="_x0000_s1026" style="position:absolute;flip:y;z-index:251658752;visibility:visible;mso-wrap-style:square;mso-wrap-distance-left:9pt;mso-wrap-distance-top:0;mso-wrap-distance-right:9pt;mso-wrap-distance-bottom:0;mso-position-horizontal:absolute;mso-position-horizontal-relative:text;mso-position-vertical:absolute;mso-position-vertical-relative:text" from="31.05pt,7.9pt" to="401.8pt,8.55pt" o:gfxdata="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" strokecolor="#d1d1d1 [3044]"/>
+              <v:line w14:anchorId="66C36E17" id="Straight Connector 6" o:spid="_x0000_s1026" style="position:absolute;flip:y;z-index:251658752;visibility:visible;mso-wrap-style:square;mso-wrap-distance-left:9pt;mso-wrap-distance-top:0;mso-wrap-distance-right:9pt;mso-wrap-distance-bottom:0;mso-position-horizontal:absolute;mso-position-horizontal-relative:text;mso-position-vertical:absolute;mso-position-vertical-relative:text" from="31.05pt,7.9pt" to="401.8pt,8.55pt" o:gfxdata="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" strokecolor="#d1d1d1 [3044]"/>
             </w:pict>
           </mc:Fallback>
         </mc:AlternateContent>
@@ -8163,7 +8163,7 @@
           <w:noProof/>
         </w:rPr>
         <w:drawing>
-          <wp:anchor distT="0" distB="0" distL="114300" distR="114300" simplePos="0" relativeHeight="251658752" behindDoc="0" locked="0" layoutInCell="1" allowOverlap="1">
+          <wp:anchor distT="0" distB="0" distL="114300" distR="114300" simplePos="0" relativeHeight="251659776" behindDoc="0" locked="0" layoutInCell="1" allowOverlap="1">
             <wp:simplePos x="0" y="0"/>
             <wp:positionH relativeFrom="column">
               <wp:posOffset>-747395</wp:posOffset>
@@ -11258,7 +11258,49 @@
         </w:drawing>
       </w:r>
     </w:p>
-    <w:p/>
+    <w:p>
+      <w:pPr>
+        <w:pStyle w:val="Legenda"/>
+        <w:jc w:val="center"/>
+        <w:rPr>
+          <w:color w:val="000000" w:themeColor="text1"/>
+        </w:rPr>
+      </w:pPr>
+      <w:r>
+        <w:lastRenderedPageBreak/>
+        <w:tab/>
+      </w:r>
+      <w:r>
+        <w:rPr>
+          <w:color w:val="000000" w:themeColor="text1"/>
+        </w:rPr>
+        <w:t>Figura 15</w:t>
+      </w:r>
+      <w:r>
+        <w:rPr>
+          <w:color w:val="000000" w:themeColor="text1"/>
+        </w:rPr>
+        <w:t xml:space="preserve"> </w:t>
+      </w:r>
+      <w:r>
+        <w:rPr>
+          <w:color w:val="000000" w:themeColor="text1"/>
+        </w:rPr>
+        <w:t>–</w:t>
+      </w:r>
+      <w:r>
+        <w:rPr>
+          <w:color w:val="000000" w:themeColor="text1"/>
+        </w:rPr>
+        <w:t xml:space="preserve"> </w:t>
+      </w:r>
+      <w:r>
+        <w:rPr>
+          <w:color w:val="000000" w:themeColor="text1"/>
+        </w:rPr>
+        <w:t>Frame, Events</w:t>
+      </w:r>
+    </w:p>
     <w:p>
       <w:pPr>
         <w:ind w:firstLine="708"/>
@@ -11303,14 +11345,1263 @@
       <w:r>
         <w:t>correta</w:t>
       </w:r>
+      <w:r>
+        <w:t xml:space="preserve">. </w:t>
+      </w:r>
+      <w:r>
+        <w:t>Algo que é possível não com a utilização de uma Tabel Records mas uma List Records onde cada elemento listado resulta num bloco ocupado ou livre.</w:t>
+      </w:r>
+    </w:p>
+    <w:p>
+      <w:pPr>
+        <w:rPr>
+          <w:color w:val="000000" w:themeColor="text1"/>
+        </w:rPr>
+      </w:pPr>
+      <w:r>
+        <w:tab/>
+      </w:r>
+      <w:r>
+        <w:t xml:space="preserve">Anteriormente fui estabelecido o facto que as paginas de listagem normalmente incluem um link nas instancia listadas, para uma pagina que demonstra a informação da instancia mais detalhada.  Um exemplo simples deste tipo de pagina pode ser verificado na figura </w:t>
+      </w:r>
+      <w:r>
+        <w:rPr>
+          <w:color w:val="FF0000"/>
+        </w:rPr>
+        <w:t>16</w:t>
+      </w:r>
+      <w:r>
+        <w:rPr>
+          <w:color w:val="000000" w:themeColor="text1"/>
+        </w:rPr>
+        <w:t xml:space="preserve">, que demonstra a pagina de um </w:t>
+      </w:r>
+      <w:r>
+        <w:rPr>
+          <w:color w:val="000000" w:themeColor="text1"/>
+        </w:rPr>
+        <w:t>candidato</w:t>
+      </w:r>
+      <w:r>
+        <w:rPr>
+          <w:color w:val="000000" w:themeColor="text1"/>
+        </w:rPr>
+        <w:t>.</w:t>
+      </w:r>
+    </w:p>
+    <w:p>
+      <w:pPr>
+        <w:rPr>
+          <w:color w:val="000000" w:themeColor="text1"/>
+        </w:rPr>
+      </w:pPr>
+      <w:r>
+        <w:rPr>
+          <w:noProof/>
+        </w:rPr>
+        <w:drawing>
+          <wp:inline distT="0" distB="0" distL="0" distR="0">
+            <wp:extent cx="5400040" cy="2606419"/>
+            <wp:effectExtent l="0" t="0" r="0" b="3810"/>
+            <wp:docPr id="11" name="Imagem 11" descr="C:\Users\Diogo\AppData\Local\Microsoft\Windows\INetCache\Content.Word\Candidate.png"/>
+            <wp:cNvGraphicFramePr>
+              <a:graphicFrameLocks xmlns:a="http://schemas.openxmlformats.org/drawingml/2006/main" noChangeAspect="1"/>
+            </wp:cNvGraphicFramePr>
+            <a:graphic xmlns:a="http://schemas.openxmlformats.org/drawingml/2006/main">
+              <a:graphicData uri="http://schemas.openxmlformats.org/drawingml/2006/picture">
+                <pic:pic xmlns:pic="http://schemas.openxmlformats.org/drawingml/2006/picture">
+                  <pic:nvPicPr>
+                    <pic:cNvPr id="0" name="Picture 1" descr="C:\Users\Diogo\AppData\Local\Microsoft\Windows\INetCache\Content.Word\Candidate.png"/>
+                    <pic:cNvPicPr>
+                      <a:picLocks noChangeAspect="1" noChangeArrowheads="1"/>
+                    </pic:cNvPicPr>
+                  </pic:nvPicPr>
+                  <pic:blipFill>
+                    <a:blip r:embed="rId31">
+                      <a:extLst>
+                        <a:ext uri="{28A0092B-C50C-407E-A947-70E740481C1C}">
+                          <a14:useLocalDpi xmlns:a14="http://schemas.microsoft.com/office/drawing/2010/main" val="0"/>
+                        </a:ext>
+                      </a:extLst>
+                    </a:blip>
+                    <a:srcRect/>
+                    <a:stretch>
+                      <a:fillRect/>
+                    </a:stretch>
+                  </pic:blipFill>
+                  <pic:spPr bwMode="auto">
+                    <a:xfrm>
+                      <a:off x="0" y="0"/>
+                      <a:ext cx="5400040" cy="2606419"/>
+                    </a:xfrm>
+                    <a:prstGeom prst="rect">
+                      <a:avLst/>
+                    </a:prstGeom>
+                    <a:noFill/>
+                    <a:ln>
+                      <a:noFill/>
+                    </a:ln>
+                  </pic:spPr>
+                </pic:pic>
+              </a:graphicData>
+            </a:graphic>
+          </wp:inline>
+        </w:drawing>
+      </w:r>
+    </w:p>
+    <w:p>
+      <w:pPr>
+        <w:pStyle w:val="Legenda"/>
+        <w:jc w:val="center"/>
+        <w:rPr>
+          <w:color w:val="000000" w:themeColor="text1"/>
+        </w:rPr>
+      </w:pPr>
+      <w:r>
+        <w:tab/>
+      </w:r>
+      <w:r>
+        <w:rPr>
+          <w:color w:val="000000" w:themeColor="text1"/>
+        </w:rPr>
+        <w:t>Figura 16</w:t>
+      </w:r>
+      <w:r>
+        <w:rPr>
+          <w:color w:val="000000" w:themeColor="text1"/>
+        </w:rPr>
+        <w:t xml:space="preserve"> </w:t>
+      </w:r>
+      <w:r>
+        <w:rPr>
+          <w:color w:val="000000" w:themeColor="text1"/>
+        </w:rPr>
+        <w:t>–</w:t>
+      </w:r>
+      <w:r>
+        <w:rPr>
+          <w:color w:val="000000" w:themeColor="text1"/>
+        </w:rPr>
+        <w:t xml:space="preserve"> </w:t>
+      </w:r>
+      <w:r>
+        <w:rPr>
+          <w:color w:val="000000" w:themeColor="text1"/>
+        </w:rPr>
+        <w:t xml:space="preserve">Frame, </w:t>
+      </w:r>
+      <w:r>
+        <w:rPr>
+          <w:color w:val="000000" w:themeColor="text1"/>
+        </w:rPr>
+        <w:t>Candidate</w:t>
+      </w:r>
+    </w:p>
+    <w:p>
+      <w:r>
+        <w:tab/>
+        <w:t>Esta pagina, como muitas outras que demonstram uma instancia, utiliza o Show Record para demonstra a informação da instancia em si.</w:t>
+      </w:r>
+    </w:p>
+    <w:p>
+      <w:r>
+        <w:tab/>
+        <w:t>Muitas vezes as paginas deste tipo não são tão simples, sendo que algumas instancias em si estão associadas a vários elementos doutra entidade.</w:t>
+      </w:r>
+    </w:p>
+    <w:p>
+      <w:pPr>
+        <w:rPr>
+          <w:color w:val="000000" w:themeColor="text1"/>
+        </w:rPr>
+      </w:pPr>
+      <w:r>
+        <w:tab/>
+        <w:t xml:space="preserve">Nesses casos a pagina também demonstra essas instancias de outra entidade, como se pode ver na figura </w:t>
+      </w:r>
+      <w:r>
+        <w:rPr>
+          <w:color w:val="FF0000"/>
+        </w:rPr>
+        <w:t>17</w:t>
+      </w:r>
+      <w:r>
+        <w:rPr>
+          <w:color w:val="000000" w:themeColor="text1"/>
+        </w:rPr>
+        <w:t>, onde se pode verificar a pagina que demonstra alguma informação de um evento, mais os seus participantes.</w:t>
+      </w:r>
+    </w:p>
+    <w:p>
+      <w:r>
+        <w:rPr>
+          <w:noProof/>
+        </w:rPr>
+        <w:lastRenderedPageBreak/>
+        <w:drawing>
+          <wp:inline distT="0" distB="0" distL="0" distR="0">
+            <wp:extent cx="5400040" cy="5500841"/>
+            <wp:effectExtent l="0" t="0" r="0" b="5080"/>
+            <wp:docPr id="14" name="Imagem 14" descr="C:\Users\Diogo\AppData\Local\Microsoft\Windows\INetCache\Content.Word\Event.png"/>
+            <wp:cNvGraphicFramePr>
+              <a:graphicFrameLocks xmlns:a="http://schemas.openxmlformats.org/drawingml/2006/main" noChangeAspect="1"/>
+            </wp:cNvGraphicFramePr>
+            <a:graphic xmlns:a="http://schemas.openxmlformats.org/drawingml/2006/main">
+              <a:graphicData uri="http://schemas.openxmlformats.org/drawingml/2006/picture">
+                <pic:pic xmlns:pic="http://schemas.openxmlformats.org/drawingml/2006/picture">
+                  <pic:nvPicPr>
+                    <pic:cNvPr id="0" name="Picture 3" descr="C:\Users\Diogo\AppData\Local\Microsoft\Windows\INetCache\Content.Word\Event.png"/>
+                    <pic:cNvPicPr>
+                      <a:picLocks noChangeAspect="1" noChangeArrowheads="1"/>
+                    </pic:cNvPicPr>
+                  </pic:nvPicPr>
+                  <pic:blipFill>
+                    <a:blip r:embed="rId32">
+                      <a:extLst>
+                        <a:ext uri="{28A0092B-C50C-407E-A947-70E740481C1C}">
+                          <a14:useLocalDpi xmlns:a14="http://schemas.microsoft.com/office/drawing/2010/main" val="0"/>
+                        </a:ext>
+                      </a:extLst>
+                    </a:blip>
+                    <a:srcRect/>
+                    <a:stretch>
+                      <a:fillRect/>
+                    </a:stretch>
+                  </pic:blipFill>
+                  <pic:spPr bwMode="auto">
+                    <a:xfrm>
+                      <a:off x="0" y="0"/>
+                      <a:ext cx="5400040" cy="5500841"/>
+                    </a:xfrm>
+                    <a:prstGeom prst="rect">
+                      <a:avLst/>
+                    </a:prstGeom>
+                    <a:noFill/>
+                    <a:ln>
+                      <a:noFill/>
+                    </a:ln>
+                  </pic:spPr>
+                </pic:pic>
+              </a:graphicData>
+            </a:graphic>
+          </wp:inline>
+        </w:drawing>
+      </w:r>
+      <w:r>
+        <w:t xml:space="preserve"> </w:t>
+      </w:r>
+    </w:p>
+    <w:p>
+      <w:pPr>
+        <w:pStyle w:val="Legenda"/>
+        <w:jc w:val="center"/>
+        <w:rPr>
+          <w:color w:val="000000" w:themeColor="text1"/>
+        </w:rPr>
+      </w:pPr>
+      <w:r>
+        <w:tab/>
+      </w:r>
+      <w:r>
+        <w:rPr>
+          <w:color w:val="000000" w:themeColor="text1"/>
+        </w:rPr>
+        <w:t>Figura 17</w:t>
+      </w:r>
+      <w:r>
+        <w:rPr>
+          <w:color w:val="000000" w:themeColor="text1"/>
+        </w:rPr>
+        <w:t xml:space="preserve"> </w:t>
+      </w:r>
+      <w:r>
+        <w:rPr>
+          <w:color w:val="000000" w:themeColor="text1"/>
+        </w:rPr>
+        <w:t>–</w:t>
+      </w:r>
+      <w:r>
+        <w:rPr>
+          <w:color w:val="000000" w:themeColor="text1"/>
+        </w:rPr>
+        <w:t xml:space="preserve"> </w:t>
+      </w:r>
+      <w:r>
+        <w:rPr>
+          <w:color w:val="000000" w:themeColor="text1"/>
+        </w:rPr>
+        <w:t>Frame, Event</w:t>
+      </w:r>
+    </w:p>
+    <w:p>
+      <w:pPr>
+        <w:ind w:firstLine="709"/>
+      </w:pPr>
+      <w:r>
+        <w:t>Algo a notar da pagina é que a mesma sempre inclui os blocos Responsible e Event Comment, podendo incluir o bloco Participant ou Group, caso for uma entrevista ou evento de grupo.</w:t>
+      </w:r>
+    </w:p>
+    <w:p>
+      <w:pPr>
+        <w:ind w:firstLine="709"/>
+      </w:pPr>
+      <w:r>
+        <w:t xml:space="preserve">No </w:t>
+      </w:r>
+      <w:r>
+        <w:t>primeiro</w:t>
+      </w:r>
+      <w:r>
+        <w:t xml:space="preserve"> caso de um </w:t>
+      </w:r>
+      <w:r>
+        <w:t xml:space="preserve">dos </w:t>
+      </w:r>
+      <w:r>
+        <w:t>bloco</w:t>
+      </w:r>
+      <w:r>
+        <w:t>s</w:t>
+      </w:r>
+      <w:r>
+        <w:t xml:space="preserve"> </w:t>
+      </w:r>
+      <w:r>
+        <w:t>possíveis,</w:t>
+      </w:r>
+      <w:r>
+        <w:t xml:space="preserve"> o mesmo é simplesmente a utilização duma imagem e um Show Record para demonstra o participante. Mas no caso de grupo para demonstra um elemento individual de tal grupo, também é utilizado a combinação, mas o mesmo esta numa List Record que lista todos os elementos de um grupo para um evento.</w:t>
+      </w:r>
+    </w:p>
+    <w:p>
+      <w:pPr>
+        <w:ind w:firstLine="709"/>
+        <w:rPr>
+          <w:color w:val="000000" w:themeColor="text1"/>
+        </w:rPr>
+      </w:pPr>
+      <w:r>
+        <w:t xml:space="preserve">As vezes a listagem dos elementos pode ser mais complexa que a verificada na figura </w:t>
+      </w:r>
+      <w:r>
+        <w:rPr>
+          <w:color w:val="FF0000"/>
+        </w:rPr>
+        <w:t>17</w:t>
+      </w:r>
+      <w:r>
+        <w:rPr>
+          <w:color w:val="000000" w:themeColor="text1"/>
+        </w:rPr>
+        <w:t>, sendo que em certas listagens o que é demonstrado depende de vários fatores da instancia a ser listada.</w:t>
+      </w:r>
+    </w:p>
+    <w:p>
+      <w:pPr>
+        <w:ind w:firstLine="709"/>
+        <w:rPr>
+          <w:color w:val="000000" w:themeColor="text1"/>
+        </w:rPr>
+      </w:pPr>
+      <w:r>
+        <w:rPr>
+          <w:color w:val="000000" w:themeColor="text1"/>
+        </w:rPr>
+        <w:lastRenderedPageBreak/>
+        <w:t xml:space="preserve">Um bom exemplo duma pagina com esta complexidade é a pagina da figura </w:t>
+      </w:r>
+      <w:r>
+        <w:rPr>
+          <w:color w:val="FF0000"/>
+        </w:rPr>
+        <w:t>18</w:t>
+      </w:r>
+      <w:r>
+        <w:rPr>
+          <w:color w:val="000000" w:themeColor="text1"/>
+        </w:rPr>
+        <w:t>, que demonstra a pagina de uma aplicação, o que envolve a listagem dos passos dessa aplicação que já ocorreram e o passo atualmente a correr.</w:t>
+      </w:r>
+    </w:p>
+    <w:p>
+      <w:pPr>
+        <w:rPr>
+          <w:color w:val="000000" w:themeColor="text1"/>
+        </w:rPr>
+      </w:pPr>
+      <w:r>
+        <w:rPr>
+          <w:noProof/>
+        </w:rPr>
+        <w:drawing>
+          <wp:inline distT="0" distB="0" distL="0" distR="0">
+            <wp:extent cx="5400040" cy="5256039"/>
+            <wp:effectExtent l="0" t="0" r="0" b="1905"/>
+            <wp:docPr id="16" name="Imagem 16" descr="C:\Users\Diogo\AppData\Local\Microsoft\Windows\INetCache\Content.Word\Application.png"/>
+            <wp:cNvGraphicFramePr>
+              <a:graphicFrameLocks xmlns:a="http://schemas.openxmlformats.org/drawingml/2006/main" noChangeAspect="1"/>
+            </wp:cNvGraphicFramePr>
+            <a:graphic xmlns:a="http://schemas.openxmlformats.org/drawingml/2006/main">
+              <a:graphicData uri="http://schemas.openxmlformats.org/drawingml/2006/picture">
+                <pic:pic xmlns:pic="http://schemas.openxmlformats.org/drawingml/2006/picture">
+                  <pic:nvPicPr>
+                    <pic:cNvPr id="0" name="Picture 10" descr="C:\Users\Diogo\AppData\Local\Microsoft\Windows\INetCache\Content.Word\Application.png"/>
+                    <pic:cNvPicPr>
+                      <a:picLocks noChangeAspect="1" noChangeArrowheads="1"/>
+                    </pic:cNvPicPr>
+                  </pic:nvPicPr>
+                  <pic:blipFill>
+                    <a:blip r:embed="rId33">
+                      <a:extLst>
+                        <a:ext uri="{28A0092B-C50C-407E-A947-70E740481C1C}">
+                          <a14:useLocalDpi xmlns:a14="http://schemas.microsoft.com/office/drawing/2010/main" val="0"/>
+                        </a:ext>
+                      </a:extLst>
+                    </a:blip>
+                    <a:srcRect/>
+                    <a:stretch>
+                      <a:fillRect/>
+                    </a:stretch>
+                  </pic:blipFill>
+                  <pic:spPr bwMode="auto">
+                    <a:xfrm>
+                      <a:off x="0" y="0"/>
+                      <a:ext cx="5400040" cy="5256039"/>
+                    </a:xfrm>
+                    <a:prstGeom prst="rect">
+                      <a:avLst/>
+                    </a:prstGeom>
+                    <a:noFill/>
+                    <a:ln>
+                      <a:noFill/>
+                    </a:ln>
+                  </pic:spPr>
+                </pic:pic>
+              </a:graphicData>
+            </a:graphic>
+          </wp:inline>
+        </w:drawing>
+      </w:r>
+    </w:p>
+    <w:p>
+      <w:pPr>
+        <w:pStyle w:val="Legenda"/>
+        <w:jc w:val="center"/>
+        <w:rPr>
+          <w:color w:val="000000" w:themeColor="text1"/>
+        </w:rPr>
+      </w:pPr>
+      <w:r>
+        <w:tab/>
+      </w:r>
+      <w:r>
+        <w:rPr>
+          <w:color w:val="000000" w:themeColor="text1"/>
+        </w:rPr>
+        <w:t>Figura 18</w:t>
+      </w:r>
+      <w:r>
+        <w:rPr>
+          <w:color w:val="000000" w:themeColor="text1"/>
+        </w:rPr>
+        <w:t xml:space="preserve"> </w:t>
+      </w:r>
+      <w:r>
+        <w:rPr>
+          <w:color w:val="000000" w:themeColor="text1"/>
+        </w:rPr>
+        <w:t>–</w:t>
+      </w:r>
+      <w:r>
+        <w:rPr>
+          <w:color w:val="000000" w:themeColor="text1"/>
+        </w:rPr>
+        <w:t xml:space="preserve"> </w:t>
+      </w:r>
+      <w:r>
+        <w:rPr>
+          <w:color w:val="000000" w:themeColor="text1"/>
+        </w:rPr>
+        <w:t>Frame, Application</w:t>
+      </w:r>
+    </w:p>
+    <w:p>
+      <w:pPr>
+        <w:ind w:firstLine="360"/>
+        <w:rPr>
+          <w:color w:val="000000" w:themeColor="text1"/>
+        </w:rPr>
+      </w:pPr>
+      <w:r>
+        <w:rPr>
+          <w:color w:val="000000" w:themeColor="text1"/>
+        </w:rPr>
+        <w:t>Neste caso o valor demonstrado na lista depende do estado do passo e possivelmente no tipo do passo, com cada estado permitindo executar uma ação diferente sobre o passo.</w:t>
+      </w:r>
+    </w:p>
+    <w:p>
+      <w:pPr>
+        <w:ind w:firstLine="360"/>
+        <w:rPr>
+          <w:color w:val="000000" w:themeColor="text1"/>
+        </w:rPr>
+      </w:pPr>
+      <w:r>
+        <w:rPr>
+          <w:color w:val="000000" w:themeColor="text1"/>
+        </w:rPr>
+        <w:t>Deve ser notado que os textos “If_Step_State_...” e “If_Step_Is/Not” não aparecem na pagina, só servem na frame para indicar que estado do passo demonstra o conteúdo relacionado ao texto</w:t>
+      </w:r>
+      <w:r>
+        <w:rPr>
+          <w:color w:val="000000" w:themeColor="text1"/>
+        </w:rPr>
+        <w:t>.</w:t>
+      </w:r>
+    </w:p>
+    <w:p>
+      <w:pPr>
+        <w:ind w:firstLine="360"/>
+        <w:rPr>
+          <w:color w:val="000000" w:themeColor="text1"/>
+        </w:rPr>
+      </w:pPr>
+      <w:r>
+        <w:rPr>
+          <w:color w:val="000000" w:themeColor="text1"/>
+        </w:rPr>
+        <w:t>As vezes este tipo de paginas demonstra informação bastante extensa, então para facilitar a visualização e organização da pagina é utilizado Tabs para dividir blocos de informação.</w:t>
+      </w:r>
+    </w:p>
+    <w:p>
+      <w:pPr>
+        <w:ind w:firstLine="360"/>
+        <w:rPr>
+          <w:color w:val="000000" w:themeColor="text1"/>
+        </w:rPr>
+      </w:pPr>
+      <w:r>
+        <w:rPr>
+          <w:color w:val="000000" w:themeColor="text1"/>
+        </w:rPr>
+        <w:t xml:space="preserve">Um exemplo da utilização das Tabs nestas paginas pode ser verificada na figura </w:t>
+      </w:r>
+      <w:r>
+        <w:rPr>
+          <w:color w:val="000000" w:themeColor="text1"/>
+        </w:rPr>
+        <w:t xml:space="preserve"> </w:t>
+      </w:r>
+      <w:r>
+        <w:rPr>
+          <w:color w:val="FF0000"/>
+        </w:rPr>
+        <w:t>19</w:t>
+      </w:r>
+      <w:r>
+        <w:rPr>
+          <w:color w:val="000000" w:themeColor="text1"/>
+        </w:rPr>
+        <w:t>, onde se pode verificar a pagina que demonstra uma vaga, o que inclui a informação geral da mesma, os vários passos para a vaga e por últimos a lista das ferramentas e linguagens consideradas importantes para a vaga.</w:t>
+      </w:r>
+    </w:p>
+    <w:p>
+      <w:pPr>
+        <w:rPr>
+          <w:color w:val="000000" w:themeColor="text1"/>
+        </w:rPr>
+      </w:pPr>
+      <w:r>
+        <w:rPr>
+          <w:noProof/>
+        </w:rPr>
+        <w:lastRenderedPageBreak/>
+        <w:drawing>
+          <wp:inline distT="0" distB="0" distL="0" distR="0">
+            <wp:extent cx="5400040" cy="9424870"/>
+            <wp:effectExtent l="0" t="0" r="0" b="5080"/>
+            <wp:docPr id="18" name="Imagem 18" descr="C:\Users\Diogo\AppData\Local\Microsoft\Windows\INetCache\Content.Word\Vacancy.png"/>
+            <wp:cNvGraphicFramePr>
+              <a:graphicFrameLocks xmlns:a="http://schemas.openxmlformats.org/drawingml/2006/main" noChangeAspect="1"/>
+            </wp:cNvGraphicFramePr>
+            <a:graphic xmlns:a="http://schemas.openxmlformats.org/drawingml/2006/main">
+              <a:graphicData uri="http://schemas.openxmlformats.org/drawingml/2006/picture">
+                <pic:pic xmlns:pic="http://schemas.openxmlformats.org/drawingml/2006/picture">
+                  <pic:nvPicPr>
+                    <pic:cNvPr id="0" name="Picture 17" descr="C:\Users\Diogo\AppData\Local\Microsoft\Windows\INetCache\Content.Word\Vacancy.png"/>
+                    <pic:cNvPicPr>
+                      <a:picLocks noChangeAspect="1" noChangeArrowheads="1"/>
+                    </pic:cNvPicPr>
+                  </pic:nvPicPr>
+                  <pic:blipFill>
+                    <a:blip r:embed="rId34">
+                      <a:extLst>
+                        <a:ext uri="{28A0092B-C50C-407E-A947-70E740481C1C}">
+                          <a14:useLocalDpi xmlns:a14="http://schemas.microsoft.com/office/drawing/2010/main" val="0"/>
+                        </a:ext>
+                      </a:extLst>
+                    </a:blip>
+                    <a:srcRect/>
+                    <a:stretch>
+                      <a:fillRect/>
+                    </a:stretch>
+                  </pic:blipFill>
+                  <pic:spPr bwMode="auto">
+                    <a:xfrm>
+                      <a:off x="0" y="0"/>
+                      <a:ext cx="5400040" cy="9424870"/>
+                    </a:xfrm>
+                    <a:prstGeom prst="rect">
+                      <a:avLst/>
+                    </a:prstGeom>
+                    <a:noFill/>
+                    <a:ln>
+                      <a:noFill/>
+                    </a:ln>
+                  </pic:spPr>
+                </pic:pic>
+              </a:graphicData>
+            </a:graphic>
+          </wp:inline>
+        </w:drawing>
+      </w:r>
+    </w:p>
+    <w:p>
+      <w:pPr>
+        <w:pStyle w:val="Legenda"/>
+        <w:jc w:val="center"/>
+        <w:rPr>
+          <w:color w:val="000000" w:themeColor="text1"/>
+        </w:rPr>
+      </w:pPr>
+      <w:r>
+        <w:rPr>
+          <w:color w:val="000000" w:themeColor="text1"/>
+        </w:rPr>
+        <w:lastRenderedPageBreak/>
+        <w:t>Figura 19</w:t>
+      </w:r>
+      <w:r>
+        <w:rPr>
+          <w:color w:val="000000" w:themeColor="text1"/>
+        </w:rPr>
+        <w:t xml:space="preserve"> </w:t>
+      </w:r>
+      <w:r>
+        <w:rPr>
+          <w:color w:val="000000" w:themeColor="text1"/>
+        </w:rPr>
+        <w:t>–</w:t>
+      </w:r>
+      <w:r>
+        <w:rPr>
+          <w:color w:val="000000" w:themeColor="text1"/>
+        </w:rPr>
+        <w:t xml:space="preserve"> </w:t>
+      </w:r>
+      <w:r>
+        <w:rPr>
+          <w:color w:val="000000" w:themeColor="text1"/>
+        </w:rPr>
+        <w:t>Frame, Vacancy</w:t>
+      </w:r>
+    </w:p>
+    <w:p>
+      <w:pPr>
+        <w:ind w:firstLine="360"/>
+        <w:rPr>
+          <w:color w:val="000000" w:themeColor="text1"/>
+        </w:rPr>
+      </w:pPr>
+      <w:r>
+        <w:rPr>
+          <w:color w:val="000000" w:themeColor="text1"/>
+        </w:rPr>
+        <w:t xml:space="preserve">O único outro fator a notar da pagina da figura </w:t>
+      </w:r>
+      <w:r>
+        <w:rPr>
+          <w:color w:val="FF0000"/>
+        </w:rPr>
+        <w:t>19</w:t>
+      </w:r>
+      <w:r>
+        <w:rPr>
+          <w:color w:val="000000" w:themeColor="text1"/>
+        </w:rPr>
+        <w:t xml:space="preserve"> é o facto que é utilizado um </w:t>
+      </w:r>
+      <w:r>
+        <w:rPr>
+          <w:color w:val="000000" w:themeColor="text1"/>
+        </w:rPr>
+        <w:t xml:space="preserve">Pie Chart para demonstrar a divisão por passos (em percentagem) dos candidatos participantes da vaga. Este widget não é utilizado em qualquer outra </w:t>
+      </w:r>
+      <w:r>
+        <w:rPr>
+          <w:color w:val="000000" w:themeColor="text1"/>
+        </w:rPr>
+        <w:t>pagina,</w:t>
+      </w:r>
+      <w:r>
+        <w:rPr>
+          <w:color w:val="000000" w:themeColor="text1"/>
+        </w:rPr>
+        <w:t xml:space="preserve"> mas deve ser notado para esta.</w:t>
+      </w:r>
+    </w:p>
+    <w:p>
+      <w:pPr>
+        <w:ind w:firstLine="360"/>
+        <w:rPr>
+          <w:color w:val="000000" w:themeColor="text1"/>
+        </w:rPr>
+      </w:pPr>
+      <w:r>
+        <w:rPr>
+          <w:color w:val="000000" w:themeColor="text1"/>
+        </w:rPr>
+        <w:t xml:space="preserve">Por ultimo deve ser verificado paginas que servem para introduzir novas instancias das entidades da base de dados. </w:t>
+      </w:r>
+    </w:p>
+    <w:p>
+      <w:pPr>
+        <w:ind w:firstLine="360"/>
+        <w:rPr>
+          <w:color w:val="000000" w:themeColor="text1"/>
+        </w:rPr>
+      </w:pPr>
+      <w:r>
+        <w:rPr>
+          <w:color w:val="000000" w:themeColor="text1"/>
+        </w:rPr>
+        <w:t xml:space="preserve">Um exemplo bastante simples destas paginas é a verificada na figura </w:t>
+      </w:r>
+      <w:r>
+        <w:rPr>
+          <w:color w:val="FF0000"/>
+        </w:rPr>
+        <w:t>20</w:t>
+      </w:r>
+      <w:r>
+        <w:rPr>
+          <w:color w:val="000000" w:themeColor="text1"/>
+        </w:rPr>
+        <w:t>, que demonstra a pagina que permite introduzir um formulário.</w:t>
+      </w:r>
+    </w:p>
+    <w:p>
+      <w:pPr>
+        <w:rPr>
+          <w:color w:val="000000" w:themeColor="text1"/>
+        </w:rPr>
+      </w:pPr>
+      <w:r>
+        <w:rPr>
+          <w:noProof/>
+        </w:rPr>
+        <w:drawing>
+          <wp:inline distT="0" distB="0" distL="0" distR="0">
+            <wp:extent cx="5400040" cy="2397618"/>
+            <wp:effectExtent l="0" t="0" r="0" b="3175"/>
+            <wp:docPr id="20" name="Imagem 20" descr="C:\Users\Diogo\AppData\Local\Microsoft\Windows\INetCache\Content.Word\FormEdit.png"/>
+            <wp:cNvGraphicFramePr>
+              <a:graphicFrameLocks xmlns:a="http://schemas.openxmlformats.org/drawingml/2006/main" noChangeAspect="1"/>
+            </wp:cNvGraphicFramePr>
+            <a:graphic xmlns:a="http://schemas.openxmlformats.org/drawingml/2006/main">
+              <a:graphicData uri="http://schemas.openxmlformats.org/drawingml/2006/picture">
+                <pic:pic xmlns:pic="http://schemas.openxmlformats.org/drawingml/2006/picture">
+                  <pic:nvPicPr>
+                    <pic:cNvPr id="0" name="Picture 8" descr="C:\Users\Diogo\AppData\Local\Microsoft\Windows\INetCache\Content.Word\FormEdit.png"/>
+                    <pic:cNvPicPr>
+                      <a:picLocks noChangeAspect="1" noChangeArrowheads="1"/>
+                    </pic:cNvPicPr>
+                  </pic:nvPicPr>
+                  <pic:blipFill>
+                    <a:blip r:embed="rId35">
+                      <a:extLst>
+                        <a:ext uri="{28A0092B-C50C-407E-A947-70E740481C1C}">
+                          <a14:useLocalDpi xmlns:a14="http://schemas.microsoft.com/office/drawing/2010/main" val="0"/>
+                        </a:ext>
+                      </a:extLst>
+                    </a:blip>
+                    <a:srcRect/>
+                    <a:stretch>
+                      <a:fillRect/>
+                    </a:stretch>
+                  </pic:blipFill>
+                  <pic:spPr bwMode="auto">
+                    <a:xfrm>
+                      <a:off x="0" y="0"/>
+                      <a:ext cx="5400040" cy="2397618"/>
+                    </a:xfrm>
+                    <a:prstGeom prst="rect">
+                      <a:avLst/>
+                    </a:prstGeom>
+                    <a:noFill/>
+                    <a:ln>
+                      <a:noFill/>
+                    </a:ln>
+                  </pic:spPr>
+                </pic:pic>
+              </a:graphicData>
+            </a:graphic>
+          </wp:inline>
+        </w:drawing>
+      </w:r>
+    </w:p>
+    <w:p>
+      <w:pPr>
+        <w:pStyle w:val="Legenda"/>
+        <w:jc w:val="center"/>
+        <w:rPr>
+          <w:color w:val="000000" w:themeColor="text1"/>
+        </w:rPr>
+      </w:pPr>
+      <w:r>
+        <w:rPr>
+          <w:color w:val="000000" w:themeColor="text1"/>
+        </w:rPr>
+        <w:t>Figura 20</w:t>
+      </w:r>
+      <w:r>
+        <w:rPr>
+          <w:color w:val="000000" w:themeColor="text1"/>
+        </w:rPr>
+        <w:t xml:space="preserve"> </w:t>
+      </w:r>
+      <w:r>
+        <w:rPr>
+          <w:color w:val="000000" w:themeColor="text1"/>
+        </w:rPr>
+        <w:t>–</w:t>
+      </w:r>
+      <w:r>
+        <w:rPr>
+          <w:color w:val="000000" w:themeColor="text1"/>
+        </w:rPr>
+        <w:t xml:space="preserve"> </w:t>
+      </w:r>
+      <w:r>
+        <w:rPr>
+          <w:color w:val="000000" w:themeColor="text1"/>
+        </w:rPr>
+        <w:t>Frame, FormEditAdd</w:t>
+      </w:r>
+    </w:p>
+    <w:p>
+      <w:pPr>
+        <w:rPr>
+          <w:color w:val="000000" w:themeColor="text1"/>
+        </w:rPr>
+      </w:pPr>
+      <w:r>
+        <w:rPr>
+          <w:color w:val="000000" w:themeColor="text1"/>
+        </w:rPr>
+        <w:tab/>
+        <w:t xml:space="preserve">A pagina da figura </w:t>
+      </w:r>
+      <w:r>
+        <w:rPr>
+          <w:color w:val="FF0000"/>
+        </w:rPr>
+        <w:t>20</w:t>
+      </w:r>
+      <w:r>
+        <w:rPr>
+          <w:color w:val="000000" w:themeColor="text1"/>
+        </w:rPr>
+        <w:t xml:space="preserve">, demonstra os dois widgtes mais comuns a paginas para adicionar instancias, o primeiro sendo </w:t>
+      </w:r>
+      <w:r>
+        <w:rPr>
+          <w:color w:val="000000" w:themeColor="text1"/>
+        </w:rPr>
+        <w:t>o Edit Record.</w:t>
+      </w:r>
+    </w:p>
+    <w:p>
+      <w:pPr>
+        <w:rPr>
+          <w:color w:val="000000" w:themeColor="text1"/>
+        </w:rPr>
+      </w:pPr>
+      <w:r>
+        <w:rPr>
+          <w:color w:val="000000" w:themeColor="text1"/>
+        </w:rPr>
+        <w:tab/>
+        <w:t>Este widget é normalmente utilizado quando se quer introduzir a informação que compõe a instancia a introduzir. Para este cargo fui originalmente considerado o widget Form, que permitira o mesmo numa forma bastante simples, mas com uma visualização menus ampletiva e integrada ao resto da aplicação.</w:t>
+      </w:r>
+    </w:p>
+    <w:p>
+      <w:pPr>
+        <w:rPr>
+          <w:color w:val="000000" w:themeColor="text1"/>
+        </w:rPr>
+      </w:pPr>
+      <w:r>
+        <w:rPr>
+          <w:color w:val="000000" w:themeColor="text1"/>
+        </w:rPr>
+        <w:tab/>
+        <w:t xml:space="preserve">O outro widget regular é o Editabel Tabel, que é utilizado regularmente para introduzir outras instancias sobre uma entidade relacionada com a instancia central a adicionar. No exemplo da figura </w:t>
+      </w:r>
+      <w:r>
+        <w:rPr>
+          <w:color w:val="FF0000"/>
+        </w:rPr>
+        <w:t>20</w:t>
+      </w:r>
+      <w:r>
+        <w:rPr>
+          <w:color w:val="000000" w:themeColor="text1"/>
+        </w:rPr>
+        <w:t>, o Editabel Tabel serve para introduzir as questões (FormQuestions) que compõem o formulário.</w:t>
+      </w:r>
+    </w:p>
+    <w:p>
+      <w:pPr>
+        <w:rPr>
+          <w:color w:val="000000" w:themeColor="text1"/>
+        </w:rPr>
+      </w:pPr>
+      <w:r>
+        <w:rPr>
+          <w:color w:val="000000" w:themeColor="text1"/>
+        </w:rPr>
+        <w:tab/>
+        <w:t>Outros dois elementos regulares destas paginas são os botões “Create” e “Cancel”, com o primeiro servindo para criar a instancia formulada na pagina e o segundo para cancelar a criação da instancia.</w:t>
+      </w:r>
+    </w:p>
+    <w:p>
+      <w:pPr>
+        <w:rPr>
+          <w:color w:val="000000" w:themeColor="text1"/>
+        </w:rPr>
+      </w:pPr>
+      <w:r>
+        <w:rPr>
+          <w:color w:val="000000" w:themeColor="text1"/>
+        </w:rPr>
+        <w:tab/>
+        <w:t>Deve ser notado que estas paginas partilham uma logica, a ideia que até o botão “Create” ser pressionado a instancia não é criada, nem as instancias relacionadas.</w:t>
+      </w:r>
+    </w:p>
+    <w:p>
+      <w:pPr>
+        <w:rPr>
+          <w:color w:val="000000" w:themeColor="text1"/>
+        </w:rPr>
+      </w:pPr>
+      <w:r>
+        <w:rPr>
+          <w:color w:val="000000" w:themeColor="text1"/>
+        </w:rPr>
+        <w:tab/>
+        <w:t>Esta lógica tem o uma vantagem principal sendo que</w:t>
+      </w:r>
+      <w:r>
+        <w:rPr>
+          <w:color w:val="000000" w:themeColor="text1"/>
+        </w:rPr>
+        <w:t xml:space="preserve"> sendo que ao não criar as instancias até ao desejado nunca é criado instancias desnecessárias que depois são removidas de </w:t>
+      </w:r>
+      <w:r>
+        <w:rPr>
+          <w:color w:val="000000" w:themeColor="text1"/>
+        </w:rPr>
+        <w:lastRenderedPageBreak/>
+        <w:t>seguida. Também garante que se um utilizador iniciar o processo de criação mas não o completar, saindo da pagina sem a utilização dos botões “Create” e “Cancel”, a instancia incompleta não ocupa espaço na base de dados.</w:t>
+      </w:r>
+    </w:p>
+    <w:p>
+      <w:pPr>
+        <w:rPr>
+          <w:color w:val="000000" w:themeColor="text1"/>
+        </w:rPr>
+      </w:pPr>
+      <w:r>
+        <w:rPr>
+          <w:color w:val="000000" w:themeColor="text1"/>
+        </w:rPr>
+        <w:tab/>
+        <w:t>Noutro lado esta logica levantara algumas dificuldades no processo de form</w:t>
+      </w:r>
+      <w:r>
+        <w:rPr>
+          <w:color w:val="000000" w:themeColor="text1"/>
+        </w:rPr>
+        <w:t>ação das instancias a adicionar.</w:t>
+      </w:r>
+    </w:p>
+    <w:p>
+      <w:pPr>
+        <w:rPr>
+          <w:color w:val="000000" w:themeColor="text1"/>
+        </w:rPr>
+      </w:pPr>
+      <w:r>
+        <w:rPr>
+          <w:color w:val="000000" w:themeColor="text1"/>
+        </w:rPr>
+        <w:tab/>
+        <w:t>Em algumas situações uma pagina simples não será suficiente para estruturar uma instancia a adicionar a base de dados, nesses casos uma de duas soluções são utilizadas, a utilização de Tabs ou de PopUps.</w:t>
+      </w:r>
+    </w:p>
+    <w:p>
+      <w:pPr>
+        <w:rPr>
+          <w:color w:val="000000" w:themeColor="text1"/>
+        </w:rPr>
+      </w:pPr>
+      <w:r>
+        <w:rPr>
+          <w:color w:val="000000" w:themeColor="text1"/>
+        </w:rPr>
+        <w:tab/>
+        <w:t xml:space="preserve">O exemplo de uma pagina assim é a representada na figura </w:t>
+      </w:r>
+      <w:r>
+        <w:rPr>
+          <w:color w:val="FF0000"/>
+        </w:rPr>
+        <w:t xml:space="preserve">21 </w:t>
+      </w:r>
+      <w:r>
+        <w:rPr>
+          <w:color w:val="000000" w:themeColor="text1"/>
+        </w:rPr>
+        <w:t xml:space="preserve">onde se pode verificar as varias Tabs individualmente, mais a PopUp que é utilizada na pagina, no final. </w:t>
+      </w:r>
+    </w:p>
+    <w:p>
+      <w:pPr>
+        <w:rPr>
+          <w:color w:val="000000" w:themeColor="text1"/>
+        </w:rPr>
+      </w:pPr>
+      <w:r>
+        <w:rPr>
+          <w:noProof/>
+          <w:color w:val="000000" w:themeColor="text1"/>
+        </w:rPr>
+        <w:drawing>
+          <wp:inline distT="0" distB="0" distL="0" distR="0">
+            <wp:extent cx="5391150" cy="5305425"/>
+            <wp:effectExtent l="0" t="0" r="0" b="9525"/>
+            <wp:docPr id="22" name="Imagem 22"/>
+            <wp:cNvGraphicFramePr>
+              <a:graphicFrameLocks xmlns:a="http://schemas.openxmlformats.org/drawingml/2006/main" noChangeAspect="1"/>
+            </wp:cNvGraphicFramePr>
+            <a:graphic xmlns:a="http://schemas.openxmlformats.org/drawingml/2006/main">
+              <a:graphicData uri="http://schemas.openxmlformats.org/drawingml/2006/picture">
+                <pic:pic xmlns:pic="http://schemas.openxmlformats.org/drawingml/2006/picture">
+                  <pic:nvPicPr>
+                    <pic:cNvPr id="0" name="Picture 11"/>
+                    <pic:cNvPicPr>
+                      <a:picLocks noChangeAspect="1" noChangeArrowheads="1"/>
+                    </pic:cNvPicPr>
+                  </pic:nvPicPr>
+                  <pic:blipFill>
+                    <a:blip r:embed="rId36">
+                      <a:extLst>
+                        <a:ext uri="{28A0092B-C50C-407E-A947-70E740481C1C}">
+                          <a14:useLocalDpi xmlns:a14="http://schemas.microsoft.com/office/drawing/2010/main" val="0"/>
+                        </a:ext>
+                      </a:extLst>
+                    </a:blip>
+                    <a:srcRect/>
+                    <a:stretch>
+                      <a:fillRect/>
+                    </a:stretch>
+                  </pic:blipFill>
+                  <pic:spPr bwMode="auto">
+                    <a:xfrm>
+                      <a:off x="0" y="0"/>
+                      <a:ext cx="5391150" cy="5305425"/>
+                    </a:xfrm>
+                    <a:prstGeom prst="rect">
+                      <a:avLst/>
+                    </a:prstGeom>
+                    <a:noFill/>
+                    <a:ln>
+                      <a:noFill/>
+                    </a:ln>
+                  </pic:spPr>
+                </pic:pic>
+              </a:graphicData>
+            </a:graphic>
+          </wp:inline>
+        </w:drawing>
+      </w:r>
+    </w:p>
+    <w:p>
+      <w:pPr>
+        <w:rPr>
+          <w:color w:val="000000" w:themeColor="text1"/>
+        </w:rPr>
+      </w:pPr>
+    </w:p>
+    <w:p>
+      <w:pPr>
+        <w:rPr>
+          <w:color w:val="000000" w:themeColor="text1"/>
+        </w:rPr>
+      </w:pPr>
+    </w:p>
+    <w:p>
+      <w:pPr>
+        <w:rPr>
+          <w:color w:val="000000" w:themeColor="text1"/>
+        </w:rPr>
+      </w:pPr>
+    </w:p>
+    <w:p>
+      <w:pPr>
+        <w:rPr>
+          <w:color w:val="000000" w:themeColor="text1"/>
+        </w:rPr>
+      </w:pPr>
+    </w:p>
+    <w:p>
+      <w:pPr>
+        <w:rPr>
+          <w:color w:val="000000" w:themeColor="text1"/>
+        </w:rPr>
+      </w:pPr>
+      <w:r>
+        <w:rPr>
+          <w:noProof/>
+          <w:color w:val="000000" w:themeColor="text1"/>
+        </w:rPr>
+        <w:lastRenderedPageBreak/>
+        <w:drawing>
+          <wp:inline distT="0" distB="0" distL="0" distR="0">
+            <wp:extent cx="5391150" cy="6267450"/>
+            <wp:effectExtent l="0" t="0" r="0" b="0"/>
+            <wp:docPr id="23" name="Imagem 23"/>
+            <wp:cNvGraphicFramePr>
+              <a:graphicFrameLocks xmlns:a="http://schemas.openxmlformats.org/drawingml/2006/main" noChangeAspect="1"/>
+            </wp:cNvGraphicFramePr>
+            <a:graphic xmlns:a="http://schemas.openxmlformats.org/drawingml/2006/main">
+              <a:graphicData uri="http://schemas.openxmlformats.org/drawingml/2006/picture">
+                <pic:pic xmlns:pic="http://schemas.openxmlformats.org/drawingml/2006/picture">
+                  <pic:nvPicPr>
+                    <pic:cNvPr id="0" name="Picture 12"/>
+                    <pic:cNvPicPr>
+                      <a:picLocks noChangeAspect="1" noChangeArrowheads="1"/>
+                    </pic:cNvPicPr>
+                  </pic:nvPicPr>
+                  <pic:blipFill>
+                    <a:blip r:embed="rId37">
+                      <a:extLst>
+                        <a:ext uri="{28A0092B-C50C-407E-A947-70E740481C1C}">
+                          <a14:useLocalDpi xmlns:a14="http://schemas.microsoft.com/office/drawing/2010/main" val="0"/>
+                        </a:ext>
+                      </a:extLst>
+                    </a:blip>
+                    <a:srcRect/>
+                    <a:stretch>
+                      <a:fillRect/>
+                    </a:stretch>
+                  </pic:blipFill>
+                  <pic:spPr bwMode="auto">
+                    <a:xfrm>
+                      <a:off x="0" y="0"/>
+                      <a:ext cx="5391150" cy="6267450"/>
+                    </a:xfrm>
+                    <a:prstGeom prst="rect">
+                      <a:avLst/>
+                    </a:prstGeom>
+                    <a:noFill/>
+                    <a:ln>
+                      <a:noFill/>
+                    </a:ln>
+                  </pic:spPr>
+                </pic:pic>
+              </a:graphicData>
+            </a:graphic>
+          </wp:inline>
+        </w:drawing>
+      </w:r>
+    </w:p>
+    <w:p>
+      <w:pPr>
+        <w:pStyle w:val="Legenda"/>
+        <w:jc w:val="center"/>
+        <w:rPr>
+          <w:color w:val="000000" w:themeColor="text1"/>
+        </w:rPr>
+      </w:pPr>
+      <w:r>
+        <w:rPr>
+          <w:color w:val="000000" w:themeColor="text1"/>
+        </w:rPr>
+        <w:t>Figura 21</w:t>
+      </w:r>
+      <w:r>
+        <w:rPr>
+          <w:color w:val="000000" w:themeColor="text1"/>
+        </w:rPr>
+        <w:t xml:space="preserve"> </w:t>
+      </w:r>
+      <w:r>
+        <w:rPr>
+          <w:color w:val="000000" w:themeColor="text1"/>
+        </w:rPr>
+        <w:t>–</w:t>
+      </w:r>
+      <w:r>
+        <w:rPr>
+          <w:color w:val="000000" w:themeColor="text1"/>
+        </w:rPr>
+        <w:t xml:space="preserve"> </w:t>
+      </w:r>
+      <w:r>
+        <w:rPr>
+          <w:color w:val="000000" w:themeColor="text1"/>
+        </w:rPr>
+        <w:t>Frame, VacancyAdd</w:t>
+      </w:r>
+    </w:p>
+    <w:p>
+      <w:pPr>
+        <w:rPr>
+          <w:color w:val="000000" w:themeColor="text1"/>
+        </w:rPr>
+      </w:pPr>
+      <w:r>
+        <w:rPr>
+          <w:color w:val="000000" w:themeColor="text1"/>
+        </w:rPr>
+        <w:tab/>
+        <w:t xml:space="preserve">Como se pode verificar na figura 21, </w:t>
+      </w:r>
+      <w:r>
+        <w:rPr>
+          <w:color w:val="000000" w:themeColor="text1"/>
+        </w:rPr>
+        <w:t>a adição de uma vaga divide-se entre quatro Tabs diferentes, com cada permitindo estruturar algo de diferente, mas importante, da vaga em si.</w:t>
+      </w:r>
+    </w:p>
+    <w:p>
+      <w:pPr>
+        <w:rPr>
+          <w:color w:val="000000" w:themeColor="text1"/>
+        </w:rPr>
+      </w:pPr>
+      <w:r>
+        <w:rPr>
+          <w:color w:val="000000" w:themeColor="text1"/>
+        </w:rPr>
+        <w:tab/>
+        <w:t>Já o PopUp serve para demonstra os forms existentes que podem ser escolhidos para o passo da vaga a adicionar. Esta utilização de PopUp ocorre frequentemente em situações em que é necessário escolher uma instancia duma entidade referida por uma instancia a adicionar.</w:t>
+      </w:r>
       <w:bookmarkStart w:id="28" w:name="_GoBack"/>
       <w:bookmarkEnd w:id="28"/>
-      <w:r>
-        <w:t xml:space="preserve">. </w:t>
-      </w:r>
-    </w:p>
-    <w:p/>
-    <w:p/>
+    </w:p>
     <w:p>
       <w:pPr>
         <w:pStyle w:val="Cabealho1"/>
@@ -11331,6 +12622,7 @@
     <w:p/>
     <w:p>
       <w:r>
+        <w:lastRenderedPageBreak/>
         <w:t>A avaliação da nossa solução é apresentada neste capítulo. Aqui mostramos</w:t>
       </w:r>
     </w:p>
@@ -11464,7 +12756,6 @@
     </w:p>
     <w:p>
       <w:r>
-        <w:lastRenderedPageBreak/>
         <w:t>de leitura do documento</w:t>
       </w:r>
       <w:r>
@@ -11682,7 +12973,6 @@
         <w:jc w:val="left"/>
       </w:pPr>
       <w:r>
-        <w:lastRenderedPageBreak/>
         <w:br w:type="page"/>
       </w:r>
     </w:p>
@@ -13135,7 +14425,7 @@
       </w:r>
     </w:p>
     <w:sectPr>
-      <w:footerReference w:type="first" r:id="rId31"/>
+      <w:footerReference w:type="first" r:id="rId38"/>
       <w:pgSz w:w="11906" w:h="16838"/>
       <w:pgMar w:top="1417" w:right="1701" w:bottom="1417" w:left="1701" w:header="708" w:footer="708" w:gutter="0"/>
       <w:pgNumType w:start="1"/>
@@ -13206,7 +14496,7 @@
           <w:rPr>
             <w:noProof/>
           </w:rPr>
-          <w:t>29</w:t>
+          <w:t>44</w:t>
         </w:r>
         <w:r>
           <w:rPr>
@@ -16486,7 +17776,7 @@
 </file>
 
 <file path=customXml/itemProps1.xml><?xml version="1.0" encoding="utf-8"?>
-<ds:datastoreItem xmlns:ds="http://schemas.openxmlformats.org/officeDocument/2006/customXml" ds:itemID="{1B4851AC-BFAC-4328-B966-82BDC6AE7DE7}">
+<ds:datastoreItem xmlns:ds="http://schemas.openxmlformats.org/officeDocument/2006/customXml" ds:itemID="{56C86F27-4E2B-44DF-B898-07EB70A974C8}">
   <ds:schemaRefs>
     <ds:schemaRef ds:uri="http://schemas.openxmlformats.org/officeDocument/2006/bibliography"/>
   </ds:schemaRefs>

</xml_diff>

<commit_message>
added comments from reunion
</commit_message>
<xml_diff>
--- a/TemplateRelatório/TemplatesRelAprv2015/Relatorio/MS_Word/Relatorio_WORD_2010 v0.1.docx
+++ b/TemplateRelatório/TemplatesRelAprv2015/Relatorio/MS_Word/Relatorio_WORD_2010 v0.1.docx
@@ -736,7 +736,7 @@
                 </mc:Choice>
                 <mc:Fallback>
                   <w:pict>
-                    <v:line w14:anchorId="21982F6D" id="Straight Connector 4" o:spid="_x0000_s1026" style="position:absolute;flip:y;z-index:251654656;visibility:visible;mso-wrap-style:square;mso-width-percent:0;mso-height-percent:0;mso-wrap-distance-left:9pt;mso-wrap-distance-top:0;mso-wrap-distance-right:9pt;mso-wrap-distance-bottom:0;mso-position-horizontal:absolute;mso-position-horizontal-relative:text;mso-position-vertical:absolute;mso-position-vertical-relative:text;mso-width-percent:0;mso-height-percent:0;mso-width-relative:margin;mso-height-relative:margin" from="-59pt,8.7pt" to="311.75pt,9.35pt" o:gfxdata="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" strokecolor="#d1d1d1 [3044]"/>
+                    <v:line w14:anchorId="4A191F21" id="Straight Connector 4" o:spid="_x0000_s1026" style="position:absolute;flip:y;z-index:251654656;visibility:visible;mso-wrap-style:square;mso-width-percent:0;mso-height-percent:0;mso-wrap-distance-left:9pt;mso-wrap-distance-top:0;mso-wrap-distance-right:9pt;mso-wrap-distance-bottom:0;mso-position-horizontal:absolute;mso-position-horizontal-relative:text;mso-position-vertical:absolute;mso-position-vertical-relative:text;mso-width-percent:0;mso-height-percent:0;mso-width-relative:margin;mso-height-relative:margin" from="-59pt,8.7pt" to="311.75pt,9.35pt" o:gfxdata="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" strokecolor="#d1d1d1 [3044]"/>
                   </w:pict>
                 </mc:Fallback>
               </mc:AlternateContent>
@@ -821,7 +821,7 @@
           </mc:Choice>
           <mc:Fallback>
             <w:pict>
-              <v:line w14:anchorId="4D1D2D98" id="Straight Connector 5" o:spid="_x0000_s1026" style="position:absolute;flip:y;z-index:251655680;visibility:visible;mso-wrap-style:square;mso-wrap-distance-left:9pt;mso-wrap-distance-top:0;mso-wrap-distance-right:9pt;mso-wrap-distance-bottom:0;mso-position-horizontal:absolute;mso-position-horizontal-relative:text;mso-position-vertical:absolute;mso-position-vertical-relative:text" from="31.2pt,10.75pt" to="401.95pt,11.4pt" o:gfxdata="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" strokecolor="#d1d1d1 [3044]"/>
+              <v:line w14:anchorId="1D3C1292" id="Straight Connector 5" o:spid="_x0000_s1026" style="position:absolute;flip:y;z-index:251655680;visibility:visible;mso-wrap-style:square;mso-wrap-distance-left:9pt;mso-wrap-distance-top:0;mso-wrap-distance-right:9pt;mso-wrap-distance-bottom:0;mso-position-horizontal:absolute;mso-position-horizontal-relative:text;mso-position-vertical:absolute;mso-position-vertical-relative:text" from="31.2pt,10.75pt" to="401.95pt,11.4pt" o:gfxdata="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" strokecolor="#d1d1d1 [3044]"/>
             </w:pict>
           </mc:Fallback>
         </mc:AlternateContent>
@@ -1014,7 +1014,7 @@
           </mc:Choice>
           <mc:Fallback>
             <w:pict>
-              <v:line w14:anchorId="63B7E94A" id="Straight Connector 7" o:spid="_x0000_s1026" style="position:absolute;flip:y;z-index:251660800;visibility:visible;mso-wrap-style:square;mso-wrap-distance-left:9pt;mso-wrap-distance-top:0;mso-wrap-distance-right:9pt;mso-wrap-distance-bottom:0;mso-position-horizontal:absolute;mso-position-horizontal-relative:text;mso-position-vertical:absolute;mso-position-vertical-relative:text" from="31.05pt,.65pt" to="401.8pt,1.3pt" o:gfxdata="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" strokecolor="#4a7ebb"/>
+              <v:line w14:anchorId="6939B42E" id="Straight Connector 7" o:spid="_x0000_s1026" style="position:absolute;flip:y;z-index:251660800;visibility:visible;mso-wrap-style:square;mso-wrap-distance-left:9pt;mso-wrap-distance-top:0;mso-wrap-distance-right:9pt;mso-wrap-distance-bottom:0;mso-position-horizontal:absolute;mso-position-horizontal-relative:text;mso-position-vertical:absolute;mso-position-vertical-relative:text" from="31.05pt,.65pt" to="401.8pt,1.3pt" o:gfxdata="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" strokecolor="#4a7ebb"/>
             </w:pict>
           </mc:Fallback>
         </mc:AlternateContent>
@@ -1081,7 +1081,7 @@
           </mc:Choice>
           <mc:Fallback>
             <w:pict>
-              <v:line w14:anchorId="66C36E17" id="Straight Connector 6" o:spid="_x0000_s1026" style="position:absolute;flip:y;z-index:251658752;visibility:visible;mso-wrap-style:square;mso-wrap-distance-left:9pt;mso-wrap-distance-top:0;mso-wrap-distance-right:9pt;mso-wrap-distance-bottom:0;mso-position-horizontal:absolute;mso-position-horizontal-relative:text;mso-position-vertical:absolute;mso-position-vertical-relative:text" from="31.05pt,7.9pt" to="401.8pt,8.55pt" o:gfxdata="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" strokecolor="#d1d1d1 [3044]"/>
+              <v:line w14:anchorId="43121E21" id="Straight Connector 6" o:spid="_x0000_s1026" style="position:absolute;flip:y;z-index:251658752;visibility:visible;mso-wrap-style:square;mso-wrap-distance-left:9pt;mso-wrap-distance-top:0;mso-wrap-distance-right:9pt;mso-wrap-distance-bottom:0;mso-position-horizontal:absolute;mso-position-horizontal-relative:text;mso-position-vertical:absolute;mso-position-vertical-relative:text" from="31.05pt,7.9pt" to="401.8pt,8.55pt" o:gfxdata="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" strokecolor="#d1d1d1 [3044]"/>
             </w:pict>
           </mc:Fallback>
         </mc:AlternateContent>
@@ -4514,10 +4514,10 @@
       <w:r>
         <w:t xml:space="preserve">1.1 </w:t>
       </w:r>
-      <w:r>
-        <w:t>Nome da secção deste capítulo</w:t>
-      </w:r>
       <w:bookmarkEnd w:id="8"/>
+      <w:r>
+        <w:t>Enquadramentos</w:t>
+      </w:r>
       <w:r>
         <w:t xml:space="preserve"> </w:t>
       </w:r>
@@ -4526,9 +4526,6 @@
       <w:pPr>
         <w:pStyle w:val="Legenda"/>
         <w:jc w:val="center"/>
-        <w:rPr>
-          <w:color w:val="auto"/>
-        </w:rPr>
       </w:pPr>
       <w:r>
         <w:t xml:space="preserve">Texto da secção. Na </w:t>
@@ -4683,10 +4680,10 @@
       <w:r>
         <w:t xml:space="preserve">1.2 </w:t>
       </w:r>
-      <w:r>
-        <w:t>A segunda secção deste capítulo</w:t>
-      </w:r>
       <w:bookmarkEnd w:id="9"/>
+      <w:r>
+        <w:t>Objectivos</w:t>
+      </w:r>
     </w:p>
     <w:p>
       <w:r>
@@ -4836,10 +4833,25 @@
       <w:r>
         <w:t xml:space="preserve">2.1 </w:t>
       </w:r>
-      <w:r>
-        <w:t>Nome da secção deste capítulo</w:t>
-      </w:r>
       <w:bookmarkEnd w:id="14"/>
+      <w:r>
+        <w:t>Estado de arte</w:t>
+      </w:r>
+    </w:p>
+    <w:p>
+      <w:pPr>
+        <w:pStyle w:val="Cabealho2"/>
+      </w:pPr>
+      <w:r>
+        <w:t xml:space="preserve"> </w:t>
+      </w:r>
+    </w:p>
+    <w:p>
+      <w:r>
+        <w:t>Antes de descrever a aplicação referir a utilidade da aplicação e possivelmente outras aplicações semelhantes existentes</w:t>
+      </w:r>
+    </w:p>
+    <w:p>
       <w:r>
         <w:t xml:space="preserve"> </w:t>
       </w:r>
@@ -5026,9 +5038,17 @@
       </w:pPr>
       <w:bookmarkStart w:id="15" w:name="_Toc417484101"/>
       <w:r>
-        <w:t>2.2 Análise do problema - enumeração</w:t>
+        <w:t xml:space="preserve">2.2 </w:t>
       </w:r>
       <w:bookmarkEnd w:id="15"/>
+      <w:r>
+        <w:t>Descrição do Projeto</w:t>
+      </w:r>
+    </w:p>
+    <w:p>
+      <w:r>
+        <w:t>Descrição, 2 da proposta</w:t>
+      </w:r>
     </w:p>
     <w:p>
       <w:r>
@@ -5130,6 +5150,7 @@
         </w:numPr>
       </w:pPr>
       <w:r>
+        <w:lastRenderedPageBreak/>
         <w:t>Fe</w:t>
       </w:r>
       <w:r>
@@ -5178,40 +5199,19 @@
       </w:pPr>
       <w:bookmarkStart w:id="16" w:name="_Toc417484102"/>
       <w:r>
-        <w:lastRenderedPageBreak/>
         <w:t xml:space="preserve">2.3 </w:t>
       </w:r>
-      <w:r>
-        <w:t xml:space="preserve">Outro </w:t>
-      </w:r>
-      <w:r>
-        <w:t>problema - tabela</w:t>
-      </w:r>
       <w:bookmarkEnd w:id="16"/>
-    </w:p>
-    <w:p>
-      <w:r>
-        <w:t>Em muitas situações, é necessário e conveniente apresentar os resultados na</w:t>
-      </w:r>
-      <w:r>
-        <w:t xml:space="preserve"> </w:t>
-      </w:r>
-      <w:r>
-        <w:t>forma de tabela. Assim, a tabela</w:t>
-      </w:r>
-      <w:r>
-        <w:t xml:space="preserve"> 1</w:t>
-      </w:r>
-      <w:r>
-        <w:t xml:space="preserve"> apresenta os prazos de entrega de Projecto</w:t>
-      </w:r>
-      <w:r>
-        <w:t xml:space="preserve"> </w:t>
-      </w:r>
-      <w:r>
-        <w:t>e Seminário, para o semestre de Verão 2014/2015.</w:t>
-      </w:r>
-    </w:p>
+      <w:r>
+        <w:t>Descrição da plataforma, modelos de desenvolvimentos</w:t>
+      </w:r>
+    </w:p>
+    <w:p>
+      <w:r>
+        <w:t>Outsystems, ciclo, sincronismo</w:t>
+      </w:r>
+    </w:p>
+    <w:p/>
     <w:p>
       <w:pPr>
         <w:pStyle w:val="PargrafodaLista"/>
@@ -5224,7 +5224,6 @@
         <w:jc w:val="center"/>
         <w:rPr>
           <w:b w:val="0"/>
-          <w:color w:val="auto"/>
           <w:sz w:val="20"/>
         </w:rPr>
       </w:pPr>
@@ -5232,7 +5231,6 @@
       <w:r>
         <w:rPr>
           <w:b w:val="0"/>
-          <w:color w:val="auto"/>
           <w:sz w:val="20"/>
         </w:rPr>
         <w:t xml:space="preserve">Tabela </w:t>
@@ -5240,7 +5238,6 @@
       <w:r>
         <w:rPr>
           <w:b w:val="0"/>
-          <w:color w:val="auto"/>
           <w:sz w:val="20"/>
         </w:rPr>
         <w:fldChar w:fldCharType="begin"/>
@@ -5248,7 +5245,6 @@
       <w:r>
         <w:rPr>
           <w:b w:val="0"/>
-          <w:color w:val="auto"/>
           <w:sz w:val="20"/>
         </w:rPr>
         <w:instrText xml:space="preserve"> SEQ Tabela \* ARABIC </w:instrText>
@@ -5256,7 +5252,6 @@
       <w:r>
         <w:rPr>
           <w:b w:val="0"/>
-          <w:color w:val="auto"/>
           <w:sz w:val="20"/>
         </w:rPr>
         <w:fldChar w:fldCharType="separate"/>
@@ -5265,7 +5260,6 @@
         <w:rPr>
           <w:b w:val="0"/>
           <w:noProof/>
-          <w:color w:val="auto"/>
           <w:sz w:val="20"/>
         </w:rPr>
         <w:t>1</w:t>
@@ -5273,7 +5267,6 @@
       <w:r>
         <w:rPr>
           <w:b w:val="0"/>
-          <w:color w:val="auto"/>
           <w:sz w:val="20"/>
         </w:rPr>
         <w:fldChar w:fldCharType="end"/>
@@ -5281,7 +5274,6 @@
       <w:r>
         <w:rPr>
           <w:b w:val="0"/>
-          <w:color w:val="auto"/>
           <w:sz w:val="20"/>
         </w:rPr>
         <w:t xml:space="preserve"> -</w:t>
@@ -5289,7 +5281,6 @@
       <w:r>
         <w:rPr>
           <w:b w:val="0"/>
-          <w:color w:val="auto"/>
           <w:sz w:val="20"/>
         </w:rPr>
         <w:t>Um exemplo de legenda de tabela</w:t>
@@ -5297,7 +5288,6 @@
       <w:r>
         <w:rPr>
           <w:b w:val="0"/>
-          <w:color w:val="auto"/>
           <w:sz w:val="20"/>
         </w:rPr>
         <w:t xml:space="preserve">. Prazos de entrega de Projecto </w:t>
@@ -5305,7 +5295,6 @@
       <w:r>
         <w:rPr>
           <w:b w:val="0"/>
-          <w:color w:val="auto"/>
           <w:sz w:val="20"/>
         </w:rPr>
         <w:t>e Seminário,</w:t>
@@ -5314,7 +5303,6 @@
       <w:r>
         <w:rPr>
           <w:b w:val="0"/>
-          <w:color w:val="auto"/>
           <w:sz w:val="20"/>
         </w:rPr>
         <w:t xml:space="preserve"> </w:t>
@@ -5327,14 +5315,12 @@
         <w:jc w:val="center"/>
         <w:rPr>
           <w:b w:val="0"/>
-          <w:color w:val="auto"/>
           <w:sz w:val="20"/>
         </w:rPr>
       </w:pPr>
       <w:r>
         <w:rPr>
           <w:b w:val="0"/>
-          <w:color w:val="auto"/>
           <w:sz w:val="20"/>
         </w:rPr>
         <w:t>para o semestre d</w:t>
@@ -5342,7 +5328,6 @@
       <w:r>
         <w:rPr>
           <w:b w:val="0"/>
-          <w:color w:val="auto"/>
           <w:sz w:val="20"/>
         </w:rPr>
         <w:t>e Verão 2014/2015.</w:t>
@@ -6388,6 +6373,7 @@
       </w:pPr>
       <w:bookmarkStart w:id="19" w:name="_Toc417484104"/>
       <w:r>
+        <w:lastRenderedPageBreak/>
         <w:t xml:space="preserve">2.5 Figuras </w:t>
       </w:r>
       <w:r>
@@ -6438,7 +6424,6 @@
         <w:jc w:val="left"/>
       </w:pPr>
       <w:r>
-        <w:lastRenderedPageBreak/>
         <w:br w:type="page"/>
       </w:r>
     </w:p>
@@ -8510,7 +8495,10 @@
         <w:t>inicial da aplicação</w:t>
       </w:r>
       <w:r>
-        <w:t>, acompanhada pela figura 7 onde é demonstrado os dois possíveis menus de utilizador.</w:t>
+        <w:t xml:space="preserve">, acompanhada pela </w:t>
+      </w:r>
+      <w:r>
+        <w:t xml:space="preserve"> onde é demonstrado os dois possíveis menus de utilizador.</w:t>
       </w:r>
     </w:p>
     <w:p>
@@ -8570,6 +8558,28 @@
           </wp:inline>
         </w:drawing>
       </w:r>
+    </w:p>
+    <w:p>
+      <w:pPr>
+        <w:pStyle w:val="Legenda"/>
+        <w:jc w:val="center"/>
+      </w:pPr>
+      <w:r>
+        <w:t xml:space="preserve">Figura </w:t>
+      </w:r>
+      <w:fldSimple w:instr=" SEQ Figura \* ARABIC ">
+        <w:r>
+          <w:rPr>
+            <w:noProof/>
+          </w:rPr>
+          <w:t>1</w:t>
+        </w:r>
+      </w:fldSimple>
+      <w:r>
+        <w:t xml:space="preserve"> - texto da legenda</w:t>
+      </w:r>
+      <w:bookmarkStart w:id="28" w:name="_GoBack"/>
+      <w:bookmarkEnd w:id="28"/>
     </w:p>
     <w:p>
       <w:pPr>
@@ -12599,8 +12609,6 @@
         <w:tab/>
         <w:t>Já o PopUp serve para demonstra os forms existentes que podem ser escolhidos para o passo da vaga a adicionar. Esta utilização de PopUp ocorre frequentemente em situações em que é necessário escolher uma instancia duma entidade referida por uma instancia a adicionar.</w:t>
       </w:r>
-      <w:bookmarkStart w:id="28" w:name="_GoBack"/>
-      <w:bookmarkEnd w:id="28"/>
     </w:p>
     <w:p>
       <w:pPr>
@@ -14496,7 +14504,7 @@
           <w:rPr>
             <w:noProof/>
           </w:rPr>
-          <w:t>44</w:t>
+          <w:t>17</w:t>
         </w:r>
         <w:r>
           <w:rPr>
@@ -17119,14 +17127,13 @@
     <w:uiPriority w:val="35"/>
     <w:unhideWhenUsed/>
     <w:qFormat/>
-    <w:rsid w:val="00265824"/>
+    <w:rsid w:val="007A6E08"/>
     <w:pPr>
       <w:spacing w:after="200" w:line="240" w:lineRule="auto"/>
     </w:pPr>
     <w:rPr>
       <w:b/>
       <w:bCs/>
-      <w:color w:val="DDDDDD" w:themeColor="accent1"/>
       <w:sz w:val="18"/>
       <w:szCs w:val="18"/>
     </w:rPr>
@@ -17776,7 +17783,7 @@
 </file>
 
 <file path=customXml/itemProps1.xml><?xml version="1.0" encoding="utf-8"?>
-<ds:datastoreItem xmlns:ds="http://schemas.openxmlformats.org/officeDocument/2006/customXml" ds:itemID="{56C86F27-4E2B-44DF-B898-07EB70A974C8}">
+<ds:datastoreItem xmlns:ds="http://schemas.openxmlformats.org/officeDocument/2006/customXml" ds:itemID="{21F3980E-D751-41E9-8F1F-DF1F533E09E8}">
   <ds:schemaRefs>
     <ds:schemaRef ds:uri="http://schemas.openxmlformats.org/officeDocument/2006/bibliography"/>
   </ds:schemaRefs>

</xml_diff>

<commit_message>
add figures and cross references
</commit_message>
<xml_diff>
--- a/TemplateRelatório/TemplatesRelAprv2015/Relatorio/MS_Word/Relatorio_WORD_2010 v0.1.docx
+++ b/TemplateRelatório/TemplatesRelAprv2015/Relatorio/MS_Word/Relatorio_WORD_2010 v0.1.docx
@@ -736,7 +736,7 @@
                 </mc:Choice>
                 <mc:Fallback>
                   <w:pict>
-                    <v:line w14:anchorId="4A191F21" id="Straight Connector 4" o:spid="_x0000_s1026" style="position:absolute;flip:y;z-index:251654656;visibility:visible;mso-wrap-style:square;mso-width-percent:0;mso-height-percent:0;mso-wrap-distance-left:9pt;mso-wrap-distance-top:0;mso-wrap-distance-right:9pt;mso-wrap-distance-bottom:0;mso-position-horizontal:absolute;mso-position-horizontal-relative:text;mso-position-vertical:absolute;mso-position-vertical-relative:text;mso-width-percent:0;mso-height-percent:0;mso-width-relative:margin;mso-height-relative:margin" from="-59pt,8.7pt" to="311.75pt,9.35pt" o:gfxdata="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" strokecolor="#d1d1d1 [3044]"/>
+                    <v:line w14:anchorId="46EF0592" id="Straight Connector 4" o:spid="_x0000_s1026" style="position:absolute;flip:y;z-index:251654656;visibility:visible;mso-wrap-style:square;mso-width-percent:0;mso-height-percent:0;mso-wrap-distance-left:9pt;mso-wrap-distance-top:0;mso-wrap-distance-right:9pt;mso-wrap-distance-bottom:0;mso-position-horizontal:absolute;mso-position-horizontal-relative:text;mso-position-vertical:absolute;mso-position-vertical-relative:text;mso-width-percent:0;mso-height-percent:0;mso-width-relative:margin;mso-height-relative:margin" from="-59pt,8.7pt" to="311.75pt,9.35pt" o:gfxdata="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" strokecolor="#d1d1d1 [3044]"/>
                   </w:pict>
                 </mc:Fallback>
               </mc:AlternateContent>
@@ -821,7 +821,7 @@
           </mc:Choice>
           <mc:Fallback>
             <w:pict>
-              <v:line w14:anchorId="1D3C1292" id="Straight Connector 5" o:spid="_x0000_s1026" style="position:absolute;flip:y;z-index:251655680;visibility:visible;mso-wrap-style:square;mso-wrap-distance-left:9pt;mso-wrap-distance-top:0;mso-wrap-distance-right:9pt;mso-wrap-distance-bottom:0;mso-position-horizontal:absolute;mso-position-horizontal-relative:text;mso-position-vertical:absolute;mso-position-vertical-relative:text" from="31.2pt,10.75pt" to="401.95pt,11.4pt" o:gfxdata="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" strokecolor="#d1d1d1 [3044]"/>
+              <v:line w14:anchorId="7F4B2EFE" id="Straight Connector 5" o:spid="_x0000_s1026" style="position:absolute;flip:y;z-index:251655680;visibility:visible;mso-wrap-style:square;mso-wrap-distance-left:9pt;mso-wrap-distance-top:0;mso-wrap-distance-right:9pt;mso-wrap-distance-bottom:0;mso-position-horizontal:absolute;mso-position-horizontal-relative:text;mso-position-vertical:absolute;mso-position-vertical-relative:text" from="31.2pt,10.75pt" to="401.95pt,11.4pt" o:gfxdata="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" strokecolor="#d1d1d1 [3044]"/>
             </w:pict>
           </mc:Fallback>
         </mc:AlternateContent>
@@ -1014,7 +1014,7 @@
           </mc:Choice>
           <mc:Fallback>
             <w:pict>
-              <v:line w14:anchorId="6939B42E" id="Straight Connector 7" o:spid="_x0000_s1026" style="position:absolute;flip:y;z-index:251660800;visibility:visible;mso-wrap-style:square;mso-wrap-distance-left:9pt;mso-wrap-distance-top:0;mso-wrap-distance-right:9pt;mso-wrap-distance-bottom:0;mso-position-horizontal:absolute;mso-position-horizontal-relative:text;mso-position-vertical:absolute;mso-position-vertical-relative:text" from="31.05pt,.65pt" to="401.8pt,1.3pt" o:gfxdata="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" strokecolor="#4a7ebb"/>
+              <v:line w14:anchorId="05FA75FF" id="Straight Connector 7" o:spid="_x0000_s1026" style="position:absolute;flip:y;z-index:251660800;visibility:visible;mso-wrap-style:square;mso-wrap-distance-left:9pt;mso-wrap-distance-top:0;mso-wrap-distance-right:9pt;mso-wrap-distance-bottom:0;mso-position-horizontal:absolute;mso-position-horizontal-relative:text;mso-position-vertical:absolute;mso-position-vertical-relative:text" from="31.05pt,.65pt" to="401.8pt,1.3pt" o:gfxdata="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" strokecolor="#4a7ebb"/>
             </w:pict>
           </mc:Fallback>
         </mc:AlternateContent>
@@ -1081,7 +1081,7 @@
           </mc:Choice>
           <mc:Fallback>
             <w:pict>
-              <v:line w14:anchorId="43121E21" id="Straight Connector 6" o:spid="_x0000_s1026" style="position:absolute;flip:y;z-index:251658752;visibility:visible;mso-wrap-style:square;mso-wrap-distance-left:9pt;mso-wrap-distance-top:0;mso-wrap-distance-right:9pt;mso-wrap-distance-bottom:0;mso-position-horizontal:absolute;mso-position-horizontal-relative:text;mso-position-vertical:absolute;mso-position-vertical-relative:text" from="31.05pt,7.9pt" to="401.8pt,8.55pt" o:gfxdata="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" strokecolor="#d1d1d1 [3044]"/>
+              <v:line w14:anchorId="189FA6EF" id="Straight Connector 6" o:spid="_x0000_s1026" style="position:absolute;flip:y;z-index:251658752;visibility:visible;mso-wrap-style:square;mso-wrap-distance-left:9pt;mso-wrap-distance-top:0;mso-wrap-distance-right:9pt;mso-wrap-distance-bottom:0;mso-position-horizontal:absolute;mso-position-horizontal-relative:text;mso-position-vertical:absolute;mso-position-vertical-relative:text" from="31.05pt,7.9pt" to="401.8pt,8.55pt" o:gfxdata="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" strokecolor="#d1d1d1 [3044]"/>
             </w:pict>
           </mc:Fallback>
         </mc:AlternateContent>
@@ -4525,7 +4525,6 @@
     <w:p>
       <w:pPr>
         <w:pStyle w:val="Legenda"/>
-        <w:jc w:val="center"/>
       </w:pPr>
       <w:r>
         <w:t xml:space="preserve">Texto da secção. Na </w:t>
@@ -5221,7 +5220,6 @@
       <w:pPr>
         <w:pStyle w:val="Legenda"/>
         <w:keepNext/>
-        <w:jc w:val="center"/>
         <w:rPr>
           <w:b w:val="0"/>
           <w:sz w:val="20"/>
@@ -5312,7 +5310,6 @@
       <w:pPr>
         <w:pStyle w:val="Legenda"/>
         <w:keepNext/>
-        <w:jc w:val="center"/>
         <w:rPr>
           <w:b w:val="0"/>
           <w:sz w:val="20"/>
@@ -6538,10 +6535,55 @@
         <w:spacing w:before="120"/>
       </w:pPr>
       <w:r>
-        <w:t>As figuras</w:t>
-      </w:r>
-      <w:r>
-        <w:t xml:space="preserve"> 1 e 2 </w:t>
+        <w:t xml:space="preserve">As </w:t>
+      </w:r>
+      <w:r>
+        <w:fldChar w:fldCharType="begin"/>
+      </w:r>
+      <w:r>
+        <w:instrText xml:space="preserve"> REF _Ref511852722 \h </w:instrText>
+      </w:r>
+      <w:r>
+        <w:fldChar w:fldCharType="separate"/>
+      </w:r>
+      <w:r>
+        <w:t xml:space="preserve">Figura </w:t>
+      </w:r>
+      <w:r>
+        <w:rPr>
+          <w:noProof/>
+        </w:rPr>
+        <w:t>1</w:t>
+      </w:r>
+      <w:r>
+        <w:fldChar w:fldCharType="end"/>
+      </w:r>
+      <w:r>
+        <w:t xml:space="preserve">e </w:t>
+      </w:r>
+      <w:r>
+        <w:fldChar w:fldCharType="begin"/>
+      </w:r>
+      <w:r>
+        <w:instrText xml:space="preserve"> REF _Ref511852749 \h </w:instrText>
+      </w:r>
+      <w:r>
+        <w:fldChar w:fldCharType="separate"/>
+      </w:r>
+      <w:r>
+        <w:t xml:space="preserve">Figura </w:t>
+      </w:r>
+      <w:r>
+        <w:rPr>
+          <w:noProof/>
+        </w:rPr>
+        <w:t>2</w:t>
+      </w:r>
+      <w:r>
+        <w:fldChar w:fldCharType="end"/>
+      </w:r>
+      <w:r>
+        <w:t xml:space="preserve"> </w:t>
       </w:r>
       <w:r>
         <w:t xml:space="preserve">demonstram uma breve representação e descrição </w:t>
@@ -6618,24 +6660,22 @@
     <w:p>
       <w:pPr>
         <w:pStyle w:val="Legenda"/>
-        <w:jc w:val="center"/>
-        <w:rPr>
-          <w:color w:val="000000" w:themeColor="text1"/>
-        </w:rPr>
-      </w:pPr>
-      <w:bookmarkStart w:id="23" w:name="_Ref511598230"/>
-      <w:r>
-        <w:rPr>
-          <w:color w:val="000000" w:themeColor="text1"/>
-        </w:rPr>
+      </w:pPr>
+      <w:bookmarkStart w:id="23" w:name="_Ref511852722"/>
+      <w:r>
         <w:t xml:space="preserve">Figura </w:t>
       </w:r>
+      <w:fldSimple w:instr=" SEQ Figura \* ARABIC ">
+        <w:r>
+          <w:rPr>
+            <w:noProof/>
+          </w:rPr>
+          <w:t>1</w:t>
+        </w:r>
+      </w:fldSimple>
       <w:bookmarkEnd w:id="23"/>
       <w:r>
-        <w:rPr>
-          <w:color w:val="000000" w:themeColor="text1"/>
-        </w:rPr>
-        <w:t>1 - Estrutura 4 Layer Canvas</w:t>
+        <w:t xml:space="preserve"> - Estrutura 4 Layer Canvas</w:t>
       </w:r>
     </w:p>
     <w:p>
@@ -6701,29 +6741,23 @@
     <w:p>
       <w:pPr>
         <w:pStyle w:val="Legenda"/>
-        <w:jc w:val="center"/>
-        <w:rPr>
-          <w:color w:val="000000" w:themeColor="text1"/>
-        </w:rPr>
-      </w:pPr>
-      <w:bookmarkStart w:id="24" w:name="_Ref511324328"/>
-      <w:r>
-        <w:rPr>
-          <w:color w:val="000000" w:themeColor="text1"/>
-        </w:rPr>
+        <w:ind w:left="2124" w:firstLine="708"/>
+        <w:jc w:val="both"/>
+      </w:pPr>
+      <w:bookmarkStart w:id="24" w:name="_Ref511852749"/>
+      <w:r>
         <w:t xml:space="preserve">Figura </w:t>
       </w:r>
+      <w:fldSimple w:instr=" SEQ Figura \* ARABIC ">
+        <w:r>
+          <w:rPr>
+            <w:noProof/>
+          </w:rPr>
+          <w:t>2</w:t>
+        </w:r>
+      </w:fldSimple>
       <w:bookmarkEnd w:id="24"/>
       <w:r>
-        <w:rPr>
-          <w:color w:val="000000" w:themeColor="text1"/>
-        </w:rPr>
-        <w:t>2</w:t>
-      </w:r>
-      <w:r>
-        <w:rPr>
-          <w:color w:val="000000" w:themeColor="text1"/>
-        </w:rPr>
         <w:t xml:space="preserve"> - 4 Layers Canvas Exemplo</w:t>
       </w:r>
     </w:p>
@@ -7027,7 +7061,7 @@
           <w:noProof/>
         </w:rPr>
         <w:drawing>
-          <wp:anchor distT="0" distB="0" distL="114300" distR="114300" simplePos="0" relativeHeight="251657728" behindDoc="0" locked="0" layoutInCell="1" allowOverlap="1">
+          <wp:anchor distT="0" distB="0" distL="114300" distR="114300" simplePos="0" relativeHeight="251653120" behindDoc="0" locked="0" layoutInCell="1" allowOverlap="1">
             <wp:simplePos x="0" y="0"/>
             <wp:positionH relativeFrom="column">
               <wp:posOffset>-299085</wp:posOffset>
@@ -7035,7 +7069,7 @@
             <wp:positionV relativeFrom="paragraph">
               <wp:posOffset>255270</wp:posOffset>
             </wp:positionV>
-            <wp:extent cx="5989466" cy="4001473"/>
+            <wp:extent cx="5988685" cy="3790950"/>
             <wp:effectExtent l="0" t="0" r="0" b="0"/>
             <wp:wrapTopAndBottom/>
             <wp:docPr id="8" name="Imagem 8" descr="C:\Users\Diogo\AppData\Local\Microsoft\Windows\INetCache\Content.Word\ModeloEAUser.png"/>
@@ -7067,7 +7101,7 @@
                   <pic:spPr bwMode="auto">
                     <a:xfrm>
                       <a:off x="0" y="0"/>
-                      <a:ext cx="5989466" cy="4001473"/>
+                      <a:ext cx="5988685" cy="3790950"/>
                     </a:xfrm>
                     <a:prstGeom prst="rect">
                       <a:avLst/>
@@ -7080,15 +7114,165 @@
                 </pic:pic>
               </a:graphicData>
             </a:graphic>
+            <wp14:sizeRelV relativeFrom="margin">
+              <wp14:pctHeight>0</wp14:pctHeight>
+            </wp14:sizeRelV>
           </wp:anchor>
         </w:drawing>
       </w:r>
       <w:r>
+        <w:rPr>
+          <w:noProof/>
+        </w:rPr>
+        <mc:AlternateContent>
+          <mc:Choice Requires="wps">
+            <w:drawing>
+              <wp:anchor distT="0" distB="0" distL="114300" distR="114300" simplePos="0" relativeHeight="251661312" behindDoc="0" locked="0" layoutInCell="1" allowOverlap="1" wp14:anchorId="335AFF77" wp14:editId="45073B84">
+                <wp:simplePos x="0" y="0"/>
+                <wp:positionH relativeFrom="column">
+                  <wp:posOffset>-299085</wp:posOffset>
+                </wp:positionH>
+                <wp:positionV relativeFrom="paragraph">
+                  <wp:posOffset>4312920</wp:posOffset>
+                </wp:positionV>
+                <wp:extent cx="5989320" cy="133350"/>
+                <wp:effectExtent l="0" t="0" r="0" b="0"/>
+                <wp:wrapTopAndBottom/>
+                <wp:docPr id="26" name="Caixa de texto 26"/>
+                <wp:cNvGraphicFramePr/>
+                <a:graphic xmlns:a="http://schemas.openxmlformats.org/drawingml/2006/main">
+                  <a:graphicData uri="http://schemas.microsoft.com/office/word/2010/wordprocessingShape">
+                    <wps:wsp>
+                      <wps:cNvSpPr txBox="1"/>
+                      <wps:spPr>
+                        <a:xfrm>
+                          <a:off x="0" y="0"/>
+                          <a:ext cx="5989320" cy="133350"/>
+                        </a:xfrm>
+                        <a:prstGeom prst="rect">
+                          <a:avLst/>
+                        </a:prstGeom>
+                        <a:solidFill>
+                          <a:prstClr val="white"/>
+                        </a:solidFill>
+                        <a:ln>
+                          <a:noFill/>
+                        </a:ln>
+                      </wps:spPr>
+                      <wps:txbx>
+                        <w:txbxContent>
+                          <w:p>
+                            <w:pPr>
+                              <w:pStyle w:val="Legenda"/>
+                              <w:rPr>
+                                <w:noProof/>
+                              </w:rPr>
+                            </w:pPr>
+                            <w:bookmarkStart w:id="26" w:name="_Ref511853013"/>
+                            <w:r>
+                              <w:t xml:space="preserve">Figura </w:t>
+                            </w:r>
+                            <w:fldSimple w:instr=" SEQ Figura \* ARABIC ">
+                              <w:r>
+                                <w:rPr>
+                                  <w:noProof/>
+                                </w:rPr>
+                                <w:t>3</w:t>
+                              </w:r>
+                            </w:fldSimple>
+                            <w:bookmarkEnd w:id="26"/>
+                            <w:r>
+                              <w:t xml:space="preserve"> - Modelo EA, Utilizadoes</w:t>
+                            </w:r>
+                          </w:p>
+                        </w:txbxContent>
+                      </wps:txbx>
+                      <wps:bodyPr rot="0" spcFirstLastPara="0" vertOverflow="overflow" horzOverflow="overflow" vert="horz" wrap="square" lIns="0" tIns="0" rIns="0" bIns="0" numCol="1" spcCol="0" rtlCol="0" fromWordArt="0" anchor="t" anchorCtr="0" forceAA="0" compatLnSpc="1">
+                        <a:prstTxWarp prst="textNoShape">
+                          <a:avLst/>
+                        </a:prstTxWarp>
+                        <a:noAutofit/>
+                      </wps:bodyPr>
+                    </wps:wsp>
+                  </a:graphicData>
+                </a:graphic>
+                <wp14:sizeRelV relativeFrom="margin">
+                  <wp14:pctHeight>0</wp14:pctHeight>
+                </wp14:sizeRelV>
+              </wp:anchor>
+            </w:drawing>
+          </mc:Choice>
+          <mc:Fallback>
+            <w:pict>
+              <v:shapetype w14:anchorId="335AFF77" id="_x0000_t202" coordsize="21600,21600" o:spt="202" path="m,l,21600r21600,l21600,xe">
+                <v:stroke joinstyle="miter"/>
+                <v:path gradientshapeok="t" o:connecttype="rect"/>
+              </v:shapetype>
+              <v:shape id="Caixa de texto 26" o:spid="_x0000_s1026" type="#_x0000_t202" style="position:absolute;left:0;text-align:left;margin-left:-23.55pt;margin-top:339.6pt;width:471.6pt;height:10.5pt;z-index:251661312;visibility:visible;mso-wrap-style:square;mso-height-percent:0;mso-wrap-distance-left:9pt;mso-wrap-distance-top:0;mso-wrap-distance-right:9pt;mso-wrap-distance-bottom:0;mso-position-horizontal:absolute;mso-position-horizontal-relative:text;mso-position-vertical:absolute;mso-position-vertical-relative:text;mso-height-percent:0;mso-height-relative:margin;v-text-anchor:top" o:gfxdata="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" stroked="f">
+                <v:textbox inset="0,0,0,0">
+                  <w:txbxContent>
+                    <w:p>
+                      <w:pPr>
+                        <w:pStyle w:val="Legenda"/>
+                        <w:rPr>
+                          <w:noProof/>
+                        </w:rPr>
+                      </w:pPr>
+                      <w:bookmarkStart w:id="27" w:name="_Ref511853013"/>
+                      <w:r>
+                        <w:t xml:space="preserve">Figura </w:t>
+                      </w:r>
+                      <w:fldSimple w:instr=" SEQ Figura \* ARABIC ">
+                        <w:r>
+                          <w:rPr>
+                            <w:noProof/>
+                          </w:rPr>
+                          <w:t>3</w:t>
+                        </w:r>
+                      </w:fldSimple>
+                      <w:bookmarkEnd w:id="27"/>
+                      <w:r>
+                        <w:t xml:space="preserve"> - Modelo EA, Utilizadoes</w:t>
+                      </w:r>
+                    </w:p>
+                  </w:txbxContent>
+                </v:textbox>
+                <w10:wrap type="topAndBottom"/>
+              </v:shape>
+            </w:pict>
+          </mc:Fallback>
+        </mc:AlternateContent>
+      </w:r>
+      <w:r>
         <w:tab/>
-        <w:t xml:space="preserve">A figura </w:t>
-      </w:r>
-      <w:r>
-        <w:t>3 demonstra o modelo Entidade-Associação desta componente do modelo.</w:t>
+        <w:t xml:space="preserve">A </w:t>
+      </w:r>
+      <w:r>
+        <w:fldChar w:fldCharType="begin"/>
+      </w:r>
+      <w:r>
+        <w:instrText xml:space="preserve"> REF _Ref511853013 \h </w:instrText>
+      </w:r>
+      <w:r>
+        <w:fldChar w:fldCharType="separate"/>
+      </w:r>
+      <w:r>
+        <w:t xml:space="preserve">Figura </w:t>
+      </w:r>
+      <w:r>
+        <w:rPr>
+          <w:noProof/>
+        </w:rPr>
+        <w:t>3</w:t>
+      </w:r>
+      <w:r>
+        <w:fldChar w:fldCharType="end"/>
+      </w:r>
+      <w:r>
+        <w:t xml:space="preserve"> </w:t>
+      </w:r>
+      <w:r>
+        <w:t>demonstra o modelo Entidade-Associação desta componente do modelo.</w:t>
       </w:r>
     </w:p>
     <w:p>
@@ -7098,43 +7282,42 @@
     </w:p>
     <w:p>
       <w:pPr>
-        <w:pStyle w:val="Legenda"/>
-        <w:jc w:val="center"/>
-        <w:rPr>
-          <w:color w:val="000000" w:themeColor="text1"/>
-        </w:rPr>
-      </w:pPr>
-      <w:r>
-        <w:rPr>
-          <w:color w:val="000000" w:themeColor="text1"/>
-        </w:rPr>
-        <w:t xml:space="preserve">Figura 3 </w:t>
-      </w:r>
-      <w:r>
-        <w:rPr>
-          <w:color w:val="000000" w:themeColor="text1"/>
-        </w:rPr>
-        <w:t>–</w:t>
-      </w:r>
-      <w:r>
-        <w:rPr>
-          <w:color w:val="000000" w:themeColor="text1"/>
-        </w:rPr>
+        <w:ind w:firstLine="360"/>
+      </w:pPr>
+    </w:p>
+    <w:p>
+      <w:pPr>
+        <w:ind w:firstLine="360"/>
+      </w:pPr>
+      <w:r>
+        <w:t xml:space="preserve">As entidades da </w:t>
+      </w:r>
+      <w:r>
+        <w:fldChar w:fldCharType="begin"/>
+      </w:r>
+      <w:r>
+        <w:instrText xml:space="preserve"> REF _Ref511853013 \h </w:instrText>
+      </w:r>
+      <w:r>
+        <w:fldChar w:fldCharType="separate"/>
+      </w:r>
+      <w:r>
+        <w:t xml:space="preserve">Figura </w:t>
+      </w:r>
+      <w:r>
+        <w:rPr>
+          <w:noProof/>
+        </w:rPr>
+        <w:t>3</w:t>
+      </w:r>
+      <w:r>
+        <w:fldChar w:fldCharType="end"/>
+      </w:r>
+      <w:r>
         <w:t xml:space="preserve"> </w:t>
       </w:r>
       <w:r>
-        <w:rPr>
-          <w:color w:val="000000" w:themeColor="text1"/>
-        </w:rPr>
-        <w:t>Modelo EA, Utilizadores</w:t>
-      </w:r>
-    </w:p>
-    <w:p>
-      <w:pPr>
-        <w:ind w:firstLine="360"/>
-      </w:pPr>
-      <w:r>
-        <w:t>As entidades da figura 3 são:</w:t>
+        <w:t>são:</w:t>
       </w:r>
     </w:p>
     <w:p>
@@ -7529,11 +7712,11 @@
       <w:pPr>
         <w:pStyle w:val="Cabealho3"/>
       </w:pPr>
-      <w:bookmarkStart w:id="26" w:name="_Toc417484109"/>
+      <w:bookmarkStart w:id="28" w:name="_Toc417484109"/>
       <w:r>
         <w:t xml:space="preserve">3.2.2 </w:t>
       </w:r>
-      <w:bookmarkEnd w:id="26"/>
+      <w:bookmarkEnd w:id="28"/>
       <w:r>
         <w:t>Vagas</w:t>
       </w:r>
@@ -7548,8 +7731,127 @@
         <w:rPr>
           <w:noProof/>
         </w:rPr>
+        <mc:AlternateContent>
+          <mc:Choice Requires="wps">
+            <w:drawing>
+              <wp:anchor distT="0" distB="0" distL="114300" distR="114300" simplePos="0" relativeHeight="251664896" behindDoc="0" locked="0" layoutInCell="1" allowOverlap="1" wp14:anchorId="7C3A625C" wp14:editId="66DC65B8">
+                <wp:simplePos x="0" y="0"/>
+                <wp:positionH relativeFrom="column">
+                  <wp:posOffset>-489585</wp:posOffset>
+                </wp:positionH>
+                <wp:positionV relativeFrom="paragraph">
+                  <wp:posOffset>4718685</wp:posOffset>
+                </wp:positionV>
+                <wp:extent cx="6534150" cy="190500"/>
+                <wp:effectExtent l="0" t="0" r="0" b="0"/>
+                <wp:wrapTopAndBottom/>
+                <wp:docPr id="29" name="Caixa de texto 29"/>
+                <wp:cNvGraphicFramePr/>
+                <a:graphic xmlns:a="http://schemas.openxmlformats.org/drawingml/2006/main">
+                  <a:graphicData uri="http://schemas.microsoft.com/office/word/2010/wordprocessingShape">
+                    <wps:wsp>
+                      <wps:cNvSpPr txBox="1"/>
+                      <wps:spPr>
+                        <a:xfrm>
+                          <a:off x="0" y="0"/>
+                          <a:ext cx="6534150" cy="190500"/>
+                        </a:xfrm>
+                        <a:prstGeom prst="rect">
+                          <a:avLst/>
+                        </a:prstGeom>
+                        <a:solidFill>
+                          <a:prstClr val="white"/>
+                        </a:solidFill>
+                        <a:ln>
+                          <a:noFill/>
+                        </a:ln>
+                      </wps:spPr>
+                      <wps:txbx>
+                        <w:txbxContent>
+                          <w:p>
+                            <w:pPr>
+                              <w:pStyle w:val="Legenda"/>
+                              <w:rPr>
+                                <w:noProof/>
+                              </w:rPr>
+                            </w:pPr>
+                            <w:bookmarkStart w:id="29" w:name="_Ref511853097"/>
+                            <w:r>
+                              <w:t xml:space="preserve">Figura </w:t>
+                            </w:r>
+                            <w:fldSimple w:instr=" SEQ Figura \* ARABIC ">
+                              <w:r>
+                                <w:rPr>
+                                  <w:noProof/>
+                                </w:rPr>
+                                <w:t>4</w:t>
+                              </w:r>
+                            </w:fldSimple>
+                            <w:bookmarkEnd w:id="29"/>
+                            <w:r>
+                              <w:t xml:space="preserve"> - Modelo EA, Vagas</w:t>
+                            </w:r>
+                          </w:p>
+                        </w:txbxContent>
+                      </wps:txbx>
+                      <wps:bodyPr rot="0" spcFirstLastPara="0" vertOverflow="overflow" horzOverflow="overflow" vert="horz" wrap="square" lIns="0" tIns="0" rIns="0" bIns="0" numCol="1" spcCol="0" rtlCol="0" fromWordArt="0" anchor="t" anchorCtr="0" forceAA="0" compatLnSpc="1">
+                        <a:prstTxWarp prst="textNoShape">
+                          <a:avLst/>
+                        </a:prstTxWarp>
+                        <a:noAutofit/>
+                      </wps:bodyPr>
+                    </wps:wsp>
+                  </a:graphicData>
+                </a:graphic>
+                <wp14:sizeRelV relativeFrom="margin">
+                  <wp14:pctHeight>0</wp14:pctHeight>
+                </wp14:sizeRelV>
+              </wp:anchor>
+            </w:drawing>
+          </mc:Choice>
+          <mc:Fallback>
+            <w:pict>
+              <v:shape w14:anchorId="7C3A625C" id="Caixa de texto 29" o:spid="_x0000_s1027" type="#_x0000_t202" style="position:absolute;left:0;text-align:left;margin-left:-38.55pt;margin-top:371.55pt;width:514.5pt;height:15pt;z-index:251664896;visibility:visible;mso-wrap-style:square;mso-height-percent:0;mso-wrap-distance-left:9pt;mso-wrap-distance-top:0;mso-wrap-distance-right:9pt;mso-wrap-distance-bottom:0;mso-position-horizontal:absolute;mso-position-horizontal-relative:text;mso-position-vertical:absolute;mso-position-vertical-relative:text;mso-height-percent:0;mso-height-relative:margin;v-text-anchor:top" o:gfxdata="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" stroked="f">
+                <v:textbox inset="0,0,0,0">
+                  <w:txbxContent>
+                    <w:p>
+                      <w:pPr>
+                        <w:pStyle w:val="Legenda"/>
+                        <w:rPr>
+                          <w:noProof/>
+                        </w:rPr>
+                      </w:pPr>
+                      <w:bookmarkStart w:id="30" w:name="_Ref511853097"/>
+                      <w:r>
+                        <w:t xml:space="preserve">Figura </w:t>
+                      </w:r>
+                      <w:fldSimple w:instr=" SEQ Figura \* ARABIC ">
+                        <w:r>
+                          <w:rPr>
+                            <w:noProof/>
+                          </w:rPr>
+                          <w:t>4</w:t>
+                        </w:r>
+                      </w:fldSimple>
+                      <w:bookmarkEnd w:id="30"/>
+                      <w:r>
+                        <w:t xml:space="preserve"> - Modelo EA, Vagas</w:t>
+                      </w:r>
+                    </w:p>
+                  </w:txbxContent>
+                </v:textbox>
+                <w10:wrap type="topAndBottom"/>
+              </v:shape>
+            </w:pict>
+          </mc:Fallback>
+        </mc:AlternateContent>
+      </w:r>
+      <w:r>
+        <w:rPr>
+          <w:noProof/>
+        </w:rPr>
         <w:drawing>
-          <wp:anchor distT="0" distB="0" distL="114300" distR="114300" simplePos="0" relativeHeight="251656704" behindDoc="0" locked="0" layoutInCell="1" allowOverlap="1">
+          <wp:anchor distT="0" distB="0" distL="114300" distR="114300" simplePos="0" relativeHeight="251649024" behindDoc="0" locked="0" layoutInCell="1" allowOverlap="1">
             <wp:simplePos x="0" y="0"/>
             <wp:positionH relativeFrom="column">
               <wp:posOffset>-489585</wp:posOffset>
@@ -7613,7 +7915,34 @@
       </w:r>
       <w:r>
         <w:tab/>
-        <w:t>Tais entidades podem ser verificadas na figura 4 que se seg</w:t>
+        <w:t xml:space="preserve">Tais entidades podem ser verificadas na </w:t>
+      </w:r>
+      <w:r>
+        <w:fldChar w:fldCharType="begin"/>
+      </w:r>
+      <w:r>
+        <w:instrText xml:space="preserve"> REF _Ref511853097 \h </w:instrText>
+      </w:r>
+      <w:r>
+        <w:fldChar w:fldCharType="separate"/>
+      </w:r>
+      <w:r>
+        <w:t xml:space="preserve">Figura </w:t>
+      </w:r>
+      <w:r>
+        <w:rPr>
+          <w:noProof/>
+        </w:rPr>
+        <w:t>4</w:t>
+      </w:r>
+      <w:r>
+        <w:fldChar w:fldCharType="end"/>
+      </w:r>
+      <w:r>
+        <w:t xml:space="preserve"> </w:t>
+      </w:r>
+      <w:r>
+        <w:t>que se seg</w:t>
       </w:r>
       <w:r>
         <w:t>ue.</w:t>
@@ -7622,49 +7951,34 @@
     <w:p/>
     <w:p>
       <w:pPr>
-        <w:pStyle w:val="Legenda"/>
-        <w:jc w:val="center"/>
-        <w:rPr>
-          <w:color w:val="000000" w:themeColor="text1"/>
-        </w:rPr>
-      </w:pPr>
-      <w:r>
-        <w:rPr>
-          <w:color w:val="000000" w:themeColor="text1"/>
-        </w:rPr>
-        <w:t>Figura 4</w:t>
-      </w:r>
-      <w:r>
-        <w:rPr>
-          <w:color w:val="000000" w:themeColor="text1"/>
-        </w:rPr>
-        <w:t xml:space="preserve"> </w:t>
-      </w:r>
-      <w:r>
-        <w:rPr>
-          <w:color w:val="000000" w:themeColor="text1"/>
-        </w:rPr>
-        <w:t>–</w:t>
-      </w:r>
-      <w:r>
-        <w:rPr>
-          <w:color w:val="000000" w:themeColor="text1"/>
-        </w:rPr>
-        <w:t xml:space="preserve"> </w:t>
-      </w:r>
-      <w:r>
-        <w:rPr>
-          <w:color w:val="000000" w:themeColor="text1"/>
-        </w:rPr>
-        <w:t>Modelo EA, Vagas</w:t>
-      </w:r>
-    </w:p>
-    <w:p>
-      <w:pPr>
         <w:pStyle w:val="PargrafodaLista"/>
       </w:pPr>
       <w:r>
-        <w:t>As entidades incluídas na figura 4 são:</w:t>
+        <w:t xml:space="preserve">As entidades incluídas na </w:t>
+      </w:r>
+      <w:r>
+        <w:fldChar w:fldCharType="begin"/>
+      </w:r>
+      <w:r>
+        <w:instrText xml:space="preserve"> REF _Ref511853097 \h </w:instrText>
+      </w:r>
+      <w:r>
+        <w:fldChar w:fldCharType="separate"/>
+      </w:r>
+      <w:r>
+        <w:t xml:space="preserve">Figura </w:t>
+      </w:r>
+      <w:r>
+        <w:rPr>
+          <w:noProof/>
+        </w:rPr>
+        <w:t>4</w:t>
+      </w:r>
+      <w:r>
+        <w:fldChar w:fldCharType="end"/>
+      </w:r>
+      <w:r>
+        <w:t xml:space="preserve"> são:</w:t>
       </w:r>
     </w:p>
     <w:p>
@@ -8123,7 +8437,7 @@
           <w:numId w:val="1"/>
         </w:numPr>
       </w:pPr>
-      <w:bookmarkStart w:id="27" w:name="_Toc417484110"/>
+      <w:bookmarkStart w:id="31" w:name="_Toc417484110"/>
       <w:r>
         <w:t>Events</w:t>
       </w:r>
@@ -8147,17 +8461,136 @@
         <w:rPr>
           <w:noProof/>
         </w:rPr>
+        <mc:AlternateContent>
+          <mc:Choice Requires="wps">
+            <w:drawing>
+              <wp:anchor distT="0" distB="0" distL="114300" distR="114300" simplePos="0" relativeHeight="251665408" behindDoc="0" locked="0" layoutInCell="1" allowOverlap="1" wp14:anchorId="0EDBAFF3" wp14:editId="1CF9C97B">
+                <wp:simplePos x="0" y="0"/>
+                <wp:positionH relativeFrom="column">
+                  <wp:posOffset>-746760</wp:posOffset>
+                </wp:positionH>
+                <wp:positionV relativeFrom="paragraph">
+                  <wp:posOffset>3027680</wp:posOffset>
+                </wp:positionV>
+                <wp:extent cx="6882130" cy="171450"/>
+                <wp:effectExtent l="0" t="0" r="0" b="0"/>
+                <wp:wrapTopAndBottom/>
+                <wp:docPr id="30" name="Caixa de texto 30"/>
+                <wp:cNvGraphicFramePr/>
+                <a:graphic xmlns:a="http://schemas.openxmlformats.org/drawingml/2006/main">
+                  <a:graphicData uri="http://schemas.microsoft.com/office/word/2010/wordprocessingShape">
+                    <wps:wsp>
+                      <wps:cNvSpPr txBox="1"/>
+                      <wps:spPr>
+                        <a:xfrm>
+                          <a:off x="0" y="0"/>
+                          <a:ext cx="6882130" cy="171450"/>
+                        </a:xfrm>
+                        <a:prstGeom prst="rect">
+                          <a:avLst/>
+                        </a:prstGeom>
+                        <a:solidFill>
+                          <a:prstClr val="white"/>
+                        </a:solidFill>
+                        <a:ln>
+                          <a:noFill/>
+                        </a:ln>
+                      </wps:spPr>
+                      <wps:txbx>
+                        <w:txbxContent>
+                          <w:p>
+                            <w:pPr>
+                              <w:pStyle w:val="Legenda"/>
+                              <w:rPr>
+                                <w:noProof/>
+                              </w:rPr>
+                            </w:pPr>
+                            <w:bookmarkStart w:id="32" w:name="_Ref511853179"/>
+                            <w:r>
+                              <w:t xml:space="preserve">Figura </w:t>
+                            </w:r>
+                            <w:fldSimple w:instr=" SEQ Figura \* ARABIC ">
+                              <w:r>
+                                <w:rPr>
+                                  <w:noProof/>
+                                </w:rPr>
+                                <w:t>5</w:t>
+                              </w:r>
+                            </w:fldSimple>
+                            <w:bookmarkEnd w:id="32"/>
+                            <w:r>
+                              <w:t xml:space="preserve"> - Modelo EA, Eventos</w:t>
+                            </w:r>
+                          </w:p>
+                        </w:txbxContent>
+                      </wps:txbx>
+                      <wps:bodyPr rot="0" spcFirstLastPara="0" vertOverflow="overflow" horzOverflow="overflow" vert="horz" wrap="square" lIns="0" tIns="0" rIns="0" bIns="0" numCol="1" spcCol="0" rtlCol="0" fromWordArt="0" anchor="t" anchorCtr="0" forceAA="0" compatLnSpc="1">
+                        <a:prstTxWarp prst="textNoShape">
+                          <a:avLst/>
+                        </a:prstTxWarp>
+                        <a:noAutofit/>
+                      </wps:bodyPr>
+                    </wps:wsp>
+                  </a:graphicData>
+                </a:graphic>
+                <wp14:sizeRelV relativeFrom="margin">
+                  <wp14:pctHeight>0</wp14:pctHeight>
+                </wp14:sizeRelV>
+              </wp:anchor>
+            </w:drawing>
+          </mc:Choice>
+          <mc:Fallback>
+            <w:pict>
+              <v:shape w14:anchorId="0EDBAFF3" id="Caixa de texto 30" o:spid="_x0000_s1028" type="#_x0000_t202" style="position:absolute;left:0;text-align:left;margin-left:-58.8pt;margin-top:238.4pt;width:541.9pt;height:13.5pt;z-index:251665408;visibility:visible;mso-wrap-style:square;mso-height-percent:0;mso-wrap-distance-left:9pt;mso-wrap-distance-top:0;mso-wrap-distance-right:9pt;mso-wrap-distance-bottom:0;mso-position-horizontal:absolute;mso-position-horizontal-relative:text;mso-position-vertical:absolute;mso-position-vertical-relative:text;mso-height-percent:0;mso-height-relative:margin;v-text-anchor:top" o:gfxdata="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" stroked="f">
+                <v:textbox inset="0,0,0,0">
+                  <w:txbxContent>
+                    <w:p>
+                      <w:pPr>
+                        <w:pStyle w:val="Legenda"/>
+                        <w:rPr>
+                          <w:noProof/>
+                        </w:rPr>
+                      </w:pPr>
+                      <w:bookmarkStart w:id="33" w:name="_Ref511853179"/>
+                      <w:r>
+                        <w:t xml:space="preserve">Figura </w:t>
+                      </w:r>
+                      <w:fldSimple w:instr=" SEQ Figura \* ARABIC ">
+                        <w:r>
+                          <w:rPr>
+                            <w:noProof/>
+                          </w:rPr>
+                          <w:t>5</w:t>
+                        </w:r>
+                      </w:fldSimple>
+                      <w:bookmarkEnd w:id="33"/>
+                      <w:r>
+                        <w:t xml:space="preserve"> - Modelo EA, Eventos</w:t>
+                      </w:r>
+                    </w:p>
+                  </w:txbxContent>
+                </v:textbox>
+                <w10:wrap type="topAndBottom"/>
+              </v:shape>
+            </w:pict>
+          </mc:Fallback>
+        </mc:AlternateContent>
+      </w:r>
+      <w:r>
+        <w:rPr>
+          <w:noProof/>
+        </w:rPr>
         <w:drawing>
-          <wp:anchor distT="0" distB="0" distL="114300" distR="114300" simplePos="0" relativeHeight="251659776" behindDoc="0" locked="0" layoutInCell="1" allowOverlap="1">
+          <wp:anchor distT="0" distB="0" distL="114300" distR="114300" simplePos="0" relativeHeight="251660288" behindDoc="0" locked="0" layoutInCell="1" allowOverlap="1">
             <wp:simplePos x="0" y="0"/>
             <wp:positionH relativeFrom="column">
-              <wp:posOffset>-747395</wp:posOffset>
+              <wp:posOffset>-746760</wp:posOffset>
             </wp:positionH>
             <wp:positionV relativeFrom="paragraph">
-              <wp:posOffset>284480</wp:posOffset>
+              <wp:posOffset>283845</wp:posOffset>
             </wp:positionV>
-            <wp:extent cx="6882130" cy="2819400"/>
-            <wp:effectExtent l="0" t="0" r="0" b="0"/>
+            <wp:extent cx="6882130" cy="2714625"/>
+            <wp:effectExtent l="0" t="0" r="0" b="9525"/>
             <wp:wrapTopAndBottom/>
             <wp:docPr id="9" name="Imagem 9" descr="C:\Users\Diogo\AppData\Local\Microsoft\Windows\INetCache\Content.Word\ModeleEAEvent.png"/>
             <wp:cNvGraphicFramePr>
@@ -8188,7 +8621,7 @@
                   <pic:spPr bwMode="auto">
                     <a:xfrm>
                       <a:off x="0" y="0"/>
-                      <a:ext cx="6882130" cy="2819400"/>
+                      <a:ext cx="6882130" cy="2714625"/>
                     </a:xfrm>
                     <a:prstGeom prst="rect">
                       <a:avLst/>
@@ -8211,61 +8644,64 @@
         </w:drawing>
       </w:r>
       <w:r>
-        <w:t>Estas entidades podem ser verificadas na figura 5 que se segue.</w:t>
-      </w:r>
-    </w:p>
-    <w:p>
-      <w:pPr>
-        <w:ind w:firstLine="360"/>
-        <w:jc w:val="center"/>
-      </w:pPr>
-    </w:p>
-    <w:p>
-      <w:pPr>
-        <w:pStyle w:val="Legenda"/>
-        <w:jc w:val="center"/>
-        <w:rPr>
-          <w:color w:val="000000" w:themeColor="text1"/>
-        </w:rPr>
-      </w:pPr>
-      <w:r>
-        <w:rPr>
-          <w:color w:val="000000" w:themeColor="text1"/>
-        </w:rPr>
-        <w:t>Figura 5</w:t>
-      </w:r>
-      <w:r>
-        <w:rPr>
-          <w:color w:val="000000" w:themeColor="text1"/>
-        </w:rPr>
+        <w:t xml:space="preserve">Estas entidades podem ser verificadas na </w:t>
+      </w:r>
+      <w:r>
+        <w:fldChar w:fldCharType="begin"/>
+      </w:r>
+      <w:r>
+        <w:instrText xml:space="preserve"> REF _Ref511853179 \h </w:instrText>
+      </w:r>
+      <w:r>
+        <w:fldChar w:fldCharType="separate"/>
+      </w:r>
+      <w:r>
+        <w:t xml:space="preserve">Figura </w:t>
+      </w:r>
+      <w:r>
+        <w:rPr>
+          <w:noProof/>
+        </w:rPr>
+        <w:t>5</w:t>
+      </w:r>
+      <w:r>
+        <w:fldChar w:fldCharType="end"/>
+      </w:r>
+      <w:r>
+        <w:t xml:space="preserve"> que se segue.</w:t>
+      </w:r>
+    </w:p>
+    <w:p>
+      <w:r>
+        <w:tab/>
+        <w:t xml:space="preserve">Na </w:t>
+      </w:r>
+      <w:r>
+        <w:fldChar w:fldCharType="begin"/>
+      </w:r>
+      <w:r>
+        <w:instrText xml:space="preserve"> REF _Ref511853179 \h </w:instrText>
+      </w:r>
+      <w:r>
+        <w:fldChar w:fldCharType="separate"/>
+      </w:r>
+      <w:r>
+        <w:t xml:space="preserve">Figura </w:t>
+      </w:r>
+      <w:r>
+        <w:rPr>
+          <w:noProof/>
+        </w:rPr>
+        <w:t>5</w:t>
+      </w:r>
+      <w:r>
+        <w:fldChar w:fldCharType="end"/>
+      </w:r>
+      <w:r>
         <w:t xml:space="preserve"> </w:t>
       </w:r>
       <w:r>
-        <w:rPr>
-          <w:color w:val="000000" w:themeColor="text1"/>
-        </w:rPr>
-        <w:t>–</w:t>
-      </w:r>
-      <w:r>
-        <w:rPr>
-          <w:color w:val="000000" w:themeColor="text1"/>
-        </w:rPr>
-        <w:t xml:space="preserve"> </w:t>
-      </w:r>
-      <w:r>
-        <w:rPr>
-          <w:color w:val="000000" w:themeColor="text1"/>
-        </w:rPr>
-        <w:t>Modelo EA, Eventos</w:t>
-      </w:r>
-    </w:p>
-    <w:p>
-      <w:pPr>
-        <w:ind w:firstLine="360"/>
-      </w:pPr>
-      <w:r>
-        <w:tab/>
-        <w:t>Na figura 5 pode ser verificado as seguintes entidades:</w:t>
+        <w:t>pode ser verificado as seguintes entidades:</w:t>
       </w:r>
     </w:p>
     <w:p>
@@ -8307,7 +8743,6 @@
         </w:numPr>
       </w:pPr>
       <w:r>
-        <w:lastRenderedPageBreak/>
         <w:t>Nota: existe três tipos de eventos:</w:t>
       </w:r>
     </w:p>
@@ -8320,6 +8755,7 @@
         </w:numPr>
       </w:pPr>
       <w:r>
+        <w:lastRenderedPageBreak/>
         <w:t>External, evento externos que envolve um só colaborador, mas que ocorre durante dia e horário do trabalho e por isso deve ser considerado</w:t>
       </w:r>
     </w:p>
@@ -8460,7 +8896,7 @@
       <w:r>
         <w:t xml:space="preserve">3.3 </w:t>
       </w:r>
-      <w:bookmarkEnd w:id="27"/>
+      <w:bookmarkEnd w:id="31"/>
       <w:r>
         <w:t>Wireframes</w:t>
       </w:r>
@@ -8488,27 +8924,70 @@
     <w:p>
       <w:r>
         <w:tab/>
-        <w:t xml:space="preserve">Os elementos mais comuns da aplicação são o header e o menu de utilizador, que aparecem sempre no topo da paginas, como se pode ver na figura 6, onde é verificada a pagina </w:t>
-      </w:r>
-      <w:r>
+        <w:t xml:space="preserve">Os elementos mais comuns da aplicação são o header e o menu de utilizador, que aparecem sempre no topo da paginas, como se pode ver na </w:t>
+      </w:r>
+      <w:r>
+        <w:fldChar w:fldCharType="begin"/>
+      </w:r>
+      <w:r>
+        <w:instrText xml:space="preserve"> REF _Ref511853469 \h </w:instrText>
+      </w:r>
+      <w:r>
+        <w:fldChar w:fldCharType="separate"/>
+      </w:r>
+      <w:r>
+        <w:t xml:space="preserve">Figura </w:t>
+      </w:r>
+      <w:r>
+        <w:rPr>
+          <w:noProof/>
+        </w:rPr>
+        <w:t>6</w:t>
+      </w:r>
+      <w:r>
+        <w:fldChar w:fldCharType="end"/>
+      </w:r>
+      <w:r>
+        <w:t>, onde é verificada a pagina inicial da aplicação</w:t>
+      </w:r>
+      <w:r>
+        <w:t xml:space="preserve">, acompanhada pela </w:t>
+      </w:r>
+      <w:r>
+        <w:fldChar w:fldCharType="begin"/>
+      </w:r>
+      <w:r>
+        <w:instrText xml:space="preserve"> REF _Ref511853515 \h </w:instrText>
+      </w:r>
+      <w:r>
+        <w:fldChar w:fldCharType="separate"/>
+      </w:r>
+      <w:r>
+        <w:t xml:space="preserve">Figura </w:t>
+      </w:r>
+      <w:r>
+        <w:rPr>
+          <w:noProof/>
+        </w:rPr>
+        <w:t>7</w:t>
+      </w:r>
+      <w:r>
+        <w:fldChar w:fldCharType="end"/>
+      </w:r>
+      <w:r>
+        <w:t xml:space="preserve"> onde é demonstrado os dois possíveis menus de utilizador.</w:t>
+      </w:r>
+    </w:p>
+    <w:p>
+      <w:pPr>
+        <w:keepNext/>
+        <w:jc w:val="center"/>
+      </w:pPr>
+      <w:r>
+        <w:rPr>
+          <w:noProof/>
+        </w:rPr>
         <w:lastRenderedPageBreak/>
-        <w:t>inicial da aplicação</w:t>
-      </w:r>
-      <w:r>
-        <w:t xml:space="preserve">, acompanhada pela </w:t>
-      </w:r>
-      <w:r>
-        <w:t xml:space="preserve"> onde é demonstrado os dois possíveis menus de utilizador.</w:t>
-      </w:r>
-    </w:p>
-    <w:p>
-      <w:pPr>
-        <w:jc w:val="center"/>
-      </w:pPr>
-      <w:r>
-        <w:rPr>
-          <w:noProof/>
-        </w:rPr>
         <w:drawing>
           <wp:inline distT="0" distB="0" distL="0" distR="0">
             <wp:extent cx="5400040" cy="4091569"/>
@@ -8562,8 +9041,8 @@
     <w:p>
       <w:pPr>
         <w:pStyle w:val="Legenda"/>
-        <w:jc w:val="center"/>
-      </w:pPr>
+      </w:pPr>
+      <w:bookmarkStart w:id="34" w:name="_Ref511853469"/>
       <w:r>
         <w:t xml:space="preserve">Figura </w:t>
       </w:r>
@@ -8572,55 +9051,18 @@
           <w:rPr>
             <w:noProof/>
           </w:rPr>
-          <w:t>1</w:t>
+          <w:t>6</w:t>
         </w:r>
       </w:fldSimple>
-      <w:r>
-        <w:t xml:space="preserve"> - texto da legenda</w:t>
-      </w:r>
-      <w:bookmarkStart w:id="28" w:name="_GoBack"/>
-      <w:bookmarkEnd w:id="28"/>
-    </w:p>
-    <w:p>
-      <w:pPr>
-        <w:pStyle w:val="Legenda"/>
-        <w:jc w:val="center"/>
-        <w:rPr>
-          <w:color w:val="000000" w:themeColor="text1"/>
-        </w:rPr>
-      </w:pPr>
-      <w:r>
-        <w:rPr>
-          <w:color w:val="000000" w:themeColor="text1"/>
-        </w:rPr>
-        <w:t>Figura 6</w:t>
-      </w:r>
-      <w:r>
-        <w:rPr>
-          <w:color w:val="000000" w:themeColor="text1"/>
-        </w:rPr>
-        <w:t xml:space="preserve"> </w:t>
-      </w:r>
-      <w:r>
-        <w:rPr>
-          <w:color w:val="000000" w:themeColor="text1"/>
-        </w:rPr>
-        <w:t>–</w:t>
-      </w:r>
-      <w:r>
-        <w:rPr>
-          <w:color w:val="000000" w:themeColor="text1"/>
-        </w:rPr>
-        <w:t xml:space="preserve"> </w:t>
-      </w:r>
-      <w:r>
-        <w:rPr>
-          <w:color w:val="000000" w:themeColor="text1"/>
-        </w:rPr>
-        <w:t>Frame, Home Page</w:t>
-      </w:r>
-    </w:p>
-    <w:p>
+      <w:bookmarkEnd w:id="34"/>
+      <w:r>
+        <w:t xml:space="preserve"> – Frames, Home Page</w:t>
+      </w:r>
+    </w:p>
+    <w:p>
+      <w:pPr>
+        <w:keepNext/>
+      </w:pPr>
       <w:r>
         <w:rPr>
           <w:noProof/>
@@ -8678,62 +9120,86 @@
     <w:p>
       <w:pPr>
         <w:pStyle w:val="Legenda"/>
-        <w:jc w:val="center"/>
-        <w:rPr>
-          <w:color w:val="000000" w:themeColor="text1"/>
-        </w:rPr>
-      </w:pPr>
-      <w:r>
-        <w:rPr>
-          <w:color w:val="000000" w:themeColor="text1"/>
-        </w:rPr>
-        <w:t>Figura 7</w:t>
-      </w:r>
-      <w:r>
-        <w:rPr>
-          <w:color w:val="000000" w:themeColor="text1"/>
-        </w:rPr>
-        <w:t xml:space="preserve"> </w:t>
-      </w:r>
-      <w:r>
-        <w:rPr>
-          <w:color w:val="000000" w:themeColor="text1"/>
-        </w:rPr>
-        <w:t>–</w:t>
-      </w:r>
-      <w:r>
-        <w:rPr>
-          <w:color w:val="000000" w:themeColor="text1"/>
-        </w:rPr>
-        <w:t xml:space="preserve"> </w:t>
-      </w:r>
-      <w:r>
-        <w:rPr>
-          <w:color w:val="000000" w:themeColor="text1"/>
-        </w:rPr>
-        <w:t>Frame, Menus</w:t>
+      </w:pPr>
+      <w:bookmarkStart w:id="35" w:name="_Ref511853515"/>
+      <w:r>
+        <w:t xml:space="preserve">Figura </w:t>
+      </w:r>
+      <w:fldSimple w:instr=" SEQ Figura \* ARABIC ">
+        <w:r>
+          <w:rPr>
+            <w:noProof/>
+          </w:rPr>
+          <w:t>7</w:t>
+        </w:r>
+      </w:fldSimple>
+      <w:bookmarkEnd w:id="35"/>
+      <w:r>
+        <w:t xml:space="preserve"> - Frames, Header</w:t>
       </w:r>
     </w:p>
     <w:p>
       <w:r>
         <w:tab/>
-        <w:t xml:space="preserve">Começando com o header o mesmo inclui sempre um link para a Home Page (figura 6) a esquerda, mais a direita aparece ou um link para a pagina de login ou a possibilidade de abrir um menu onde é possível aceder a pagina de informação geral do utilizador, ou a pagina de </w:t>
-      </w:r>
+        <w:t>Começando com o header o mesmo inclui sempre um link para a Home Page (</w:t>
+      </w:r>
+      <w:r>
+        <w:fldChar w:fldCharType="begin"/>
+      </w:r>
+      <w:r>
+        <w:instrText xml:space="preserve"> REF _Ref511853469 \h </w:instrText>
+      </w:r>
+      <w:r>
+        <w:fldChar w:fldCharType="separate"/>
+      </w:r>
+      <w:r>
+        <w:t xml:space="preserve">Figura </w:t>
+      </w:r>
+      <w:r>
+        <w:rPr>
+          <w:noProof/>
+        </w:rPr>
+        <w:t>6</w:t>
+      </w:r>
+      <w:r>
+        <w:fldChar w:fldCharType="end"/>
+      </w:r>
+      <w:r>
+        <w:t>) a esquerda, mais a direita aparece ou um link para a pagina de login ou a possibilidade de abrir um menu onde é possível aceder a pagina de informação geral do utilizador, ou a pagina de logout. A escolha as duas possibilidades é feita em função do utilizador ser não registrado (primeira possibilidade) ou estar registrado (segunda possibilidade).</w:t>
+      </w:r>
+    </w:p>
+    <w:p>
       <w:r>
         <w:lastRenderedPageBreak/>
-        <w:t>logout. A escolha as duas possibilidades é feita em função do utilizador ser não registrado (primeira possibilidade) ou estar registrado (segunda possibilidade).</w:t>
-      </w:r>
-    </w:p>
-    <w:p>
-      <w:r>
         <w:tab/>
-        <w:t xml:space="preserve">Como se pode verificar, pela figura </w:t>
-      </w:r>
-      <w:r>
-        <w:rPr>
-          <w:color w:val="FF0000"/>
+        <w:t xml:space="preserve">Como se pode verificar, pela </w:t>
+      </w:r>
+      <w:r>
+        <w:fldChar w:fldCharType="begin"/>
+      </w:r>
+      <w:r>
+        <w:instrText xml:space="preserve"> REF _Ref511853515 \h </w:instrText>
+      </w:r>
+      <w:r>
+        <w:fldChar w:fldCharType="separate"/>
+      </w:r>
+      <w:r>
+        <w:t>Fig</w:t>
+      </w:r>
+      <w:r>
+        <w:t>u</w:t>
+      </w:r>
+      <w:r>
+        <w:t xml:space="preserve">ra </w:t>
+      </w:r>
+      <w:r>
+        <w:rPr>
+          <w:noProof/>
         </w:rPr>
         <w:t>7</w:t>
+      </w:r>
+      <w:r>
+        <w:fldChar w:fldCharType="end"/>
       </w:r>
       <w:r>
         <w:t xml:space="preserve">, existe dois menus diferentes, com o primeiro demonstrando sendo o menu de colaboradores e o segundo de candidatos. Deve ser notado que os menus só aparecem para utilizadores já </w:t>
@@ -8977,7 +9443,6 @@
         </w:numPr>
       </w:pPr>
       <w:r>
-        <w:lastRenderedPageBreak/>
         <w:t>Curriculum, currículo do candidato, permite alterar o mesmo</w:t>
       </w:r>
     </w:p>
@@ -9002,6 +9467,7 @@
         </w:numPr>
       </w:pPr>
       <w:r>
+        <w:lastRenderedPageBreak/>
         <w:t>Tutorial, uma pagina de tutorial que explica algumas características do currículo e dossier</w:t>
       </w:r>
     </w:p>
@@ -9064,15 +9530,30 @@
         </w:rPr>
       </w:pPr>
       <w:r>
-        <w:t xml:space="preserve">A pagina principal, como se pode verificar na figura </w:t>
-      </w:r>
-      <w:r>
-        <w:rPr>
-          <w:color w:val="FF0000"/>
+        <w:t xml:space="preserve">A pagina principal, como se pode verificar na </w:t>
+      </w:r>
+      <w:r>
+        <w:fldChar w:fldCharType="begin"/>
+      </w:r>
+      <w:r>
+        <w:instrText xml:space="preserve"> REF _Ref511853469 \h </w:instrText>
+      </w:r>
+      <w:r>
+        <w:fldChar w:fldCharType="separate"/>
+      </w:r>
+      <w:r>
+        <w:t xml:space="preserve">Figura </w:t>
+      </w:r>
+      <w:r>
+        <w:rPr>
+          <w:noProof/>
         </w:rPr>
         <w:t>6</w:t>
       </w:r>
       <w:r>
+        <w:fldChar w:fldCharType="end"/>
+      </w:r>
+      <w:r>
         <w:rPr>
           <w:color w:val="000000" w:themeColor="text1"/>
         </w:rPr>
@@ -9098,16 +9579,34 @@
         <w:tab/>
       </w:r>
       <w:r>
-        <w:t xml:space="preserve">Na figura </w:t>
-      </w:r>
-      <w:r>
-        <w:rPr>
-          <w:color w:val="FF0000"/>
+        <w:t xml:space="preserve">Na </w:t>
+      </w:r>
+      <w:r>
+        <w:fldChar w:fldCharType="begin"/>
+      </w:r>
+      <w:r>
+        <w:instrText xml:space="preserve"> REF _Ref511853614 \h </w:instrText>
+      </w:r>
+      <w:r>
+        <w:fldChar w:fldCharType="separate"/>
+      </w:r>
+      <w:r>
+        <w:t xml:space="preserve">Figura </w:t>
+      </w:r>
+      <w:r>
+        <w:rPr>
+          <w:noProof/>
         </w:rPr>
         <w:t>8</w:t>
       </w:r>
       <w:r>
-        <w:t xml:space="preserve"> é possível verificar a pagina de informação geral da PS Tec que introduz dois elementos visuais fundamentais a aplicação, mais outro menos utilizável.</w:t>
+        <w:fldChar w:fldCharType="end"/>
+      </w:r>
+      <w:r>
+        <w:t xml:space="preserve"> </w:t>
+      </w:r>
+      <w:r>
+        <w:t>é possível verificar a pagina de informação geral da PS Tec que introduz dois elementos visuais fundamentais a aplicação, mais outro menos utilizável.</w:t>
       </w:r>
     </w:p>
     <w:p>
@@ -9346,6 +9845,9 @@
       </w:r>
     </w:p>
     <w:p>
+      <w:pPr>
+        <w:keepNext/>
+      </w:pPr>
       <w:r>
         <w:rPr>
           <w:noProof/>
@@ -9404,40 +9906,22 @@
     <w:p>
       <w:pPr>
         <w:pStyle w:val="Legenda"/>
-        <w:jc w:val="center"/>
-        <w:rPr>
-          <w:color w:val="000000" w:themeColor="text1"/>
-        </w:rPr>
-      </w:pPr>
-      <w:r>
-        <w:rPr>
-          <w:color w:val="000000" w:themeColor="text1"/>
-        </w:rPr>
-        <w:t>Figura 8</w:t>
-      </w:r>
-      <w:r>
-        <w:rPr>
-          <w:color w:val="000000" w:themeColor="text1"/>
-        </w:rPr>
-        <w:t xml:space="preserve"> </w:t>
-      </w:r>
-      <w:r>
-        <w:rPr>
-          <w:color w:val="000000" w:themeColor="text1"/>
-        </w:rPr>
-        <w:t>–</w:t>
-      </w:r>
-      <w:r>
-        <w:rPr>
-          <w:color w:val="000000" w:themeColor="text1"/>
-        </w:rPr>
-        <w:t xml:space="preserve"> </w:t>
-      </w:r>
-      <w:r>
-        <w:rPr>
-          <w:color w:val="000000" w:themeColor="text1"/>
-        </w:rPr>
-        <w:t>Frame, MoreInfo</w:t>
+      </w:pPr>
+      <w:bookmarkStart w:id="36" w:name="_Ref511853614"/>
+      <w:r>
+        <w:t xml:space="preserve">Figura </w:t>
+      </w:r>
+      <w:fldSimple w:instr=" SEQ Figura \* ARABIC ">
+        <w:r>
+          <w:rPr>
+            <w:noProof/>
+          </w:rPr>
+          <w:t>8</w:t>
+        </w:r>
+      </w:fldSimple>
+      <w:bookmarkEnd w:id="36"/>
+      <w:r>
+        <w:t xml:space="preserve"> - Frame, MoreInfo</w:t>
       </w:r>
     </w:p>
     <w:p>
@@ -9598,13 +10082,28 @@
       </w:pPr>
       <w:r>
         <w:tab/>
-        <w:t xml:space="preserve">No caso da pagina da figura </w:t>
-      </w:r>
-      <w:r>
-        <w:rPr>
-          <w:color w:val="FF0000"/>
+        <w:t xml:space="preserve">No caso da pagina da </w:t>
+      </w:r>
+      <w:r>
+        <w:fldChar w:fldCharType="begin"/>
+      </w:r>
+      <w:r>
+        <w:instrText xml:space="preserve"> REF _Ref511853614 \h </w:instrText>
+      </w:r>
+      <w:r>
+        <w:fldChar w:fldCharType="separate"/>
+      </w:r>
+      <w:r>
+        <w:t xml:space="preserve">Figura </w:t>
+      </w:r>
+      <w:r>
+        <w:rPr>
+          <w:noProof/>
         </w:rPr>
         <w:t>8</w:t>
+      </w:r>
+      <w:r>
+        <w:fldChar w:fldCharType="end"/>
       </w:r>
       <w:r>
         <w:rPr>
@@ -9711,7 +10210,57 @@
         <w:rPr>
           <w:color w:val="000000" w:themeColor="text1"/>
         </w:rPr>
-        <w:t xml:space="preserve"> foi estabelecido a existência de um currículo que um candidato pode verificar é alterar, estas duas capacidades são possíveis na pagina da figura 9.</w:t>
+        <w:t xml:space="preserve"> foi estabelecido a existência de um currículo que um candidato pode verificar é alterar, estas duas capacidades são possíveis na pagina da </w:t>
+      </w:r>
+      <w:r>
+        <w:rPr>
+          <w:color w:val="000000" w:themeColor="text1"/>
+        </w:rPr>
+        <w:fldChar w:fldCharType="begin"/>
+      </w:r>
+      <w:r>
+        <w:rPr>
+          <w:color w:val="000000" w:themeColor="text1"/>
+        </w:rPr>
+        <w:instrText xml:space="preserve"> REF _Ref511853812 \h </w:instrText>
+      </w:r>
+      <w:r>
+        <w:rPr>
+          <w:color w:val="000000" w:themeColor="text1"/>
+        </w:rPr>
+      </w:r>
+      <w:r>
+        <w:rPr>
+          <w:color w:val="000000" w:themeColor="text1"/>
+        </w:rPr>
+        <w:fldChar w:fldCharType="separate"/>
+      </w:r>
+      <w:r>
+        <w:t>Fi</w:t>
+      </w:r>
+      <w:r>
+        <w:t>g</w:t>
+      </w:r>
+      <w:r>
+        <w:t xml:space="preserve">ura </w:t>
+      </w:r>
+      <w:r>
+        <w:rPr>
+          <w:noProof/>
+        </w:rPr>
+        <w:t>9</w:t>
+      </w:r>
+      <w:r>
+        <w:rPr>
+          <w:color w:val="000000" w:themeColor="text1"/>
+        </w:rPr>
+        <w:fldChar w:fldCharType="end"/>
+      </w:r>
+      <w:r>
+        <w:rPr>
+          <w:color w:val="000000" w:themeColor="text1"/>
+        </w:rPr>
+        <w:t>.</w:t>
       </w:r>
     </w:p>
     <w:p>
@@ -9773,9 +10322,7 @@
     <w:p/>
     <w:p>
       <w:pPr>
-        <w:rPr>
-          <w:color w:val="000000" w:themeColor="text1"/>
-        </w:rPr>
+        <w:keepNext/>
       </w:pPr>
       <w:r>
         <w:rPr>
@@ -9836,41 +10383,28 @@
     <w:p>
       <w:pPr>
         <w:pStyle w:val="Legenda"/>
-        <w:jc w:val="center"/>
-        <w:rPr>
-          <w:color w:val="000000" w:themeColor="text1"/>
-        </w:rPr>
-      </w:pPr>
-      <w:r>
-        <w:rPr>
-          <w:color w:val="000000" w:themeColor="text1"/>
-        </w:rPr>
-        <w:t>Figura 9</w:t>
-      </w:r>
-      <w:r>
-        <w:rPr>
-          <w:color w:val="000000" w:themeColor="text1"/>
-        </w:rPr>
-        <w:t xml:space="preserve"> </w:t>
-      </w:r>
-      <w:r>
-        <w:rPr>
-          <w:color w:val="000000" w:themeColor="text1"/>
-        </w:rPr>
-        <w:t>–</w:t>
-      </w:r>
-      <w:r>
-        <w:rPr>
-          <w:color w:val="000000" w:themeColor="text1"/>
-        </w:rPr>
-        <w:t xml:space="preserve"> </w:t>
-      </w:r>
-      <w:r>
-        <w:rPr>
-          <w:color w:val="000000" w:themeColor="text1"/>
-        </w:rPr>
-        <w:t>Frame, MyCurriculum</w:t>
-      </w:r>
+        <w:rPr>
+          <w:color w:val="000000" w:themeColor="text1"/>
+        </w:rPr>
+      </w:pPr>
+      <w:bookmarkStart w:id="37" w:name="_Ref511853808"/>
+      <w:bookmarkStart w:id="38" w:name="_Ref511853812"/>
+      <w:r>
+        <w:t xml:space="preserve">Figura </w:t>
+      </w:r>
+      <w:fldSimple w:instr=" SEQ Figura \* ARABIC ">
+        <w:r>
+          <w:rPr>
+            <w:noProof/>
+          </w:rPr>
+          <w:t>9</w:t>
+        </w:r>
+      </w:fldSimple>
+      <w:bookmarkEnd w:id="38"/>
+      <w:r>
+        <w:t xml:space="preserve"> - Frame, MyCurriculum</w:t>
+      </w:r>
+      <w:bookmarkEnd w:id="37"/>
     </w:p>
     <w:p>
       <w:pPr>
@@ -9883,7 +10417,51 @@
         <w:rPr>
           <w:color w:val="000000" w:themeColor="text1"/>
         </w:rPr>
-        <w:t>Como se pode notar a figura 9 é composta por mais que um elemento, com o primeiro elemento demonstrando a pagina quando a mesma serve para só demonstrar o currículo e o segundo elemento quando a pagina demonstra como a alteração ao currículo é realizada.</w:t>
+        <w:t xml:space="preserve">Como se pode notar a </w:t>
+      </w:r>
+      <w:r>
+        <w:rPr>
+          <w:color w:val="000000" w:themeColor="text1"/>
+        </w:rPr>
+        <w:fldChar w:fldCharType="begin"/>
+      </w:r>
+      <w:r>
+        <w:rPr>
+          <w:color w:val="000000" w:themeColor="text1"/>
+        </w:rPr>
+        <w:instrText xml:space="preserve"> REF _Ref511853812 \h </w:instrText>
+      </w:r>
+      <w:r>
+        <w:rPr>
+          <w:color w:val="000000" w:themeColor="text1"/>
+        </w:rPr>
+      </w:r>
+      <w:r>
+        <w:rPr>
+          <w:color w:val="000000" w:themeColor="text1"/>
+        </w:rPr>
+        <w:fldChar w:fldCharType="separate"/>
+      </w:r>
+      <w:r>
+        <w:t xml:space="preserve">Figura </w:t>
+      </w:r>
+      <w:r>
+        <w:rPr>
+          <w:noProof/>
+        </w:rPr>
+        <w:t>9</w:t>
+      </w:r>
+      <w:r>
+        <w:rPr>
+          <w:color w:val="000000" w:themeColor="text1"/>
+        </w:rPr>
+        <w:fldChar w:fldCharType="end"/>
+      </w:r>
+      <w:r>
+        <w:rPr>
+          <w:color w:val="000000" w:themeColor="text1"/>
+        </w:rPr>
+        <w:t xml:space="preserve"> é composta por mais que um elemento, com o primeiro elemento demonstrando a pagina quando a mesma serve para só demonstrar o currículo e o segundo elemento quando a pagina demonstra como a alteração ao currículo é realizada.</w:t>
       </w:r>
     </w:p>
     <w:p>
@@ -9950,7 +10528,51 @@
         <w:rPr>
           <w:color w:val="000000" w:themeColor="text1"/>
         </w:rPr>
-        <w:t>Nesta pagina é utilizado dois inputs que irão aparecer algumas vezes, primeiro é o Combo Box, verificado a frente de “Date Of Birth” no segundo elemento da figura 9.</w:t>
+        <w:t xml:space="preserve">Nesta pagina é utilizado dois inputs que irão aparecer algumas vezes, primeiro é o Combo Box, verificado a frente de “Date Of Birth” no segundo elemento da </w:t>
+      </w:r>
+      <w:r>
+        <w:rPr>
+          <w:color w:val="000000" w:themeColor="text1"/>
+        </w:rPr>
+        <w:fldChar w:fldCharType="begin"/>
+      </w:r>
+      <w:r>
+        <w:rPr>
+          <w:color w:val="000000" w:themeColor="text1"/>
+        </w:rPr>
+        <w:instrText xml:space="preserve"> REF _Ref511853812 \h </w:instrText>
+      </w:r>
+      <w:r>
+        <w:rPr>
+          <w:color w:val="000000" w:themeColor="text1"/>
+        </w:rPr>
+      </w:r>
+      <w:r>
+        <w:rPr>
+          <w:color w:val="000000" w:themeColor="text1"/>
+        </w:rPr>
+        <w:fldChar w:fldCharType="separate"/>
+      </w:r>
+      <w:r>
+        <w:t xml:space="preserve">Figura </w:t>
+      </w:r>
+      <w:r>
+        <w:rPr>
+          <w:noProof/>
+        </w:rPr>
+        <w:t>9</w:t>
+      </w:r>
+      <w:r>
+        <w:rPr>
+          <w:color w:val="000000" w:themeColor="text1"/>
+        </w:rPr>
+        <w:fldChar w:fldCharType="end"/>
+      </w:r>
+      <w:r>
+        <w:rPr>
+          <w:color w:val="000000" w:themeColor="text1"/>
+        </w:rPr>
+        <w:t>.</w:t>
       </w:r>
     </w:p>
     <w:p>
@@ -9969,13 +10591,45 @@
         <w:rPr>
           <w:color w:val="000000" w:themeColor="text1"/>
         </w:rPr>
-        <w:t xml:space="preserve">Este input permite associar a uma variável um valor duma lista estabelecida, assim limitando o valor escolhido a valores na lista. No exemplo da figura </w:t>
-      </w:r>
-      <w:r>
-        <w:rPr>
-          <w:color w:val="FF0000"/>
+        <w:t xml:space="preserve">Este input permite associar a uma variável um valor duma lista estabelecida, assim limitando o valor escolhido a valores na lista. No exemplo da </w:t>
+      </w:r>
+      <w:r>
+        <w:rPr>
+          <w:color w:val="000000" w:themeColor="text1"/>
+        </w:rPr>
+        <w:fldChar w:fldCharType="begin"/>
+      </w:r>
+      <w:r>
+        <w:rPr>
+          <w:color w:val="000000" w:themeColor="text1"/>
+        </w:rPr>
+        <w:instrText xml:space="preserve"> REF _Ref511853812 \h </w:instrText>
+      </w:r>
+      <w:r>
+        <w:rPr>
+          <w:color w:val="000000" w:themeColor="text1"/>
+        </w:rPr>
+      </w:r>
+      <w:r>
+        <w:rPr>
+          <w:color w:val="000000" w:themeColor="text1"/>
+        </w:rPr>
+        <w:fldChar w:fldCharType="separate"/>
+      </w:r>
+      <w:r>
+        <w:t xml:space="preserve">Figura </w:t>
+      </w:r>
+      <w:r>
+        <w:rPr>
+          <w:noProof/>
         </w:rPr>
         <w:t>9</w:t>
+      </w:r>
+      <w:r>
+        <w:rPr>
+          <w:color w:val="000000" w:themeColor="text1"/>
+        </w:rPr>
+        <w:fldChar w:fldCharType="end"/>
       </w:r>
       <w:r>
         <w:rPr>
@@ -10035,13 +10689,51 @@
         <w:rPr>
           <w:color w:val="000000" w:themeColor="text1"/>
         </w:rPr>
-        <w:t xml:space="preserve">um candidato consegue controlar o seu dossier de capacidades que é composto de várias entidades associadas ao colaborador. A pagina verificada na figura </w:t>
-      </w:r>
-      <w:r>
-        <w:rPr>
-          <w:color w:val="FF0000"/>
-        </w:rPr>
-        <w:t>10</w:t>
+        <w:t xml:space="preserve">um candidato consegue controlar o seu dossier de capacidades que é composto de várias entidades associadas ao colaborador. A pagina verificada na </w:t>
+      </w:r>
+      <w:r>
+        <w:rPr>
+          <w:color w:val="000000" w:themeColor="text1"/>
+        </w:rPr>
+        <w:fldChar w:fldCharType="begin"/>
+      </w:r>
+      <w:r>
+        <w:rPr>
+          <w:color w:val="000000" w:themeColor="text1"/>
+        </w:rPr>
+        <w:instrText xml:space="preserve"> REF _Ref511853918 \h </w:instrText>
+      </w:r>
+      <w:r>
+        <w:rPr>
+          <w:color w:val="000000" w:themeColor="text1"/>
+        </w:rPr>
+      </w:r>
+      <w:r>
+        <w:rPr>
+          <w:color w:val="000000" w:themeColor="text1"/>
+        </w:rPr>
+        <w:fldChar w:fldCharType="separate"/>
+      </w:r>
+      <w:r>
+        <w:t xml:space="preserve">Figura </w:t>
+      </w:r>
+      <w:r>
+        <w:rPr>
+          <w:noProof/>
+        </w:rPr>
+        <w:t>1</w:t>
+      </w:r>
+      <w:r>
+        <w:rPr>
+          <w:noProof/>
+        </w:rPr>
+        <w:t>0</w:t>
+      </w:r>
+      <w:r>
+        <w:rPr>
+          <w:color w:val="000000" w:themeColor="text1"/>
+        </w:rPr>
+        <w:fldChar w:fldCharType="end"/>
       </w:r>
       <w:r>
         <w:t>, demonstra esta pagina que introduz alguns elementos notáveis e regularmente utilizados na aplicação.</w:t>
@@ -10049,6 +10741,7 @@
     </w:p>
     <w:p>
       <w:pPr>
+        <w:keepNext/>
         <w:jc w:val="center"/>
       </w:pPr>
       <w:r>
@@ -10109,41 +10802,23 @@
     <w:p>
       <w:pPr>
         <w:pStyle w:val="Legenda"/>
-        <w:jc w:val="center"/>
-        <w:rPr>
-          <w:color w:val="000000" w:themeColor="text1"/>
-        </w:rPr>
-      </w:pPr>
-      <w:r>
-        <w:rPr>
-          <w:color w:val="000000" w:themeColor="text1"/>
-        </w:rPr>
+      </w:pPr>
+      <w:bookmarkStart w:id="39" w:name="_Ref511853918"/>
+      <w:r>
         <w:lastRenderedPageBreak/>
-        <w:t>Figura 10</w:t>
-      </w:r>
-      <w:r>
-        <w:rPr>
-          <w:color w:val="000000" w:themeColor="text1"/>
-        </w:rPr>
-        <w:t xml:space="preserve"> </w:t>
-      </w:r>
-      <w:r>
-        <w:rPr>
-          <w:color w:val="000000" w:themeColor="text1"/>
-        </w:rPr>
-        <w:t>–</w:t>
-      </w:r>
-      <w:r>
-        <w:rPr>
-          <w:color w:val="000000" w:themeColor="text1"/>
-        </w:rPr>
-        <w:t xml:space="preserve"> </w:t>
-      </w:r>
-      <w:r>
-        <w:rPr>
-          <w:color w:val="000000" w:themeColor="text1"/>
-        </w:rPr>
-        <w:t>Frame, MyProfile</w:t>
+        <w:t xml:space="preserve">Figura </w:t>
+      </w:r>
+      <w:fldSimple w:instr=" SEQ Figura \* ARABIC ">
+        <w:r>
+          <w:rPr>
+            <w:noProof/>
+          </w:rPr>
+          <w:t>10</w:t>
+        </w:r>
+      </w:fldSimple>
+      <w:bookmarkEnd w:id="39"/>
+      <w:r>
+        <w:t xml:space="preserve"> - Frames, MyProfile</w:t>
       </w:r>
     </w:p>
     <w:p>
@@ -10217,20 +10892,36 @@
         <w:t>listar</w:t>
       </w:r>
       <w:r>
-        <w:t xml:space="preserve"> um conjunto de instancias estabelecidas duma entidade da base de dados. Um exemplo simples destas paginas é a pagina demonstrada na figura </w:t>
-      </w:r>
-      <w:r>
-        <w:rPr>
-          <w:color w:val="FF0000"/>
+        <w:t xml:space="preserve"> um conjunto de instancias estabelecidas duma entidade da base de dados. Um exemplo simples destas paginas é a pagina demonstrada na </w:t>
+      </w:r>
+      <w:r>
+        <w:fldChar w:fldCharType="begin"/>
+      </w:r>
+      <w:r>
+        <w:instrText xml:space="preserve"> REF _Ref511853996 \h </w:instrText>
+      </w:r>
+      <w:r>
+        <w:fldChar w:fldCharType="separate"/>
+      </w:r>
+      <w:r>
+        <w:t xml:space="preserve">Figura </w:t>
+      </w:r>
+      <w:r>
+        <w:rPr>
+          <w:noProof/>
         </w:rPr>
         <w:t>11</w:t>
       </w:r>
       <w:r>
+        <w:fldChar w:fldCharType="end"/>
+      </w:r>
+      <w:r>
         <w:t>, que demonstra todas as instancias da entidade Form.</w:t>
       </w:r>
     </w:p>
     <w:p>
       <w:pPr>
+        <w:keepNext/>
         <w:jc w:val="center"/>
       </w:pPr>
       <w:r>
@@ -10239,8 +10930,8 @@
         </w:rPr>
         <w:drawing>
           <wp:inline distT="0" distB="0" distL="0" distR="0">
-            <wp:extent cx="5400040" cy="2037615"/>
-            <wp:effectExtent l="0" t="0" r="0" b="1270"/>
+            <wp:extent cx="5398135" cy="1895475"/>
+            <wp:effectExtent l="0" t="0" r="0" b="9525"/>
             <wp:docPr id="37" name="Imagem 37" descr="C:\Users\Diogo\AppData\Local\Microsoft\Windows\INetCache\Content.Word\Forms.png"/>
             <wp:cNvGraphicFramePr>
               <a:graphicFrameLocks xmlns:a="http://schemas.openxmlformats.org/drawingml/2006/main" noChangeAspect="1"/>
@@ -10270,7 +10961,7 @@
                   <pic:spPr bwMode="auto">
                     <a:xfrm>
                       <a:off x="0" y="0"/>
-                      <a:ext cx="5400040" cy="2037615"/>
+                      <a:ext cx="5401017" cy="1896487"/>
                     </a:xfrm>
                     <a:prstGeom prst="rect">
                       <a:avLst/>
@@ -10290,45 +10981,27 @@
     <w:p>
       <w:pPr>
         <w:pStyle w:val="Legenda"/>
-        <w:jc w:val="center"/>
-        <w:rPr>
-          <w:color w:val="000000" w:themeColor="text1"/>
-        </w:rPr>
-      </w:pPr>
-      <w:r>
-        <w:rPr>
-          <w:color w:val="000000" w:themeColor="text1"/>
-        </w:rPr>
+      </w:pPr>
+      <w:bookmarkStart w:id="40" w:name="_Ref511853996"/>
+      <w:r>
+        <w:t xml:space="preserve">Figura </w:t>
+      </w:r>
+      <w:fldSimple w:instr=" SEQ Figura \* ARABIC ">
+        <w:r>
+          <w:rPr>
+            <w:noProof/>
+          </w:rPr>
+          <w:t>11</w:t>
+        </w:r>
+      </w:fldSimple>
+      <w:bookmarkEnd w:id="40"/>
+      <w:r>
+        <w:t xml:space="preserve"> - Frames, Forms</w:t>
+      </w:r>
+    </w:p>
+    <w:p>
+      <w:r>
         <w:lastRenderedPageBreak/>
-        <w:t>Figura 11</w:t>
-      </w:r>
-      <w:r>
-        <w:rPr>
-          <w:color w:val="000000" w:themeColor="text1"/>
-        </w:rPr>
-        <w:t xml:space="preserve"> </w:t>
-      </w:r>
-      <w:r>
-        <w:rPr>
-          <w:color w:val="000000" w:themeColor="text1"/>
-        </w:rPr>
-        <w:t>–</w:t>
-      </w:r>
-      <w:r>
-        <w:rPr>
-          <w:color w:val="000000" w:themeColor="text1"/>
-        </w:rPr>
-        <w:t xml:space="preserve"> </w:t>
-      </w:r>
-      <w:r>
-        <w:rPr>
-          <w:color w:val="000000" w:themeColor="text1"/>
-        </w:rPr>
-        <w:t>Frame, Forms</w:t>
-      </w:r>
-    </w:p>
-    <w:p>
-      <w:r>
         <w:tab/>
         <w:t>Esta pagina apesar de simples demonstra os componentes mais comuns das paginas que demonstram as instancia duma entidade.</w:t>
       </w:r>
@@ -10513,13 +11186,28 @@
       </w:pPr>
       <w:r>
         <w:tab/>
-        <w:t xml:space="preserve">Por ultimo temos o botão de adição, no caso da figura </w:t>
-      </w:r>
-      <w:r>
-        <w:rPr>
-          <w:color w:val="FF0000"/>
+        <w:t xml:space="preserve">Por ultimo temos o botão de adição, no caso da </w:t>
+      </w:r>
+      <w:r>
+        <w:fldChar w:fldCharType="begin"/>
+      </w:r>
+      <w:r>
+        <w:instrText xml:space="preserve"> REF _Ref511853996 \h </w:instrText>
+      </w:r>
+      <w:r>
+        <w:fldChar w:fldCharType="separate"/>
+      </w:r>
+      <w:r>
+        <w:t xml:space="preserve">Figura </w:t>
+      </w:r>
+      <w:r>
+        <w:rPr>
+          <w:noProof/>
         </w:rPr>
         <w:t>11</w:t>
+      </w:r>
+      <w:r>
+        <w:fldChar w:fldCharType="end"/>
       </w:r>
       <w:r>
         <w:rPr>
@@ -10588,26 +11276,55 @@
         <w:t xml:space="preserve">Um exemplo dessas exceções pode ser </w:t>
       </w:r>
       <w:r>
-        <w:t>verificada</w:t>
-      </w:r>
-      <w:r>
-        <w:t xml:space="preserve"> na figura </w:t>
-      </w:r>
-      <w:r>
-        <w:rPr>
-          <w:color w:val="FF0000"/>
+        <w:t>verificado</w:t>
+      </w:r>
+      <w:r>
+        <w:t xml:space="preserve"> na </w:t>
+      </w:r>
+      <w:r>
+        <w:fldChar w:fldCharType="begin"/>
+      </w:r>
+      <w:r>
+        <w:instrText xml:space="preserve"> REF _Ref511854151 \h </w:instrText>
+      </w:r>
+      <w:r>
+        <w:fldChar w:fldCharType="separate"/>
+      </w:r>
+      <w:r>
+        <w:t xml:space="preserve">Figura </w:t>
+      </w:r>
+      <w:r>
+        <w:rPr>
+          <w:noProof/>
         </w:rPr>
         <w:t>12</w:t>
       </w:r>
       <w:r>
-        <w:rPr>
-          <w:color w:val="000000" w:themeColor="text1"/>
-        </w:rPr>
-        <w:t>, onde é verricada a pagina de listagem de aplicações a vagas existentes.</w:t>
-      </w:r>
-    </w:p>
-    <w:p/>
-    <w:p>
+        <w:fldChar w:fldCharType="end"/>
+      </w:r>
+      <w:r>
+        <w:rPr>
+          <w:color w:val="000000" w:themeColor="text1"/>
+        </w:rPr>
+        <w:t xml:space="preserve">, onde é </w:t>
+      </w:r>
+      <w:r>
+        <w:rPr>
+          <w:color w:val="000000" w:themeColor="text1"/>
+        </w:rPr>
+        <w:t>verrinada</w:t>
+      </w:r>
+      <w:r>
+        <w:rPr>
+          <w:color w:val="000000" w:themeColor="text1"/>
+        </w:rPr>
+        <w:t xml:space="preserve"> a pagina de listagem de aplicações a vagas existentes.</w:t>
+      </w:r>
+    </w:p>
+    <w:p>
+      <w:pPr>
+        <w:keepNext/>
+      </w:pPr>
       <w:r>
         <w:rPr>
           <w:noProof/>
@@ -10665,20 +11382,72 @@
     <w:p>
       <w:pPr>
         <w:pStyle w:val="Legenda"/>
-        <w:jc w:val="center"/>
-        <w:rPr>
-          <w:color w:val="000000" w:themeColor="text1"/>
-        </w:rPr>
-      </w:pPr>
-      <w:r>
-        <w:rPr>
-          <w:color w:val="000000" w:themeColor="text1"/>
-        </w:rPr>
-        <w:t>Figura 12</w:t>
-      </w:r>
-      <w:r>
-        <w:rPr>
-          <w:color w:val="000000" w:themeColor="text1"/>
+      </w:pPr>
+      <w:bookmarkStart w:id="41" w:name="_Ref511854151"/>
+      <w:r>
+        <w:t xml:space="preserve">Figura </w:t>
+      </w:r>
+      <w:fldSimple w:instr=" SEQ Figura \* ARABIC ">
+        <w:r>
+          <w:rPr>
+            <w:noProof/>
+          </w:rPr>
+          <w:t>12</w:t>
+        </w:r>
+      </w:fldSimple>
+      <w:bookmarkEnd w:id="41"/>
+      <w:r>
+        <w:t xml:space="preserve"> - Frames, Applications</w:t>
+      </w:r>
+    </w:p>
+    <w:p>
+      <w:pPr>
+        <w:ind w:firstLine="708"/>
+        <w:rPr>
+          <w:color w:val="000000" w:themeColor="text1"/>
+        </w:rPr>
+      </w:pPr>
+      <w:r>
+        <w:t xml:space="preserve">Como se pode verificar as figuras </w:t>
+      </w:r>
+      <w:r>
+        <w:rPr>
+          <w:color w:val="FF0000"/>
+        </w:rPr>
+        <w:fldChar w:fldCharType="begin"/>
+      </w:r>
+      <w:r>
+        <w:instrText xml:space="preserve"> REF _Ref511853996 \h </w:instrText>
+      </w:r>
+      <w:r>
+        <w:rPr>
+          <w:color w:val="FF0000"/>
+        </w:rPr>
+      </w:r>
+      <w:r>
+        <w:rPr>
+          <w:color w:val="FF0000"/>
+        </w:rPr>
+        <w:fldChar w:fldCharType="separate"/>
+      </w:r>
+      <w:r>
+        <w:t xml:space="preserve">Figura </w:t>
+      </w:r>
+      <w:r>
+        <w:rPr>
+          <w:noProof/>
+        </w:rPr>
+        <w:t>11</w:t>
+      </w:r>
+      <w:r>
+        <w:rPr>
+          <w:color w:val="FF0000"/>
+        </w:rPr>
+        <w:fldChar w:fldCharType="end"/>
+      </w:r>
+      <w:r>
+        <w:rPr>
+          <w:color w:val="FF0000"/>
         </w:rPr>
         <w:t xml:space="preserve"> </w:t>
       </w:r>
@@ -10686,36 +11455,51 @@
         <w:rPr>
           <w:color w:val="000000" w:themeColor="text1"/>
         </w:rPr>
-        <w:t>–</w:t>
-      </w:r>
-      <w:r>
-        <w:rPr>
-          <w:color w:val="000000" w:themeColor="text1"/>
+        <w:t>e</w:t>
+      </w:r>
+      <w:r>
+        <w:rPr>
+          <w:color w:val="FF0000"/>
         </w:rPr>
         <w:t xml:space="preserve"> </w:t>
       </w:r>
       <w:r>
         <w:rPr>
-          <w:color w:val="000000" w:themeColor="text1"/>
-        </w:rPr>
-        <w:t>Frame, Applications</w:t>
-      </w:r>
-    </w:p>
-    <w:p>
-      <w:pPr>
-        <w:ind w:firstLine="708"/>
-        <w:rPr>
-          <w:color w:val="000000" w:themeColor="text1"/>
-        </w:rPr>
-      </w:pPr>
-      <w:r>
-        <w:t xml:space="preserve">Como se pode verificar as figuras </w:t>
-      </w:r>
-      <w:r>
-        <w:rPr>
           <w:color w:val="FF0000"/>
         </w:rPr>
-        <w:t>11 e 12</w:t>
+        <w:fldChar w:fldCharType="begin"/>
+      </w:r>
+      <w:r>
+        <w:rPr>
+          <w:color w:val="FF0000"/>
+        </w:rPr>
+        <w:instrText xml:space="preserve"> REF _Ref511854151 \h </w:instrText>
+      </w:r>
+      <w:r>
+        <w:rPr>
+          <w:color w:val="FF0000"/>
+        </w:rPr>
+      </w:r>
+      <w:r>
+        <w:rPr>
+          <w:color w:val="FF0000"/>
+        </w:rPr>
+        <w:fldChar w:fldCharType="separate"/>
+      </w:r>
+      <w:r>
+        <w:t xml:space="preserve">Figura </w:t>
+      </w:r>
+      <w:r>
+        <w:rPr>
+          <w:noProof/>
+        </w:rPr>
+        <w:t>12</w:t>
+      </w:r>
+      <w:r>
+        <w:rPr>
+          <w:color w:val="FF0000"/>
+        </w:rPr>
+        <w:fldChar w:fldCharType="end"/>
       </w:r>
       <w:r>
         <w:rPr>
@@ -10727,7 +11511,57 @@
         <w:rPr>
           <w:color w:val="000000" w:themeColor="text1"/>
         </w:rPr>
-        <w:t>tem três diferenças notáveis. Primeiro não existe o botão de adição.</w:t>
+        <w:t>tem três diferenças notáveis. Primei</w:t>
+      </w:r>
+      <w:r>
+        <w:rPr>
+          <w:color w:val="000000" w:themeColor="text1"/>
+        </w:rPr>
+        <w:t xml:space="preserve">ro não existe o botão de adição, o que faz sentido sendo que uma aplicação só pode ser adicionada por um colaborador, utilizador que não tem acesso a pagina da </w:t>
+      </w:r>
+      <w:r>
+        <w:rPr>
+          <w:color w:val="000000" w:themeColor="text1"/>
+        </w:rPr>
+        <w:fldChar w:fldCharType="begin"/>
+      </w:r>
+      <w:r>
+        <w:rPr>
+          <w:color w:val="000000" w:themeColor="text1"/>
+        </w:rPr>
+        <w:instrText xml:space="preserve"> REF _Ref511854151 \h </w:instrText>
+      </w:r>
+      <w:r>
+        <w:rPr>
+          <w:color w:val="000000" w:themeColor="text1"/>
+        </w:rPr>
+      </w:r>
+      <w:r>
+        <w:rPr>
+          <w:color w:val="000000" w:themeColor="text1"/>
+        </w:rPr>
+        <w:fldChar w:fldCharType="separate"/>
+      </w:r>
+      <w:r>
+        <w:t xml:space="preserve">Figura </w:t>
+      </w:r>
+      <w:r>
+        <w:rPr>
+          <w:noProof/>
+        </w:rPr>
+        <w:t>12</w:t>
+      </w:r>
+      <w:r>
+        <w:rPr>
+          <w:color w:val="000000" w:themeColor="text1"/>
+        </w:rPr>
+        <w:fldChar w:fldCharType="end"/>
+      </w:r>
+      <w:r>
+        <w:rPr>
+          <w:color w:val="000000" w:themeColor="text1"/>
+        </w:rPr>
+        <w:t>.</w:t>
       </w:r>
     </w:p>
     <w:p>
@@ -10805,19 +11639,48 @@
         <w:rPr>
           <w:color w:val="000000" w:themeColor="text1"/>
         </w:rPr>
-        <w:t xml:space="preserve">Outra exceção do formulário de pesquisa encontra-se na pagina de listagem de vagas, que pode ser verificada na figura </w:t>
-      </w:r>
-      <w:r>
-        <w:rPr>
-          <w:color w:val="FF0000"/>
-        </w:rPr>
-        <w:t>13</w:t>
+        <w:t xml:space="preserve">Outra exceção do formulário de pesquisa encontra-se na pagina de listagem de vagas, que pode ser verificada na </w:t>
+      </w:r>
+      <w:r>
+        <w:rPr>
+          <w:color w:val="000000" w:themeColor="text1"/>
+        </w:rPr>
+        <w:fldChar w:fldCharType="begin"/>
+      </w:r>
+      <w:r>
+        <w:rPr>
+          <w:color w:val="000000" w:themeColor="text1"/>
+        </w:rPr>
+        <w:instrText xml:space="preserve"> REF _Ref511854401 \h </w:instrText>
+      </w:r>
+      <w:r>
+        <w:rPr>
+          <w:color w:val="000000" w:themeColor="text1"/>
+        </w:rPr>
+      </w:r>
+      <w:r>
+        <w:rPr>
+          <w:color w:val="000000" w:themeColor="text1"/>
+        </w:rPr>
+        <w:fldChar w:fldCharType="separate"/>
+      </w:r>
+      <w:r>
+        <w:t>Figura 13</w:t>
+      </w:r>
+      <w:r>
+        <w:rPr>
+          <w:color w:val="000000" w:themeColor="text1"/>
+        </w:rPr>
+        <w:fldChar w:fldCharType="end"/>
       </w:r>
       <w:r>
         <w:t>.</w:t>
       </w:r>
     </w:p>
     <w:p>
+      <w:pPr>
+        <w:keepNext/>
+      </w:pPr>
       <w:r>
         <w:rPr>
           <w:noProof/>
@@ -10875,141 +11738,153 @@
     <w:p>
       <w:pPr>
         <w:pStyle w:val="Legenda"/>
+      </w:pPr>
+      <w:bookmarkStart w:id="42" w:name="_Ref511854401"/>
+      <w:r>
+        <w:t xml:space="preserve">Figura </w:t>
+      </w:r>
+      <w:fldSimple w:instr=" SEQ Figura \* ARABIC ">
+        <w:r>
+          <w:rPr>
+            <w:noProof/>
+          </w:rPr>
+          <w:t>13</w:t>
+        </w:r>
+      </w:fldSimple>
+      <w:bookmarkEnd w:id="42"/>
+      <w:r>
+        <w:t xml:space="preserve"> - Frames, Vacancies</w:t>
+      </w:r>
+    </w:p>
+    <w:p>
+      <w:pPr>
+        <w:ind w:firstLine="708"/>
+        <w:rPr>
+          <w:color w:val="000000" w:themeColor="text1"/>
+        </w:rPr>
+      </w:pPr>
+      <w:r>
+        <w:rPr>
+          <w:color w:val="000000" w:themeColor="text1"/>
+        </w:rPr>
+        <w:t xml:space="preserve">Como se pode ver a </w:t>
+      </w:r>
+      <w:r>
+        <w:rPr>
+          <w:color w:val="000000" w:themeColor="text1"/>
+        </w:rPr>
+        <w:t>pesquisa</w:t>
+      </w:r>
+      <w:r>
+        <w:rPr>
+          <w:color w:val="000000" w:themeColor="text1"/>
+        </w:rPr>
+        <w:t xml:space="preserve"> de vagas é realizado sem nenhum input de texto, sendo realizado unicamente por </w:t>
+      </w:r>
+      <w:r>
+        <w:rPr>
+          <w:color w:val="000000" w:themeColor="text1"/>
+        </w:rPr>
+        <w:t xml:space="preserve">escolha de um valor de uma Combo Box, que demonstra as instancias de JobTitle e pela escolha de ferramentas e /ou linguagens. </w:t>
+      </w:r>
+    </w:p>
+    <w:p>
+      <w:pPr>
+        <w:ind w:firstLine="708"/>
+        <w:rPr>
+          <w:color w:val="000000" w:themeColor="text1"/>
+        </w:rPr>
+      </w:pPr>
+      <w:r>
+        <w:rPr>
+          <w:color w:val="000000" w:themeColor="text1"/>
+        </w:rPr>
+        <w:t>Este formulário, como se pode notar não inclui qualquer botão de pesquisa, sendo que qualquer alteração ao Combo Box ou da seleção e realizado a pesquisa.</w:t>
+      </w:r>
+    </w:p>
+    <w:p>
+      <w:pPr>
+        <w:ind w:firstLine="708"/>
+        <w:rPr>
+          <w:color w:val="000000" w:themeColor="text1"/>
+        </w:rPr>
+      </w:pPr>
+      <w:r>
+        <w:rPr>
+          <w:color w:val="000000" w:themeColor="text1"/>
+        </w:rPr>
+        <w:t xml:space="preserve">Também deve-se notar que o botão “Smart Search” altera a visualização do formulário, e caso o botão torna o formulário invisível, então </w:t>
+      </w:r>
+      <w:r>
+        <w:rPr>
+          <w:color w:val="000000" w:themeColor="text1"/>
+        </w:rPr>
+        <w:t>pesquisa é cancelada e as vagas demonstradas não são limitadas pelos valores no formulário.</w:t>
+      </w:r>
+    </w:p>
+    <w:p>
+      <w:pPr>
+        <w:ind w:firstLine="708"/>
+        <w:rPr>
+          <w:color w:val="000000" w:themeColor="text1"/>
+        </w:rPr>
+      </w:pPr>
+      <w:r>
+        <w:rPr>
+          <w:color w:val="000000" w:themeColor="text1"/>
+        </w:rPr>
+        <w:lastRenderedPageBreak/>
+        <w:t xml:space="preserve">Uma exceção que não envolve o formulário de pesquisa e adiciona capacidades a cada instancia da entidade pode ser verificada na </w:t>
+      </w:r>
+      <w:r>
+        <w:rPr>
+          <w:color w:val="000000" w:themeColor="text1"/>
+        </w:rPr>
+        <w:fldChar w:fldCharType="begin"/>
+      </w:r>
+      <w:r>
+        <w:rPr>
+          <w:color w:val="000000" w:themeColor="text1"/>
+        </w:rPr>
+        <w:instrText xml:space="preserve"> REF _Ref511854431 \h </w:instrText>
+      </w:r>
+      <w:r>
+        <w:rPr>
+          <w:color w:val="000000" w:themeColor="text1"/>
+        </w:rPr>
+      </w:r>
+      <w:r>
+        <w:rPr>
+          <w:color w:val="000000" w:themeColor="text1"/>
+        </w:rPr>
+        <w:fldChar w:fldCharType="separate"/>
+      </w:r>
+      <w:r>
+        <w:t xml:space="preserve">Figura </w:t>
+      </w:r>
+      <w:r>
+        <w:rPr>
+          <w:noProof/>
+        </w:rPr>
+        <w:t>14</w:t>
+      </w:r>
+      <w:r>
+        <w:rPr>
+          <w:color w:val="000000" w:themeColor="text1"/>
+        </w:rPr>
+        <w:fldChar w:fldCharType="end"/>
+      </w:r>
+      <w:r>
+        <w:rPr>
+          <w:color w:val="000000" w:themeColor="text1"/>
+        </w:rPr>
+        <w:t>, que demonstra a pagina que lista as candidaturas espontâneas que ainda não foram tratadas.</w:t>
+      </w:r>
+    </w:p>
+    <w:p>
+      <w:pPr>
+        <w:keepNext/>
         <w:jc w:val="center"/>
-        <w:rPr>
-          <w:color w:val="000000" w:themeColor="text1"/>
-        </w:rPr>
-      </w:pPr>
-      <w:r>
-        <w:rPr>
-          <w:color w:val="000000" w:themeColor="text1"/>
-        </w:rPr>
-        <w:t>Figura 13</w:t>
-      </w:r>
-      <w:r>
-        <w:rPr>
-          <w:color w:val="000000" w:themeColor="text1"/>
-        </w:rPr>
-        <w:t xml:space="preserve"> </w:t>
-      </w:r>
-      <w:r>
-        <w:rPr>
-          <w:color w:val="000000" w:themeColor="text1"/>
-        </w:rPr>
-        <w:t>–</w:t>
-      </w:r>
-      <w:r>
-        <w:rPr>
-          <w:color w:val="000000" w:themeColor="text1"/>
-        </w:rPr>
-        <w:t xml:space="preserve"> </w:t>
-      </w:r>
-      <w:r>
-        <w:rPr>
-          <w:color w:val="000000" w:themeColor="text1"/>
-        </w:rPr>
-        <w:t>Frame, Vacancies</w:t>
-      </w:r>
-    </w:p>
-    <w:p>
-      <w:pPr>
-        <w:ind w:firstLine="708"/>
-        <w:rPr>
-          <w:color w:val="000000" w:themeColor="text1"/>
-        </w:rPr>
-      </w:pPr>
-      <w:r>
-        <w:rPr>
-          <w:color w:val="000000" w:themeColor="text1"/>
-        </w:rPr>
-        <w:t xml:space="preserve">Como se pode ver a </w:t>
-      </w:r>
-      <w:r>
-        <w:rPr>
-          <w:color w:val="000000" w:themeColor="text1"/>
-        </w:rPr>
-        <w:t>pesquisa</w:t>
-      </w:r>
-      <w:r>
-        <w:rPr>
-          <w:color w:val="000000" w:themeColor="text1"/>
-        </w:rPr>
-        <w:t xml:space="preserve"> de vagas é realizado sem nenhum input de texto, sendo realizado unicamente por </w:t>
-      </w:r>
-      <w:r>
-        <w:rPr>
-          <w:color w:val="000000" w:themeColor="text1"/>
-        </w:rPr>
-        <w:t xml:space="preserve">escolha de um valor de uma Combo Box, que demonstra as instancias de JobTitle e pela escolha de ferramentas e /ou linguagens. </w:t>
-      </w:r>
-    </w:p>
-    <w:p>
-      <w:pPr>
-        <w:ind w:firstLine="708"/>
-        <w:rPr>
-          <w:color w:val="000000" w:themeColor="text1"/>
-        </w:rPr>
-      </w:pPr>
-      <w:r>
-        <w:rPr>
-          <w:color w:val="000000" w:themeColor="text1"/>
-        </w:rPr>
-        <w:t>Este formulário, como se pode notar não inclui qualquer botão de pesquisa, sendo que qualquer alteração ao Combo Box ou da seleção e realizado a pesquisa.</w:t>
-      </w:r>
-    </w:p>
-    <w:p>
-      <w:pPr>
-        <w:ind w:firstLine="708"/>
-        <w:rPr>
-          <w:color w:val="000000" w:themeColor="text1"/>
-        </w:rPr>
-      </w:pPr>
-      <w:r>
-        <w:rPr>
-          <w:color w:val="000000" w:themeColor="text1"/>
-        </w:rPr>
-        <w:t xml:space="preserve">Também deve-se notar que o botão “Smart Search” altera a visualização do formulário, e caso o botão torna o formulário invisível, então </w:t>
-      </w:r>
-      <w:r>
-        <w:rPr>
-          <w:color w:val="000000" w:themeColor="text1"/>
-        </w:rPr>
-        <w:t>pesquisa é cancelada e as vagas demonstradas não são limitadas pelos valores no formulário.</w:t>
-      </w:r>
-    </w:p>
-    <w:p>
-      <w:pPr>
-        <w:ind w:firstLine="708"/>
-        <w:rPr>
-          <w:color w:val="000000" w:themeColor="text1"/>
-        </w:rPr>
-      </w:pPr>
-      <w:r>
-        <w:rPr>
-          <w:color w:val="000000" w:themeColor="text1"/>
-        </w:rPr>
-        <w:lastRenderedPageBreak/>
-        <w:t xml:space="preserve">Uma exceção que não envolve o formulário de pesquisa e adiciona capacidades a cada instancia da entidade pode ser verificada na figura </w:t>
-      </w:r>
-      <w:r>
-        <w:rPr>
-          <w:color w:val="FF0000"/>
-        </w:rPr>
-        <w:t>14</w:t>
-      </w:r>
-      <w:r>
-        <w:rPr>
-          <w:color w:val="000000" w:themeColor="text1"/>
-        </w:rPr>
-        <w:t>, que demonstra a pagina que lista as candidaturas espontâneas que ainda não foram tratadas.</w:t>
-      </w:r>
-    </w:p>
-    <w:p>
-      <w:pPr>
-        <w:jc w:val="center"/>
-        <w:rPr>
-          <w:color w:val="000000" w:themeColor="text1"/>
-        </w:rPr>
       </w:pPr>
       <w:r>
         <w:rPr>
@@ -11068,43 +11943,25 @@
     <w:p>
       <w:pPr>
         <w:pStyle w:val="Legenda"/>
-        <w:jc w:val="center"/>
-        <w:rPr>
-          <w:color w:val="000000" w:themeColor="text1"/>
-        </w:rPr>
-      </w:pPr>
-      <w:r>
-        <w:tab/>
-      </w:r>
-      <w:r>
-        <w:rPr>
-          <w:color w:val="000000" w:themeColor="text1"/>
-        </w:rPr>
-        <w:t>Figura 14</w:t>
-      </w:r>
-      <w:r>
-        <w:rPr>
-          <w:color w:val="000000" w:themeColor="text1"/>
-        </w:rPr>
-        <w:t xml:space="preserve"> </w:t>
-      </w:r>
-      <w:r>
-        <w:rPr>
-          <w:color w:val="000000" w:themeColor="text1"/>
-        </w:rPr>
-        <w:t>–</w:t>
-      </w:r>
-      <w:r>
-        <w:rPr>
-          <w:color w:val="000000" w:themeColor="text1"/>
-        </w:rPr>
-        <w:t xml:space="preserve"> </w:t>
-      </w:r>
-      <w:r>
-        <w:rPr>
-          <w:color w:val="000000" w:themeColor="text1"/>
-        </w:rPr>
-        <w:t>Frame, CheckCV</w:t>
+        <w:rPr>
+          <w:color w:val="000000" w:themeColor="text1"/>
+        </w:rPr>
+      </w:pPr>
+      <w:bookmarkStart w:id="43" w:name="_Ref511854431"/>
+      <w:r>
+        <w:t xml:space="preserve">Figura </w:t>
+      </w:r>
+      <w:fldSimple w:instr=" SEQ Figura \* ARABIC ">
+        <w:r>
+          <w:rPr>
+            <w:noProof/>
+          </w:rPr>
+          <w:t>14</w:t>
+        </w:r>
+      </w:fldSimple>
+      <w:bookmarkEnd w:id="43"/>
+      <w:r>
+        <w:t xml:space="preserve"> - Frames, CheckCV</w:t>
       </w:r>
     </w:p>
     <w:p>
@@ -11115,13 +11972,28 @@
         </w:rPr>
       </w:pPr>
       <w:r>
-        <w:t xml:space="preserve">Como se pode ver cada instancia da tabela da figura </w:t>
-      </w:r>
-      <w:r>
-        <w:rPr>
-          <w:color w:val="FF0000"/>
+        <w:t xml:space="preserve">Como se pode ver cada instancia da tabela da </w:t>
+      </w:r>
+      <w:r>
+        <w:fldChar w:fldCharType="begin"/>
+      </w:r>
+      <w:r>
+        <w:instrText xml:space="preserve"> REF _Ref511854431 \h </w:instrText>
+      </w:r>
+      <w:r>
+        <w:fldChar w:fldCharType="separate"/>
+      </w:r>
+      <w:r>
+        <w:t xml:space="preserve">Figura </w:t>
+      </w:r>
+      <w:r>
+        <w:rPr>
+          <w:noProof/>
         </w:rPr>
         <w:t>14</w:t>
+      </w:r>
+      <w:r>
+        <w:fldChar w:fldCharType="end"/>
       </w:r>
       <w:r>
         <w:rPr>
@@ -11201,26 +12073,44 @@
         <w:ind w:firstLine="708"/>
       </w:pPr>
       <w:r>
-        <w:t xml:space="preserve">A ultima exceção a notar é a pagina de listagem de eventos que pode ser verificada na figura </w:t>
-      </w:r>
-      <w:r>
-        <w:rPr>
-          <w:color w:val="FF0000"/>
+        <w:t xml:space="preserve">A ultima exceção a notar é a pagina de listagem de eventos que pode ser verificada na </w:t>
+      </w:r>
+      <w:r>
+        <w:fldChar w:fldCharType="begin"/>
+      </w:r>
+      <w:r>
+        <w:instrText xml:space="preserve"> REF _Ref511854499 \h </w:instrText>
+      </w:r>
+      <w:r>
+        <w:fldChar w:fldCharType="separate"/>
+      </w:r>
+      <w:r>
+        <w:t xml:space="preserve">Figura </w:t>
+      </w:r>
+      <w:r>
+        <w:rPr>
+          <w:noProof/>
         </w:rPr>
         <w:t>15</w:t>
       </w:r>
       <w:r>
+        <w:fldChar w:fldCharType="end"/>
+      </w:r>
+      <w:r>
         <w:t>.</w:t>
       </w:r>
     </w:p>
     <w:p>
+      <w:pPr>
+        <w:keepNext/>
+      </w:pPr>
       <w:r>
         <w:rPr>
           <w:noProof/>
         </w:rPr>
         <w:drawing>
           <wp:inline distT="0" distB="0" distL="0" distR="0">
-            <wp:extent cx="5399405" cy="4010025"/>
+            <wp:extent cx="5399405" cy="3838575"/>
             <wp:effectExtent l="0" t="0" r="0" b="9525"/>
             <wp:docPr id="46" name="Imagem 46" descr="C:\Users\Diogo\AppData\Local\Microsoft\Windows\INetCache\Content.Word\Events.png"/>
             <wp:cNvGraphicFramePr>
@@ -11251,7 +12141,7 @@
                   <pic:spPr bwMode="auto">
                     <a:xfrm>
                       <a:off x="0" y="0"/>
-                      <a:ext cx="5400201" cy="4010616"/>
+                      <a:ext cx="5400211" cy="3839148"/>
                     </a:xfrm>
                     <a:prstGeom prst="rect">
                       <a:avLst/>
@@ -11271,44 +12161,29 @@
     <w:p>
       <w:pPr>
         <w:pStyle w:val="Legenda"/>
-        <w:jc w:val="center"/>
-        <w:rPr>
-          <w:color w:val="000000" w:themeColor="text1"/>
-        </w:rPr>
-      </w:pPr>
+        <w:jc w:val="both"/>
+      </w:pPr>
+    </w:p>
+    <w:p>
+      <w:pPr>
+        <w:pStyle w:val="Legenda"/>
+      </w:pPr>
+      <w:bookmarkStart w:id="44" w:name="_Ref511854499"/>
       <w:r>
         <w:lastRenderedPageBreak/>
-        <w:tab/>
-      </w:r>
-      <w:r>
-        <w:rPr>
-          <w:color w:val="000000" w:themeColor="text1"/>
-        </w:rPr>
-        <w:t>Figura 15</w:t>
-      </w:r>
-      <w:r>
-        <w:rPr>
-          <w:color w:val="000000" w:themeColor="text1"/>
-        </w:rPr>
-        <w:t xml:space="preserve"> </w:t>
-      </w:r>
-      <w:r>
-        <w:rPr>
-          <w:color w:val="000000" w:themeColor="text1"/>
-        </w:rPr>
-        <w:t>–</w:t>
-      </w:r>
-      <w:r>
-        <w:rPr>
-          <w:color w:val="000000" w:themeColor="text1"/>
-        </w:rPr>
-        <w:t xml:space="preserve"> </w:t>
-      </w:r>
-      <w:r>
-        <w:rPr>
-          <w:color w:val="000000" w:themeColor="text1"/>
-        </w:rPr>
-        <w:t>Frame, Events</w:t>
+        <w:t xml:space="preserve">Figura </w:t>
+      </w:r>
+      <w:fldSimple w:instr=" SEQ Figura \* ARABIC ">
+        <w:r>
+          <w:rPr>
+            <w:noProof/>
+          </w:rPr>
+          <w:t>15</w:t>
+        </w:r>
+      </w:fldSimple>
+      <w:bookmarkEnd w:id="44"/>
+      <w:r>
+        <w:t xml:space="preserve"> - Frames, Events</w:t>
       </w:r>
     </w:p>
     <w:p>
@@ -11372,15 +12247,33 @@
         <w:tab/>
       </w:r>
       <w:r>
-        <w:t xml:space="preserve">Anteriormente fui estabelecido o facto que as paginas de listagem normalmente incluem um link nas instancia listadas, para uma pagina que demonstra a informação da instancia mais detalhada.  Um exemplo simples deste tipo de pagina pode ser verificado na figura </w:t>
-      </w:r>
-      <w:r>
-        <w:rPr>
-          <w:color w:val="FF0000"/>
+        <w:t xml:space="preserve">Anteriormente fui estabelecido o facto que as paginas de listagem normalmente incluem um link nas instancia listadas, para uma pagina que demonstra a informação da instancia mais detalhada.  Um exemplo simples deste tipo de pagina pode ser verificado na </w:t>
+      </w:r>
+      <w:r>
+        <w:fldChar w:fldCharType="begin"/>
+      </w:r>
+      <w:r>
+        <w:instrText xml:space="preserve"> REF _Ref511854634 \h </w:instrText>
+      </w:r>
+      <w:r>
+        <w:fldChar w:fldCharType="separate"/>
+      </w:r>
+      <w:r>
+        <w:t>Figura</w:t>
+      </w:r>
+      <w:r>
+        <w:t xml:space="preserve"> </w:t>
+      </w:r>
+      <w:r>
+        <w:rPr>
+          <w:noProof/>
         </w:rPr>
         <w:t>16</w:t>
       </w:r>
       <w:r>
+        <w:fldChar w:fldCharType="end"/>
+      </w:r>
+      <w:r>
         <w:rPr>
           <w:color w:val="000000" w:themeColor="text1"/>
         </w:rPr>
@@ -11401,9 +12294,7 @@
     </w:p>
     <w:p>
       <w:pPr>
-        <w:rPr>
-          <w:color w:val="000000" w:themeColor="text1"/>
-        </w:rPr>
+        <w:keepNext/>
       </w:pPr>
       <w:r>
         <w:rPr>
@@ -11462,49 +12353,25 @@
     <w:p>
       <w:pPr>
         <w:pStyle w:val="Legenda"/>
-        <w:jc w:val="center"/>
-        <w:rPr>
-          <w:color w:val="000000" w:themeColor="text1"/>
-        </w:rPr>
-      </w:pPr>
-      <w:r>
-        <w:tab/>
-      </w:r>
-      <w:r>
-        <w:rPr>
-          <w:color w:val="000000" w:themeColor="text1"/>
-        </w:rPr>
-        <w:t>Figura 16</w:t>
-      </w:r>
-      <w:r>
-        <w:rPr>
-          <w:color w:val="000000" w:themeColor="text1"/>
-        </w:rPr>
-        <w:t xml:space="preserve"> </w:t>
-      </w:r>
-      <w:r>
-        <w:rPr>
-          <w:color w:val="000000" w:themeColor="text1"/>
-        </w:rPr>
-        <w:t>–</w:t>
-      </w:r>
-      <w:r>
-        <w:rPr>
-          <w:color w:val="000000" w:themeColor="text1"/>
-        </w:rPr>
-        <w:t xml:space="preserve"> </w:t>
-      </w:r>
-      <w:r>
-        <w:rPr>
-          <w:color w:val="000000" w:themeColor="text1"/>
-        </w:rPr>
-        <w:t xml:space="preserve">Frame, </w:t>
-      </w:r>
-      <w:r>
-        <w:rPr>
-          <w:color w:val="000000" w:themeColor="text1"/>
-        </w:rPr>
-        <w:t>Candidate</w:t>
+        <w:rPr>
+          <w:color w:val="000000" w:themeColor="text1"/>
+        </w:rPr>
+      </w:pPr>
+      <w:bookmarkStart w:id="45" w:name="_Ref511854634"/>
+      <w:r>
+        <w:t xml:space="preserve">Figura </w:t>
+      </w:r>
+      <w:fldSimple w:instr=" SEQ Figura \* ARABIC ">
+        <w:r>
+          <w:rPr>
+            <w:noProof/>
+          </w:rPr>
+          <w:t>16</w:t>
+        </w:r>
+      </w:fldSimple>
+      <w:bookmarkEnd w:id="45"/>
+      <w:r>
+        <w:t xml:space="preserve"> - Frames, Candidate</w:t>
       </w:r>
     </w:p>
     <w:p>
@@ -11527,15 +12394,30 @@
       </w:pPr>
       <w:r>
         <w:tab/>
-        <w:t xml:space="preserve">Nesses casos a pagina também demonstra essas instancias de outra entidade, como se pode ver na figura </w:t>
-      </w:r>
-      <w:r>
-        <w:rPr>
-          <w:color w:val="FF0000"/>
+        <w:t xml:space="preserve">Nesses casos a pagina também demonstra essas instancias de outra entidade, como se pode ver na </w:t>
+      </w:r>
+      <w:r>
+        <w:fldChar w:fldCharType="begin"/>
+      </w:r>
+      <w:r>
+        <w:instrText xml:space="preserve"> REF _Ref511854816 \h </w:instrText>
+      </w:r>
+      <w:r>
+        <w:fldChar w:fldCharType="separate"/>
+      </w:r>
+      <w:r>
+        <w:t xml:space="preserve">Figura </w:t>
+      </w:r>
+      <w:r>
+        <w:rPr>
+          <w:noProof/>
         </w:rPr>
         <w:t>17</w:t>
       </w:r>
       <w:r>
+        <w:fldChar w:fldCharType="end"/>
+      </w:r>
+      <w:r>
         <w:rPr>
           <w:color w:val="000000" w:themeColor="text1"/>
         </w:rPr>
@@ -11543,6 +12425,9 @@
       </w:r>
     </w:p>
     <w:p>
+      <w:pPr>
+        <w:keepNext/>
+      </w:pPr>
       <w:r>
         <w:rPr>
           <w:noProof/>
@@ -11597,118 +12482,109 @@
           </wp:inline>
         </w:drawing>
       </w:r>
+    </w:p>
+    <w:p>
+      <w:pPr>
+        <w:pStyle w:val="Legenda"/>
+      </w:pPr>
+      <w:bookmarkStart w:id="46" w:name="_Ref511854816"/>
+      <w:r>
+        <w:t xml:space="preserve">Figura </w:t>
+      </w:r>
+      <w:fldSimple w:instr=" SEQ Figura \* ARABIC ">
+        <w:r>
+          <w:rPr>
+            <w:noProof/>
+          </w:rPr>
+          <w:t>17</w:t>
+        </w:r>
+      </w:fldSimple>
+      <w:bookmarkEnd w:id="46"/>
+      <w:r>
+        <w:t xml:space="preserve"> - Frames, Event</w:t>
+      </w:r>
+    </w:p>
+    <w:p>
+      <w:pPr>
+        <w:ind w:firstLine="709"/>
+      </w:pPr>
+      <w:r>
+        <w:t>Algo a notar da pagina é que a mesma sempre inclui os blocos Responsible e Event Comment, podendo incluir o bloco Participant ou Group, caso for uma entrevista ou evento de grupo.</w:t>
+      </w:r>
+    </w:p>
+    <w:p>
+      <w:pPr>
+        <w:ind w:firstLine="709"/>
+      </w:pPr>
+      <w:r>
+        <w:t xml:space="preserve">No </w:t>
+      </w:r>
+      <w:r>
+        <w:t>primeiro</w:t>
+      </w:r>
+      <w:r>
+        <w:t xml:space="preserve"> caso de um </w:t>
+      </w:r>
+      <w:r>
+        <w:t xml:space="preserve">dos </w:t>
+      </w:r>
+      <w:r>
+        <w:t>bloco</w:t>
+      </w:r>
+      <w:r>
+        <w:t>s</w:t>
+      </w:r>
       <w:r>
         <w:t xml:space="preserve"> </w:t>
       </w:r>
-    </w:p>
-    <w:p>
-      <w:pPr>
-        <w:pStyle w:val="Legenda"/>
-        <w:jc w:val="center"/>
-        <w:rPr>
-          <w:color w:val="000000" w:themeColor="text1"/>
-        </w:rPr>
-      </w:pPr>
-      <w:r>
-        <w:tab/>
-      </w:r>
-      <w:r>
-        <w:rPr>
-          <w:color w:val="000000" w:themeColor="text1"/>
-        </w:rPr>
-        <w:t>Figura 17</w:t>
-      </w:r>
-      <w:r>
-        <w:rPr>
-          <w:color w:val="000000" w:themeColor="text1"/>
-        </w:rPr>
-        <w:t xml:space="preserve"> </w:t>
-      </w:r>
-      <w:r>
-        <w:rPr>
-          <w:color w:val="000000" w:themeColor="text1"/>
-        </w:rPr>
-        <w:t>–</w:t>
-      </w:r>
-      <w:r>
-        <w:rPr>
-          <w:color w:val="000000" w:themeColor="text1"/>
-        </w:rPr>
-        <w:t xml:space="preserve"> </w:t>
-      </w:r>
-      <w:r>
-        <w:rPr>
-          <w:color w:val="000000" w:themeColor="text1"/>
-        </w:rPr>
-        <w:t>Frame, Event</w:t>
+      <w:r>
+        <w:t>possíveis,</w:t>
+      </w:r>
+      <w:r>
+        <w:t xml:space="preserve"> o mesmo é simplesmente a utilização duma imagem e um Show Record para demonstra o participante. Mas no caso de grupo para demonstra um elemento individual de tal grupo, também é utilizado a combinação, mas o mesmo esta numa List Record que lista todos os elementos de um grupo para um evento.</w:t>
       </w:r>
     </w:p>
     <w:p>
       <w:pPr>
         <w:ind w:firstLine="709"/>
-      </w:pPr>
-      <w:r>
-        <w:t>Algo a notar da pagina é que a mesma sempre inclui os blocos Responsible e Event Comment, podendo incluir o bloco Participant ou Group, caso for uma entrevista ou evento de grupo.</w:t>
+        <w:rPr>
+          <w:color w:val="000000" w:themeColor="text1"/>
+        </w:rPr>
+      </w:pPr>
+      <w:r>
+        <w:t xml:space="preserve">As vezes a listagem dos elementos pode ser mais complexa que a verificada na </w:t>
+      </w:r>
+      <w:r>
+        <w:fldChar w:fldCharType="begin"/>
+      </w:r>
+      <w:r>
+        <w:instrText xml:space="preserve"> REF _Ref511854816 \h </w:instrText>
+      </w:r>
+      <w:r>
+        <w:fldChar w:fldCharType="separate"/>
+      </w:r>
+      <w:r>
+        <w:t xml:space="preserve">Figura </w:t>
+      </w:r>
+      <w:r>
+        <w:rPr>
+          <w:noProof/>
+        </w:rPr>
+        <w:t>17</w:t>
+      </w:r>
+      <w:r>
+        <w:fldChar w:fldCharType="end"/>
+      </w:r>
+      <w:r>
+        <w:rPr>
+          <w:color w:val="000000" w:themeColor="text1"/>
+        </w:rPr>
+        <w:t>, sendo que em certas listagens o que é demonstrado depende de vários fatores da instancia a ser listada.</w:t>
       </w:r>
     </w:p>
     <w:p>
       <w:pPr>
         <w:ind w:firstLine="709"/>
-      </w:pPr>
-      <w:r>
-        <w:t xml:space="preserve">No </w:t>
-      </w:r>
-      <w:r>
-        <w:t>primeiro</w:t>
-      </w:r>
-      <w:r>
-        <w:t xml:space="preserve"> caso de um </w:t>
-      </w:r>
-      <w:r>
-        <w:t xml:space="preserve">dos </w:t>
-      </w:r>
-      <w:r>
-        <w:t>bloco</w:t>
-      </w:r>
-      <w:r>
-        <w:t>s</w:t>
-      </w:r>
-      <w:r>
-        <w:t xml:space="preserve"> </w:t>
-      </w:r>
-      <w:r>
-        <w:t>possíveis,</w:t>
-      </w:r>
-      <w:r>
-        <w:t xml:space="preserve"> o mesmo é simplesmente a utilização duma imagem e um Show Record para demonstra o participante. Mas no caso de grupo para demonstra um elemento individual de tal grupo, também é utilizado a combinação, mas o mesmo esta numa List Record que lista todos os elementos de um grupo para um evento.</w:t>
-      </w:r>
-    </w:p>
-    <w:p>
-      <w:pPr>
-        <w:ind w:firstLine="709"/>
-        <w:rPr>
-          <w:color w:val="000000" w:themeColor="text1"/>
-        </w:rPr>
-      </w:pPr>
-      <w:r>
-        <w:t xml:space="preserve">As vezes a listagem dos elementos pode ser mais complexa que a verificada na figura </w:t>
-      </w:r>
-      <w:r>
-        <w:rPr>
-          <w:color w:val="FF0000"/>
-        </w:rPr>
-        <w:t>17</w:t>
-      </w:r>
-      <w:r>
-        <w:rPr>
-          <w:color w:val="000000" w:themeColor="text1"/>
-        </w:rPr>
-        <w:t>, sendo que em certas listagens o que é demonstrado depende de vários fatores da instancia a ser listada.</w:t>
-      </w:r>
-    </w:p>
-    <w:p>
-      <w:pPr>
-        <w:ind w:firstLine="709"/>
         <w:rPr>
           <w:color w:val="000000" w:themeColor="text1"/>
         </w:rPr>
@@ -11718,11 +12594,37 @@
           <w:color w:val="000000" w:themeColor="text1"/>
         </w:rPr>
         <w:lastRenderedPageBreak/>
-        <w:t xml:space="preserve">Um bom exemplo duma pagina com esta complexidade é a pagina da figura </w:t>
-      </w:r>
-      <w:r>
-        <w:rPr>
-          <w:color w:val="FF0000"/>
+        <w:t xml:space="preserve">Um bom exemplo duma pagina com esta complexidade é a pagina da </w:t>
+      </w:r>
+      <w:r>
+        <w:rPr>
+          <w:color w:val="000000" w:themeColor="text1"/>
+        </w:rPr>
+        <w:fldChar w:fldCharType="begin"/>
+      </w:r>
+      <w:r>
+        <w:rPr>
+          <w:color w:val="000000" w:themeColor="text1"/>
+        </w:rPr>
+        <w:instrText xml:space="preserve"> REF _Ref511854863 \h </w:instrText>
+      </w:r>
+      <w:r>
+        <w:rPr>
+          <w:color w:val="000000" w:themeColor="text1"/>
+        </w:rPr>
+      </w:r>
+      <w:r>
+        <w:rPr>
+          <w:color w:val="000000" w:themeColor="text1"/>
+        </w:rPr>
+        <w:fldChar w:fldCharType="separate"/>
+      </w:r>
+      <w:r>
+        <w:t xml:space="preserve">Figura </w:t>
+      </w:r>
+      <w:r>
+        <w:rPr>
+          <w:noProof/>
         </w:rPr>
         <w:t>18</w:t>
       </w:r>
@@ -11730,14 +12632,18 @@
         <w:rPr>
           <w:color w:val="000000" w:themeColor="text1"/>
         </w:rPr>
+        <w:fldChar w:fldCharType="end"/>
+      </w:r>
+      <w:r>
+        <w:rPr>
+          <w:color w:val="000000" w:themeColor="text1"/>
+        </w:rPr>
         <w:t>, que demonstra a pagina de uma aplicação, o que envolve a listagem dos passos dessa aplicação que já ocorreram e o passo atualmente a correr.</w:t>
       </w:r>
     </w:p>
     <w:p>
       <w:pPr>
-        <w:rPr>
-          <w:color w:val="000000" w:themeColor="text1"/>
-        </w:rPr>
+        <w:keepNext/>
       </w:pPr>
       <w:r>
         <w:rPr>
@@ -11796,43 +12702,25 @@
     <w:p>
       <w:pPr>
         <w:pStyle w:val="Legenda"/>
-        <w:jc w:val="center"/>
-        <w:rPr>
-          <w:color w:val="000000" w:themeColor="text1"/>
-        </w:rPr>
-      </w:pPr>
-      <w:r>
-        <w:tab/>
-      </w:r>
-      <w:r>
-        <w:rPr>
-          <w:color w:val="000000" w:themeColor="text1"/>
-        </w:rPr>
-        <w:t>Figura 18</w:t>
-      </w:r>
-      <w:r>
-        <w:rPr>
-          <w:color w:val="000000" w:themeColor="text1"/>
-        </w:rPr>
-        <w:t xml:space="preserve"> </w:t>
-      </w:r>
-      <w:r>
-        <w:rPr>
-          <w:color w:val="000000" w:themeColor="text1"/>
-        </w:rPr>
-        <w:t>–</w:t>
-      </w:r>
-      <w:r>
-        <w:rPr>
-          <w:color w:val="000000" w:themeColor="text1"/>
-        </w:rPr>
-        <w:t xml:space="preserve"> </w:t>
-      </w:r>
-      <w:r>
-        <w:rPr>
-          <w:color w:val="000000" w:themeColor="text1"/>
-        </w:rPr>
-        <w:t>Frame, Application</w:t>
+        <w:rPr>
+          <w:color w:val="000000" w:themeColor="text1"/>
+        </w:rPr>
+      </w:pPr>
+      <w:bookmarkStart w:id="47" w:name="_Ref511854863"/>
+      <w:r>
+        <w:t xml:space="preserve">Figura </w:t>
+      </w:r>
+      <w:fldSimple w:instr=" SEQ Figura \* ARABIC ">
+        <w:r>
+          <w:rPr>
+            <w:noProof/>
+          </w:rPr>
+          <w:t>18</w:t>
+        </w:r>
+      </w:fldSimple>
+      <w:bookmarkEnd w:id="47"/>
+      <w:r>
+        <w:t xml:space="preserve"> - Frames, Application</w:t>
       </w:r>
     </w:p>
     <w:p>
@@ -11894,17 +12782,37 @@
         <w:rPr>
           <w:color w:val="000000" w:themeColor="text1"/>
         </w:rPr>
-        <w:t xml:space="preserve">Um exemplo da utilização das Tabs nestas paginas pode ser verificada na figura </w:t>
-      </w:r>
-      <w:r>
-        <w:rPr>
-          <w:color w:val="000000" w:themeColor="text1"/>
-        </w:rPr>
-        <w:t xml:space="preserve"> </w:t>
-      </w:r>
-      <w:r>
-        <w:rPr>
-          <w:color w:val="FF0000"/>
+        <w:t xml:space="preserve">Um exemplo da utilização das Tabs nestas paginas pode ser verificada na </w:t>
+      </w:r>
+      <w:r>
+        <w:rPr>
+          <w:color w:val="000000" w:themeColor="text1"/>
+        </w:rPr>
+        <w:fldChar w:fldCharType="begin"/>
+      </w:r>
+      <w:r>
+        <w:rPr>
+          <w:color w:val="000000" w:themeColor="text1"/>
+        </w:rPr>
+        <w:instrText xml:space="preserve"> REF _Ref511855103 \h </w:instrText>
+      </w:r>
+      <w:r>
+        <w:rPr>
+          <w:color w:val="000000" w:themeColor="text1"/>
+        </w:rPr>
+      </w:r>
+      <w:r>
+        <w:rPr>
+          <w:color w:val="000000" w:themeColor="text1"/>
+        </w:rPr>
+        <w:fldChar w:fldCharType="separate"/>
+      </w:r>
+      <w:r>
+        <w:t xml:space="preserve">Figura </w:t>
+      </w:r>
+      <w:r>
+        <w:rPr>
+          <w:noProof/>
         </w:rPr>
         <w:t>19</w:t>
       </w:r>
@@ -11912,14 +12820,18 @@
         <w:rPr>
           <w:color w:val="000000" w:themeColor="text1"/>
         </w:rPr>
+        <w:fldChar w:fldCharType="end"/>
+      </w:r>
+      <w:r>
+        <w:rPr>
+          <w:color w:val="000000" w:themeColor="text1"/>
+        </w:rPr>
         <w:t>, onde se pode verificar a pagina que demonstra uma vaga, o que inclui a informação geral da mesma, os vários passos para a vaga e por últimos a lista das ferramentas e linguagens consideradas importantes para a vaga.</w:t>
       </w:r>
     </w:p>
     <w:p>
       <w:pPr>
-        <w:rPr>
-          <w:color w:val="000000" w:themeColor="text1"/>
-        </w:rPr>
+        <w:keepNext/>
       </w:pPr>
       <w:r>
         <w:rPr>
@@ -11979,41 +12891,26 @@
     <w:p>
       <w:pPr>
         <w:pStyle w:val="Legenda"/>
-        <w:jc w:val="center"/>
-        <w:rPr>
-          <w:color w:val="000000" w:themeColor="text1"/>
-        </w:rPr>
-      </w:pPr>
-      <w:r>
-        <w:rPr>
-          <w:color w:val="000000" w:themeColor="text1"/>
-        </w:rPr>
+        <w:rPr>
+          <w:color w:val="000000" w:themeColor="text1"/>
+        </w:rPr>
+      </w:pPr>
+      <w:bookmarkStart w:id="48" w:name="_Ref511855103"/>
+      <w:r>
         <w:lastRenderedPageBreak/>
-        <w:t>Figura 19</w:t>
-      </w:r>
-      <w:r>
-        <w:rPr>
-          <w:color w:val="000000" w:themeColor="text1"/>
-        </w:rPr>
-        <w:t xml:space="preserve"> </w:t>
-      </w:r>
-      <w:r>
-        <w:rPr>
-          <w:color w:val="000000" w:themeColor="text1"/>
-        </w:rPr>
-        <w:t>–</w:t>
-      </w:r>
-      <w:r>
-        <w:rPr>
-          <w:color w:val="000000" w:themeColor="text1"/>
-        </w:rPr>
-        <w:t xml:space="preserve"> </w:t>
-      </w:r>
-      <w:r>
-        <w:rPr>
-          <w:color w:val="000000" w:themeColor="text1"/>
-        </w:rPr>
-        <w:t>Frame, Vacancy</w:t>
+        <w:t xml:space="preserve">Figura </w:t>
+      </w:r>
+      <w:fldSimple w:instr=" SEQ Figura \* ARABIC ">
+        <w:r>
+          <w:rPr>
+            <w:noProof/>
+          </w:rPr>
+          <w:t>19</w:t>
+        </w:r>
+      </w:fldSimple>
+      <w:bookmarkEnd w:id="48"/>
+      <w:r>
+        <w:t xml:space="preserve"> - Frames, Vacancy</w:t>
       </w:r>
     </w:p>
     <w:p>
@@ -12027,11 +12924,37 @@
         <w:rPr>
           <w:color w:val="000000" w:themeColor="text1"/>
         </w:rPr>
-        <w:t xml:space="preserve">O único outro fator a notar da pagina da figura </w:t>
-      </w:r>
-      <w:r>
-        <w:rPr>
-          <w:color w:val="FF0000"/>
+        <w:t xml:space="preserve">O único outro fator a notar da pagina da </w:t>
+      </w:r>
+      <w:r>
+        <w:rPr>
+          <w:color w:val="000000" w:themeColor="text1"/>
+        </w:rPr>
+        <w:fldChar w:fldCharType="begin"/>
+      </w:r>
+      <w:r>
+        <w:rPr>
+          <w:color w:val="000000" w:themeColor="text1"/>
+        </w:rPr>
+        <w:instrText xml:space="preserve"> REF _Ref511855103 \h </w:instrText>
+      </w:r>
+      <w:r>
+        <w:rPr>
+          <w:color w:val="000000" w:themeColor="text1"/>
+        </w:rPr>
+      </w:r>
+      <w:r>
+        <w:rPr>
+          <w:color w:val="000000" w:themeColor="text1"/>
+        </w:rPr>
+        <w:fldChar w:fldCharType="separate"/>
+      </w:r>
+      <w:r>
+        <w:t xml:space="preserve">Figura </w:t>
+      </w:r>
+      <w:r>
+        <w:rPr>
+          <w:noProof/>
         </w:rPr>
         <w:t>19</w:t>
       </w:r>
@@ -12039,6 +12962,12 @@
         <w:rPr>
           <w:color w:val="000000" w:themeColor="text1"/>
         </w:rPr>
+        <w:fldChar w:fldCharType="end"/>
+      </w:r>
+      <w:r>
+        <w:rPr>
+          <w:color w:val="000000" w:themeColor="text1"/>
+        </w:rPr>
         <w:t xml:space="preserve"> é o facto que é utilizado um </w:t>
       </w:r>
       <w:r>
@@ -12085,11 +13014,37 @@
         <w:rPr>
           <w:color w:val="000000" w:themeColor="text1"/>
         </w:rPr>
-        <w:t xml:space="preserve">Um exemplo bastante simples destas paginas é a verificada na figura </w:t>
-      </w:r>
-      <w:r>
-        <w:rPr>
-          <w:color w:val="FF0000"/>
+        <w:t xml:space="preserve">Um exemplo bastante simples destas paginas é a verificada na </w:t>
+      </w:r>
+      <w:r>
+        <w:rPr>
+          <w:color w:val="000000" w:themeColor="text1"/>
+        </w:rPr>
+        <w:fldChar w:fldCharType="begin"/>
+      </w:r>
+      <w:r>
+        <w:rPr>
+          <w:color w:val="000000" w:themeColor="text1"/>
+        </w:rPr>
+        <w:instrText xml:space="preserve"> REF _Ref511855166 \h </w:instrText>
+      </w:r>
+      <w:r>
+        <w:rPr>
+          <w:color w:val="000000" w:themeColor="text1"/>
+        </w:rPr>
+      </w:r>
+      <w:r>
+        <w:rPr>
+          <w:color w:val="000000" w:themeColor="text1"/>
+        </w:rPr>
+        <w:fldChar w:fldCharType="separate"/>
+      </w:r>
+      <w:r>
+        <w:t xml:space="preserve">Figura </w:t>
+      </w:r>
+      <w:r>
+        <w:rPr>
+          <w:noProof/>
         </w:rPr>
         <w:t>20</w:t>
       </w:r>
@@ -12097,14 +13052,18 @@
         <w:rPr>
           <w:color w:val="000000" w:themeColor="text1"/>
         </w:rPr>
+        <w:fldChar w:fldCharType="end"/>
+      </w:r>
+      <w:r>
+        <w:rPr>
+          <w:color w:val="000000" w:themeColor="text1"/>
+        </w:rPr>
         <w:t>, que demonstra a pagina que permite introduzir um formulário.</w:t>
       </w:r>
     </w:p>
     <w:p>
       <w:pPr>
-        <w:rPr>
-          <w:color w:val="000000" w:themeColor="text1"/>
-        </w:rPr>
+        <w:keepNext/>
       </w:pPr>
       <w:r>
         <w:rPr>
@@ -12163,40 +13122,25 @@
     <w:p>
       <w:pPr>
         <w:pStyle w:val="Legenda"/>
-        <w:jc w:val="center"/>
-        <w:rPr>
-          <w:color w:val="000000" w:themeColor="text1"/>
-        </w:rPr>
-      </w:pPr>
-      <w:r>
-        <w:rPr>
-          <w:color w:val="000000" w:themeColor="text1"/>
-        </w:rPr>
-        <w:t>Figura 20</w:t>
-      </w:r>
-      <w:r>
-        <w:rPr>
-          <w:color w:val="000000" w:themeColor="text1"/>
-        </w:rPr>
-        <w:t xml:space="preserve"> </w:t>
-      </w:r>
-      <w:r>
-        <w:rPr>
-          <w:color w:val="000000" w:themeColor="text1"/>
-        </w:rPr>
-        <w:t>–</w:t>
-      </w:r>
-      <w:r>
-        <w:rPr>
-          <w:color w:val="000000" w:themeColor="text1"/>
-        </w:rPr>
-        <w:t xml:space="preserve"> </w:t>
-      </w:r>
-      <w:r>
-        <w:rPr>
-          <w:color w:val="000000" w:themeColor="text1"/>
-        </w:rPr>
-        <w:t>Frame, FormEditAdd</w:t>
+        <w:rPr>
+          <w:color w:val="000000" w:themeColor="text1"/>
+        </w:rPr>
+      </w:pPr>
+      <w:bookmarkStart w:id="49" w:name="_Ref511855166"/>
+      <w:r>
+        <w:t xml:space="preserve">Figura </w:t>
+      </w:r>
+      <w:fldSimple w:instr=" SEQ Figura \* ARABIC ">
+        <w:r>
+          <w:rPr>
+            <w:noProof/>
+          </w:rPr>
+          <w:t>20</w:t>
+        </w:r>
+      </w:fldSimple>
+      <w:bookmarkEnd w:id="49"/>
+      <w:r>
+        <w:t xml:space="preserve"> - Frames, FormEditAdd</w:t>
       </w:r>
     </w:p>
     <w:p>
@@ -12210,13 +13154,45 @@
           <w:color w:val="000000" w:themeColor="text1"/>
         </w:rPr>
         <w:tab/>
-        <w:t xml:space="preserve">A pagina da figura </w:t>
-      </w:r>
-      <w:r>
-        <w:rPr>
-          <w:color w:val="FF0000"/>
+        <w:t xml:space="preserve">A pagina da </w:t>
+      </w:r>
+      <w:r>
+        <w:rPr>
+          <w:color w:val="000000" w:themeColor="text1"/>
+        </w:rPr>
+        <w:fldChar w:fldCharType="begin"/>
+      </w:r>
+      <w:r>
+        <w:rPr>
+          <w:color w:val="000000" w:themeColor="text1"/>
+        </w:rPr>
+        <w:instrText xml:space="preserve"> REF _Ref511855166 \h </w:instrText>
+      </w:r>
+      <w:r>
+        <w:rPr>
+          <w:color w:val="000000" w:themeColor="text1"/>
+        </w:rPr>
+      </w:r>
+      <w:r>
+        <w:rPr>
+          <w:color w:val="000000" w:themeColor="text1"/>
+        </w:rPr>
+        <w:fldChar w:fldCharType="separate"/>
+      </w:r>
+      <w:r>
+        <w:t xml:space="preserve">Figura </w:t>
+      </w:r>
+      <w:r>
+        <w:rPr>
+          <w:noProof/>
         </w:rPr>
         <w:t>20</w:t>
+      </w:r>
+      <w:r>
+        <w:rPr>
+          <w:color w:val="000000" w:themeColor="text1"/>
+        </w:rPr>
+        <w:fldChar w:fldCharType="end"/>
       </w:r>
       <w:r>
         <w:rPr>
@@ -12256,13 +13232,45 @@
           <w:color w:val="000000" w:themeColor="text1"/>
         </w:rPr>
         <w:tab/>
-        <w:t xml:space="preserve">O outro widget regular é o Editabel Tabel, que é utilizado regularmente para introduzir outras instancias sobre uma entidade relacionada com a instancia central a adicionar. No exemplo da figura </w:t>
-      </w:r>
-      <w:r>
-        <w:rPr>
-          <w:color w:val="FF0000"/>
+        <w:t xml:space="preserve">O outro widget regular é o Editabel Tabel, que é utilizado regularmente para introduzir outras instancias sobre uma entidade relacionada com a instancia central a adicionar. No exemplo da </w:t>
+      </w:r>
+      <w:r>
+        <w:rPr>
+          <w:color w:val="000000" w:themeColor="text1"/>
+        </w:rPr>
+        <w:fldChar w:fldCharType="begin"/>
+      </w:r>
+      <w:r>
+        <w:rPr>
+          <w:color w:val="000000" w:themeColor="text1"/>
+        </w:rPr>
+        <w:instrText xml:space="preserve"> REF _Ref511855166 \h </w:instrText>
+      </w:r>
+      <w:r>
+        <w:rPr>
+          <w:color w:val="000000" w:themeColor="text1"/>
+        </w:rPr>
+      </w:r>
+      <w:r>
+        <w:rPr>
+          <w:color w:val="000000" w:themeColor="text1"/>
+        </w:rPr>
+        <w:fldChar w:fldCharType="separate"/>
+      </w:r>
+      <w:r>
+        <w:t xml:space="preserve">Figura </w:t>
+      </w:r>
+      <w:r>
+        <w:rPr>
+          <w:noProof/>
         </w:rPr>
         <w:t>20</w:t>
+      </w:r>
+      <w:r>
+        <w:rPr>
+          <w:color w:val="000000" w:themeColor="text1"/>
+        </w:rPr>
+        <w:fldChar w:fldCharType="end"/>
       </w:r>
       <w:r>
         <w:rPr>
@@ -12371,13 +13379,53 @@
           <w:color w:val="000000" w:themeColor="text1"/>
         </w:rPr>
         <w:tab/>
-        <w:t xml:space="preserve">O exemplo de uma pagina assim é a representada na figura </w:t>
-      </w:r>
+        <w:t xml:space="preserve">O exemplo de uma pagina assim é a representada na </w:t>
+      </w:r>
+      <w:r>
+        <w:rPr>
+          <w:color w:val="000000" w:themeColor="text1"/>
+        </w:rPr>
+        <w:fldChar w:fldCharType="begin"/>
+      </w:r>
+      <w:r>
+        <w:rPr>
+          <w:color w:val="000000" w:themeColor="text1"/>
+        </w:rPr>
+        <w:instrText xml:space="preserve"> REF _Ref511855228 \h </w:instrText>
+      </w:r>
+      <w:r>
+        <w:rPr>
+          <w:color w:val="000000" w:themeColor="text1"/>
+        </w:rPr>
+      </w:r>
+      <w:r>
+        <w:rPr>
+          <w:color w:val="000000" w:themeColor="text1"/>
+        </w:rPr>
+        <w:fldChar w:fldCharType="separate"/>
+      </w:r>
+      <w:r>
+        <w:t xml:space="preserve">Figura </w:t>
+      </w:r>
+      <w:r>
+        <w:rPr>
+          <w:noProof/>
+        </w:rPr>
+        <w:t>21</w:t>
+      </w:r>
+      <w:r>
+        <w:rPr>
+          <w:color w:val="000000" w:themeColor="text1"/>
+        </w:rPr>
+        <w:fldChar w:fldCharType="end"/>
+      </w:r>
+      <w:bookmarkStart w:id="50" w:name="_GoBack"/>
+      <w:bookmarkEnd w:id="50"/>
       <w:r>
         <w:rPr>
           <w:color w:val="FF0000"/>
         </w:rPr>
-        <w:t xml:space="preserve">21 </w:t>
+        <w:t xml:space="preserve"> </w:t>
       </w:r>
       <w:r>
         <w:rPr>
@@ -12477,9 +13525,7 @@
     </w:p>
     <w:p>
       <w:pPr>
-        <w:rPr>
-          <w:color w:val="000000" w:themeColor="text1"/>
-        </w:rPr>
+        <w:keepNext/>
       </w:pPr>
       <w:r>
         <w:rPr>
@@ -12540,40 +13586,25 @@
     <w:p>
       <w:pPr>
         <w:pStyle w:val="Legenda"/>
-        <w:jc w:val="center"/>
-        <w:rPr>
-          <w:color w:val="000000" w:themeColor="text1"/>
-        </w:rPr>
-      </w:pPr>
-      <w:r>
-        <w:rPr>
-          <w:color w:val="000000" w:themeColor="text1"/>
-        </w:rPr>
-        <w:t>Figura 21</w:t>
-      </w:r>
-      <w:r>
-        <w:rPr>
-          <w:color w:val="000000" w:themeColor="text1"/>
-        </w:rPr>
-        <w:t xml:space="preserve"> </w:t>
-      </w:r>
-      <w:r>
-        <w:rPr>
-          <w:color w:val="000000" w:themeColor="text1"/>
-        </w:rPr>
-        <w:t>–</w:t>
-      </w:r>
-      <w:r>
-        <w:rPr>
-          <w:color w:val="000000" w:themeColor="text1"/>
-        </w:rPr>
-        <w:t xml:space="preserve"> </w:t>
-      </w:r>
-      <w:r>
-        <w:rPr>
-          <w:color w:val="000000" w:themeColor="text1"/>
-        </w:rPr>
-        <w:t>Frame, VacancyAdd</w:t>
+        <w:rPr>
+          <w:color w:val="000000" w:themeColor="text1"/>
+        </w:rPr>
+      </w:pPr>
+      <w:bookmarkStart w:id="51" w:name="_Ref511855228"/>
+      <w:r>
+        <w:t xml:space="preserve">Figura </w:t>
+      </w:r>
+      <w:fldSimple w:instr=" SEQ Figura \* ARABIC ">
+        <w:r>
+          <w:rPr>
+            <w:noProof/>
+          </w:rPr>
+          <w:t>21</w:t>
+        </w:r>
+      </w:fldSimple>
+      <w:bookmarkEnd w:id="51"/>
+      <w:r>
+        <w:t xml:space="preserve"> - Frames VacancyAdd</w:t>
       </w:r>
     </w:p>
     <w:p>
@@ -12587,7 +13618,51 @@
           <w:color w:val="000000" w:themeColor="text1"/>
         </w:rPr>
         <w:tab/>
-        <w:t xml:space="preserve">Como se pode verificar na figura 21, </w:t>
+        <w:t xml:space="preserve">Como se pode verificar na </w:t>
+      </w:r>
+      <w:r>
+        <w:rPr>
+          <w:color w:val="000000" w:themeColor="text1"/>
+        </w:rPr>
+        <w:fldChar w:fldCharType="begin"/>
+      </w:r>
+      <w:r>
+        <w:rPr>
+          <w:color w:val="000000" w:themeColor="text1"/>
+        </w:rPr>
+        <w:instrText xml:space="preserve"> REF _Ref511855228 \h </w:instrText>
+      </w:r>
+      <w:r>
+        <w:rPr>
+          <w:color w:val="000000" w:themeColor="text1"/>
+        </w:rPr>
+      </w:r>
+      <w:r>
+        <w:rPr>
+          <w:color w:val="000000" w:themeColor="text1"/>
+        </w:rPr>
+        <w:fldChar w:fldCharType="separate"/>
+      </w:r>
+      <w:r>
+        <w:t xml:space="preserve">Figura </w:t>
+      </w:r>
+      <w:r>
+        <w:rPr>
+          <w:noProof/>
+        </w:rPr>
+        <w:t>21</w:t>
+      </w:r>
+      <w:r>
+        <w:rPr>
+          <w:color w:val="000000" w:themeColor="text1"/>
+        </w:rPr>
+        <w:fldChar w:fldCharType="end"/>
+      </w:r>
+      <w:r>
+        <w:rPr>
+          <w:color w:val="000000" w:themeColor="text1"/>
+        </w:rPr>
+        <w:t xml:space="preserve">, </w:t>
       </w:r>
       <w:r>
         <w:rPr>
@@ -12618,14 +13693,14 @@
           <w:numId w:val="1"/>
         </w:numPr>
       </w:pPr>
-      <w:bookmarkStart w:id="29" w:name="_Toc417484111"/>
+      <w:bookmarkStart w:id="52" w:name="_Toc417484111"/>
       <w:r>
         <w:t>Aval</w:t>
       </w:r>
       <w:r>
         <w:t>iação Experimental</w:t>
       </w:r>
-      <w:bookmarkEnd w:id="29"/>
+      <w:bookmarkEnd w:id="52"/>
     </w:p>
     <w:p/>
     <w:p>
@@ -12672,7 +13747,7 @@
       <w:pPr>
         <w:pStyle w:val="Cabealho2"/>
       </w:pPr>
-      <w:bookmarkStart w:id="30" w:name="_Toc417484112"/>
+      <w:bookmarkStart w:id="53" w:name="_Toc417484112"/>
       <w:r>
         <w:t xml:space="preserve">4.1 </w:t>
       </w:r>
@@ -12682,7 +13757,7 @@
       <w:r>
         <w:t>ão deste capítulo</w:t>
       </w:r>
-      <w:bookmarkEnd w:id="30"/>
+      <w:bookmarkEnd w:id="53"/>
     </w:p>
     <w:p>
       <w:r>
@@ -12717,7 +13792,7 @@
       <w:pPr>
         <w:pStyle w:val="Cabealho2"/>
       </w:pPr>
-      <w:bookmarkStart w:id="31" w:name="_Toc417484113"/>
+      <w:bookmarkStart w:id="54" w:name="_Toc417484113"/>
       <w:r>
         <w:t xml:space="preserve">4.2 </w:t>
       </w:r>
@@ -12727,7 +13802,7 @@
       <w:r>
         <w:t>ão deste capítulo</w:t>
       </w:r>
-      <w:bookmarkEnd w:id="31"/>
+      <w:bookmarkEnd w:id="54"/>
     </w:p>
     <w:p>
       <w:r>
@@ -12743,14 +13818,14 @@
       <w:pPr>
         <w:pStyle w:val="Cabealho3"/>
       </w:pPr>
-      <w:bookmarkStart w:id="32" w:name="_Toc417484114"/>
+      <w:bookmarkStart w:id="55" w:name="_Toc417484114"/>
       <w:r>
         <w:t xml:space="preserve">4.2.1 </w:t>
       </w:r>
       <w:r>
         <w:t>A primeira sub-secção desta secção</w:t>
       </w:r>
-      <w:bookmarkEnd w:id="32"/>
+      <w:bookmarkEnd w:id="55"/>
     </w:p>
     <w:p>
       <w:r>
@@ -12785,7 +13860,7 @@
       <w:pPr>
         <w:pStyle w:val="Cabealho3"/>
       </w:pPr>
-      <w:bookmarkStart w:id="33" w:name="_Toc417484115"/>
+      <w:bookmarkStart w:id="56" w:name="_Toc417484115"/>
       <w:r>
         <w:t xml:space="preserve">4.2.2 </w:t>
       </w:r>
@@ -12804,7 +13879,7 @@
       <w:r>
         <w:t>desta secção</w:t>
       </w:r>
-      <w:bookmarkEnd w:id="33"/>
+      <w:bookmarkEnd w:id="56"/>
     </w:p>
     <w:p>
       <w:r>
@@ -12825,7 +13900,7 @@
       <w:pPr>
         <w:pStyle w:val="Cabealho2"/>
       </w:pPr>
-      <w:bookmarkStart w:id="34" w:name="_Toc417484116"/>
+      <w:bookmarkStart w:id="57" w:name="_Toc417484116"/>
       <w:r>
         <w:t xml:space="preserve">4.3 </w:t>
       </w:r>
@@ -12835,7 +13910,7 @@
       <w:r>
         <w:t>ise de resultados</w:t>
       </w:r>
-      <w:bookmarkEnd w:id="34"/>
+      <w:bookmarkEnd w:id="57"/>
     </w:p>
     <w:p>
       <w:r>
@@ -12997,11 +14072,11 @@
           <w:numId w:val="1"/>
         </w:numPr>
       </w:pPr>
-      <w:bookmarkStart w:id="35" w:name="_Toc417484117"/>
+      <w:bookmarkStart w:id="58" w:name="_Toc417484117"/>
       <w:r>
         <w:t>Conclusões</w:t>
       </w:r>
-      <w:bookmarkEnd w:id="35"/>
+      <w:bookmarkEnd w:id="58"/>
     </w:p>
     <w:p>
       <w:r>
@@ -13046,7 +14121,7 @@
         <w:jc w:val="left"/>
       </w:pPr>
     </w:p>
-    <w:bookmarkStart w:id="36" w:name="_Toc417484118" w:displacedByCustomXml="next"/>
+    <w:bookmarkStart w:id="59" w:name="_Toc417484118" w:displacedByCustomXml="next"/>
     <w:sdt>
       <w:sdtPr>
         <w:rPr>
@@ -13070,7 +14145,7 @@
           <w:r>
             <w:t>Referências</w:t>
           </w:r>
-          <w:bookmarkEnd w:id="36"/>
+          <w:bookmarkEnd w:id="59"/>
         </w:p>
         <w:p>
           <w:pPr>
@@ -13571,7 +14646,7 @@
       <w:pPr>
         <w:pStyle w:val="Cabealho1"/>
       </w:pPr>
-      <w:bookmarkStart w:id="37" w:name="_Toc417484119"/>
+      <w:bookmarkStart w:id="60" w:name="_Toc417484119"/>
       <w:r>
         <w:lastRenderedPageBreak/>
         <w:t xml:space="preserve">A.1 </w:t>
@@ -13582,7 +14657,7 @@
       <w:r>
         <w:t>s da Aplicação</w:t>
       </w:r>
-      <w:bookmarkEnd w:id="37"/>
+      <w:bookmarkEnd w:id="60"/>
     </w:p>
     <w:p>
       <w:pPr>
@@ -13684,7 +14759,7 @@
           <w:szCs w:val="28"/>
         </w:rPr>
       </w:pPr>
-      <w:bookmarkStart w:id="38" w:name="_Toc417484120"/>
+      <w:bookmarkStart w:id="61" w:name="_Toc417484120"/>
       <w:r>
         <w:br w:type="page"/>
       </w:r>
@@ -13700,7 +14775,7 @@
       <w:r>
         <w:t>Modelos de dados</w:t>
       </w:r>
-      <w:bookmarkEnd w:id="38"/>
+      <w:bookmarkEnd w:id="61"/>
     </w:p>
     <w:p>
       <w:pPr>
@@ -14504,7 +15579,7 @@
           <w:rPr>
             <w:noProof/>
           </w:rPr>
-          <w:t>17</w:t>
+          <w:t>44</w:t>
         </w:r>
         <w:r>
           <w:rPr>
@@ -17127,9 +18202,10 @@
     <w:uiPriority w:val="35"/>
     <w:unhideWhenUsed/>
     <w:qFormat/>
-    <w:rsid w:val="007A6E08"/>
+    <w:rsid w:val="004B079E"/>
     <w:pPr>
       <w:spacing w:after="200" w:line="240" w:lineRule="auto"/>
+      <w:jc w:val="center"/>
     </w:pPr>
     <w:rPr>
       <w:b/>
@@ -17783,7 +18859,7 @@
 </file>
 
 <file path=customXml/itemProps1.xml><?xml version="1.0" encoding="utf-8"?>
-<ds:datastoreItem xmlns:ds="http://schemas.openxmlformats.org/officeDocument/2006/customXml" ds:itemID="{21F3980E-D751-41E9-8F1F-DF1F533E09E8}">
+<ds:datastoreItem xmlns:ds="http://schemas.openxmlformats.org/officeDocument/2006/customXml" ds:itemID="{12E3FF1F-48AA-4D89-9144-446DE588AEC4}">
   <ds:schemaRefs>
     <ds:schemaRef ds:uri="http://schemas.openxmlformats.org/officeDocument/2006/bibliography"/>
   </ds:schemaRefs>

</xml_diff>